<commit_message>
Mais da metodologia, ajustes 22/05
</commit_message>
<xml_diff>
--- a/TCCzenoModelo1.docx
+++ b/TCCzenoModelo1.docx
@@ -128,6 +128,7 @@
         </w:rPr>
       </w:pPr>
       <w:bookmarkStart w:id="2" w:name="_Hlk192144148"/>
+      <w:bookmarkStart w:id="3" w:name="_GoBack"/>
       <w:r>
         <w:rPr>
           <w:rFonts w:ascii="Arial" w:hAnsi="Arial" w:cs="Arial"/>
@@ -297,7 +298,17 @@
           <w:sz w:val="24"/>
           <w:szCs w:val="24"/>
         </w:rPr>
-        <w:t>Nícollas</w:t>
+        <w:t>Ni</w:t>
+      </w:r>
+      <w:r>
+        <w:rPr>
+          <w:rFonts w:ascii="Arial" w:hAnsi="Arial" w:cs="Arial"/>
+          <w:b/>
+          <w:bCs/>
+          <w:sz w:val="24"/>
+          <w:szCs w:val="24"/>
+        </w:rPr>
+        <w:t>collas</w:t>
       </w:r>
       <w:proofErr w:type="spellEnd"/>
       <w:r>
@@ -335,6 +346,7 @@
       </w:r>
       <w:bookmarkEnd w:id="2"/>
     </w:p>
+    <w:bookmarkEnd w:id="3"/>
     <w:p>
       <w:pPr>
         <w:spacing w:line="360" w:lineRule="auto"/>
@@ -373,7 +385,7 @@
           <w:szCs w:val="28"/>
         </w:rPr>
       </w:pPr>
-      <w:bookmarkStart w:id="3" w:name="_Hlk192144229"/>
+      <w:bookmarkStart w:id="4" w:name="_Hlk192144229"/>
       <w:r>
         <w:rPr>
           <w:rFonts w:ascii="Arial" w:hAnsi="Arial" w:cs="Arial"/>
@@ -408,7 +420,7 @@
         <w:t>SISTEMA GERENCIADOR DE MICROEMPRESAS</w:t>
       </w:r>
     </w:p>
-    <w:bookmarkEnd w:id="3"/>
+    <w:bookmarkEnd w:id="4"/>
     <w:p>
       <w:pPr>
         <w:spacing w:line="360" w:lineRule="auto"/>
@@ -893,8 +905,8 @@
         </w:rPr>
         <w:t>Trabalho de Conclusão de Curso apresentado como exigência parcial para obtenção da Habilitação Profissional Técnica de Ní</w:t>
       </w:r>
-      <w:commentRangeStart w:id="4"/>
       <w:commentRangeStart w:id="5"/>
+      <w:commentRangeStart w:id="6"/>
       <w:r>
         <w:rPr>
           <w:rFonts w:ascii="Arial" w:hAnsi="Arial" w:cs="Arial"/>
@@ -903,16 +915,16 @@
         </w:rPr>
         <w:t>vel Médio d</w:t>
       </w:r>
-      <w:commentRangeEnd w:id="4"/>
-      <w:r>
-        <w:commentReference w:id="4"/>
-      </w:r>
       <w:commentRangeEnd w:id="5"/>
       <w:r>
+        <w:commentReference w:id="5"/>
+      </w:r>
+      <w:commentRangeEnd w:id="6"/>
+      <w:r>
         <w:rPr>
           <w:rStyle w:val="Refdecomentrio"/>
         </w:rPr>
-        <w:commentReference w:id="5"/>
+        <w:commentReference w:id="6"/>
       </w:r>
       <w:r>
         <w:rPr>
@@ -1074,8 +1086,8 @@
           <w:szCs w:val="24"/>
         </w:rPr>
       </w:pPr>
-      <w:commentRangeStart w:id="6"/>
       <w:commentRangeStart w:id="7"/>
+      <w:commentRangeStart w:id="8"/>
       <w:r>
         <w:rPr>
           <w:rFonts w:ascii="Arial" w:hAnsi="Arial" w:cs="Arial"/>
@@ -1086,16 +1098,16 @@
         </w:rPr>
         <w:t>DEDICATÓRIA</w:t>
       </w:r>
-      <w:commentRangeEnd w:id="6"/>
-      <w:r>
-        <w:commentReference w:id="6"/>
-      </w:r>
       <w:commentRangeEnd w:id="7"/>
       <w:r>
+        <w:commentReference w:id="7"/>
+      </w:r>
+      <w:commentRangeEnd w:id="8"/>
+      <w:r>
         <w:rPr>
           <w:rStyle w:val="Refdecomentrio"/>
         </w:rPr>
-        <w:commentReference w:id="7"/>
+        <w:commentReference w:id="8"/>
       </w:r>
     </w:p>
     <w:p>
@@ -1523,8 +1535,8 @@
         </w:rPr>
         <w:t xml:space="preserve">Aos nossos colegas, amigos, familiares e professores que </w:t>
       </w:r>
-      <w:commentRangeStart w:id="8"/>
       <w:commentRangeStart w:id="9"/>
+      <w:commentRangeStart w:id="10"/>
       <w:r>
         <w:rPr>
           <w:rFonts w:ascii="Arial" w:hAnsi="Arial" w:cs="Arial"/>
@@ -1533,16 +1545,16 @@
         </w:rPr>
         <w:t>nos apoiara</w:t>
       </w:r>
-      <w:commentRangeEnd w:id="8"/>
-      <w:r>
-        <w:commentReference w:id="8"/>
-      </w:r>
       <w:commentRangeEnd w:id="9"/>
       <w:r>
+        <w:commentReference w:id="9"/>
+      </w:r>
+      <w:commentRangeEnd w:id="10"/>
+      <w:r>
         <w:rPr>
           <w:rStyle w:val="Refdecomentrio"/>
         </w:rPr>
-        <w:commentReference w:id="9"/>
+        <w:commentReference w:id="10"/>
       </w:r>
       <w:r>
         <w:rPr>
@@ -1745,8 +1757,8 @@
         </w:rPr>
         <w:t>EPÍGRAF</w:t>
       </w:r>
-      <w:commentRangeStart w:id="10"/>
       <w:commentRangeStart w:id="11"/>
+      <w:commentRangeStart w:id="12"/>
       <w:r>
         <w:rPr>
           <w:rFonts w:ascii="Arial" w:hAnsi="Arial" w:cs="Arial"/>
@@ -1757,16 +1769,16 @@
         </w:rPr>
         <w:t>E</w:t>
       </w:r>
-      <w:commentRangeEnd w:id="10"/>
-      <w:r>
-        <w:commentReference w:id="10"/>
-      </w:r>
       <w:commentRangeEnd w:id="11"/>
       <w:r>
+        <w:commentReference w:id="11"/>
+      </w:r>
+      <w:commentRangeEnd w:id="12"/>
+      <w:r>
         <w:rPr>
           <w:rStyle w:val="Refdecomentrio"/>
         </w:rPr>
-        <w:commentReference w:id="11"/>
+        <w:commentReference w:id="12"/>
       </w:r>
     </w:p>
     <w:p>
@@ -2112,26 +2124,26 @@
     </w:p>
     <w:p>
       <w:pPr>
-        <w:pStyle w:val="Abnt2"/>
+        <w:pStyle w:val="Abnt3"/>
       </w:pPr>
       <w:r>
         <w:t>A Revolução Tecnológica permitiu que as tecnologias digitais qu</w:t>
       </w:r>
-      <w:commentRangeStart w:id="12"/>
       <w:commentRangeStart w:id="13"/>
+      <w:commentRangeStart w:id="14"/>
       <w:r>
         <w:t>e eram</w:t>
       </w:r>
-      <w:commentRangeEnd w:id="12"/>
-      <w:r>
-        <w:commentReference w:id="12"/>
-      </w:r>
       <w:commentRangeEnd w:id="13"/>
       <w:r>
+        <w:commentReference w:id="13"/>
+      </w:r>
+      <w:commentRangeEnd w:id="14"/>
+      <w:r>
         <w:rPr>
           <w:rStyle w:val="Refdecomentrio"/>
         </w:rPr>
-        <w:commentReference w:id="13"/>
+        <w:commentReference w:id="14"/>
       </w:r>
       <w:r>
         <w:t xml:space="preserve"> propriedade de </w:t>
@@ -2195,7 +2207,7 @@
     </w:p>
     <w:p>
       <w:pPr>
-        <w:pStyle w:val="Abnt2"/>
+        <w:pStyle w:val="Abnt3"/>
       </w:pPr>
       <w:r>
         <w:t>Tendo isso em mente,</w:t>
@@ -2221,7 +2233,7 @@
     </w:p>
     <w:p>
       <w:pPr>
-        <w:pStyle w:val="Abnt2"/>
+        <w:pStyle w:val="Abnt3"/>
       </w:pPr>
       <w:r>
         <w:t>Nosso objetivo com este traba</w:t>
@@ -2285,18 +2297,16 @@
           <w:sz w:val="24"/>
           <w:szCs w:val="24"/>
         </w:rPr>
-        <w:t xml:space="preserve">Mundo </w:t>
-      </w:r>
-      <w:proofErr w:type="spellStart"/>
-      <w:r>
-        <w:rPr>
-          <w:rFonts w:ascii="Arial" w:hAnsi="Arial" w:cs="Arial"/>
-          <w:sz w:val="24"/>
-          <w:szCs w:val="24"/>
-        </w:rPr>
-        <w:t>DIgital</w:t>
-      </w:r>
-      <w:proofErr w:type="spellEnd"/>
+        <w:t>Mundo Di</w:t>
+      </w:r>
+      <w:r>
+        <w:rPr>
+          <w:rFonts w:ascii="Arial" w:hAnsi="Arial" w:cs="Arial"/>
+          <w:sz w:val="24"/>
+          <w:szCs w:val="24"/>
+        </w:rPr>
+        <w:t>gital</w:t>
+      </w:r>
       <w:r>
         <w:rPr>
           <w:rFonts w:ascii="Arial" w:hAnsi="Arial" w:cs="Arial"/>
@@ -2376,7 +2386,7 @@
     </w:p>
     <w:p>
       <w:pPr>
-        <w:pStyle w:val="Abnt2"/>
+        <w:pStyle w:val="Abnt3"/>
         <w:rPr>
           <w:lang w:val="en-US"/>
         </w:rPr>
@@ -2390,7 +2400,7 @@
     </w:p>
     <w:p>
       <w:pPr>
-        <w:pStyle w:val="Abnt2"/>
+        <w:pStyle w:val="Abnt3"/>
         <w:rPr>
           <w:lang w:val="en-US"/>
         </w:rPr>
@@ -2410,7 +2420,7 @@
     </w:p>
     <w:p>
       <w:pPr>
-        <w:pStyle w:val="Abnt2"/>
+        <w:pStyle w:val="Abnt3"/>
         <w:rPr>
           <w:lang w:val="en-US"/>
         </w:rPr>
@@ -2551,8 +2561,8 @@
         <w:lastRenderedPageBreak/>
         <w:t>SUM</w:t>
       </w:r>
-      <w:commentRangeStart w:id="14"/>
       <w:commentRangeStart w:id="15"/>
+      <w:commentRangeStart w:id="16"/>
       <w:r>
         <w:rPr>
           <w:rFonts w:ascii="Arial" w:hAnsi="Arial" w:cs="Arial"/>
@@ -2563,16 +2573,16 @@
         </w:rPr>
         <w:t>ÁRIO</w:t>
       </w:r>
-      <w:commentRangeEnd w:id="14"/>
-      <w:r>
-        <w:commentReference w:id="14"/>
-      </w:r>
       <w:commentRangeEnd w:id="15"/>
       <w:r>
+        <w:commentReference w:id="15"/>
+      </w:r>
+      <w:commentRangeEnd w:id="16"/>
+      <w:r>
         <w:rPr>
           <w:rStyle w:val="Refdecomentrio"/>
         </w:rPr>
-        <w:commentReference w:id="15"/>
+        <w:commentReference w:id="16"/>
       </w:r>
     </w:p>
     <w:sdt>
@@ -2624,15 +2634,27 @@
             </w:rPr>
           </w:pPr>
           <w:r>
+            <w:rPr>
+              <w:b w:val="0"/>
+              <w:bCs w:val="0"/>
+            </w:rPr>
             <w:fldChar w:fldCharType="begin"/>
           </w:r>
           <w:r>
-            <w:instrText xml:space="preserve"> TOC \o "1-3" \h \z \t "Abnt;1" </w:instrText>
+            <w:rPr>
+              <w:b w:val="0"/>
+              <w:bCs w:val="0"/>
+            </w:rPr>
+            <w:instrText xml:space="preserve"> TOC \o "1-3" \h \z \t "Abnt;1;Abnt2;2" </w:instrText>
           </w:r>
           <w:r>
+            <w:rPr>
+              <w:b w:val="0"/>
+              <w:bCs w:val="0"/>
+            </w:rPr>
             <w:fldChar w:fldCharType="separate"/>
           </w:r>
-          <w:hyperlink w:anchor="_Toc198016109" w:history="1">
+          <w:hyperlink w:anchor="_Toc198791915" w:history="1">
             <w:r>
               <w:rPr>
                 <w:rStyle w:val="Hyperlink"/>
@@ -2680,7 +2702,7 @@
                 <w:noProof/>
                 <w:webHidden/>
               </w:rPr>
-              <w:instrText xml:space="preserve"> PAGEREF _Toc198016109 \h </w:instrText>
+              <w:instrText xml:space="preserve"> PAGEREF _Toc198791915 \h </w:instrText>
             </w:r>
             <w:r>
               <w:rPr>
@@ -2730,7 +2752,7 @@
               <w14:ligatures w14:val="none"/>
             </w:rPr>
           </w:pPr>
-          <w:hyperlink w:anchor="_Toc198016110" w:history="1">
+          <w:hyperlink w:anchor="_Toc198791916" w:history="1">
             <w:r>
               <w:rPr>
                 <w:rStyle w:val="Hyperlink"/>
@@ -2778,7 +2800,7 @@
                 <w:noProof/>
                 <w:webHidden/>
               </w:rPr>
-              <w:instrText xml:space="preserve"> PAGEREF _Toc198016110 \h </w:instrText>
+              <w:instrText xml:space="preserve"> PAGEREF _Toc198791916 \h </w:instrText>
             </w:r>
             <w:r>
               <w:rPr>
@@ -2828,7 +2850,7 @@
               <w14:ligatures w14:val="none"/>
             </w:rPr>
           </w:pPr>
-          <w:hyperlink w:anchor="_Toc198016111" w:history="1">
+          <w:hyperlink w:anchor="_Toc198791917" w:history="1">
             <w:r>
               <w:rPr>
                 <w:rStyle w:val="Hyperlink"/>
@@ -2876,7 +2898,223 @@
                 <w:noProof/>
                 <w:webHidden/>
               </w:rPr>
-              <w:instrText xml:space="preserve"> PAGEREF _Toc198016111 \h </w:instrText>
+              <w:instrText xml:space="preserve"> PAGEREF _Toc198791917 \h </w:instrText>
+            </w:r>
+            <w:r>
+              <w:rPr>
+                <w:noProof/>
+                <w:webHidden/>
+              </w:rPr>
+            </w:r>
+            <w:r>
+              <w:rPr>
+                <w:noProof/>
+                <w:webHidden/>
+              </w:rPr>
+              <w:fldChar w:fldCharType="separate"/>
+            </w:r>
+            <w:r>
+              <w:rPr>
+                <w:noProof/>
+                <w:webHidden/>
+              </w:rPr>
+              <w:t>12</w:t>
+            </w:r>
+            <w:r>
+              <w:rPr>
+                <w:noProof/>
+                <w:webHidden/>
+              </w:rPr>
+              <w:fldChar w:fldCharType="end"/>
+            </w:r>
+          </w:hyperlink>
+        </w:p>
+        <w:p>
+          <w:pPr>
+            <w:pStyle w:val="Sumrio2"/>
+            <w:tabs>
+              <w:tab w:val="right" w:leader="dot" w:pos="9061"/>
+            </w:tabs>
+            <w:rPr>
+              <w:rFonts w:eastAsiaTheme="minorEastAsia"/>
+              <w:noProof/>
+              <w:kern w:val="0"/>
+              <w:lang w:eastAsia="pt-BR"/>
+              <w14:ligatures w14:val="none"/>
+            </w:rPr>
+          </w:pPr>
+          <w:hyperlink w:anchor="_Toc198791918" w:history="1">
+            <w:r>
+              <w:rPr>
+                <w:rStyle w:val="Hyperlink"/>
+                <w:noProof/>
+              </w:rPr>
+              <w:t>3.1 Planejamento estratégico</w:t>
+            </w:r>
+            <w:r>
+              <w:rPr>
+                <w:noProof/>
+                <w:webHidden/>
+              </w:rPr>
+              <w:tab/>
+            </w:r>
+            <w:r>
+              <w:rPr>
+                <w:noProof/>
+                <w:webHidden/>
+              </w:rPr>
+              <w:fldChar w:fldCharType="begin"/>
+            </w:r>
+            <w:r>
+              <w:rPr>
+                <w:noProof/>
+                <w:webHidden/>
+              </w:rPr>
+              <w:instrText xml:space="preserve"> PAGEREF _Toc198791918 \h </w:instrText>
+            </w:r>
+            <w:r>
+              <w:rPr>
+                <w:noProof/>
+                <w:webHidden/>
+              </w:rPr>
+            </w:r>
+            <w:r>
+              <w:rPr>
+                <w:noProof/>
+                <w:webHidden/>
+              </w:rPr>
+              <w:fldChar w:fldCharType="separate"/>
+            </w:r>
+            <w:r>
+              <w:rPr>
+                <w:noProof/>
+                <w:webHidden/>
+              </w:rPr>
+              <w:t>12</w:t>
+            </w:r>
+            <w:r>
+              <w:rPr>
+                <w:noProof/>
+                <w:webHidden/>
+              </w:rPr>
+              <w:fldChar w:fldCharType="end"/>
+            </w:r>
+          </w:hyperlink>
+        </w:p>
+        <w:p>
+          <w:pPr>
+            <w:pStyle w:val="Sumrio2"/>
+            <w:tabs>
+              <w:tab w:val="right" w:leader="dot" w:pos="9061"/>
+            </w:tabs>
+            <w:rPr>
+              <w:rFonts w:eastAsiaTheme="minorEastAsia"/>
+              <w:noProof/>
+              <w:kern w:val="0"/>
+              <w:lang w:eastAsia="pt-BR"/>
+              <w14:ligatures w14:val="none"/>
+            </w:rPr>
+          </w:pPr>
+          <w:hyperlink w:anchor="_Toc198791919" w:history="1">
+            <w:r>
+              <w:rPr>
+                <w:rStyle w:val="Hyperlink"/>
+                <w:noProof/>
+              </w:rPr>
+              <w:t>3.2 Gestão facilitada por ferramentas visuais</w:t>
+            </w:r>
+            <w:r>
+              <w:rPr>
+                <w:noProof/>
+                <w:webHidden/>
+              </w:rPr>
+              <w:tab/>
+            </w:r>
+            <w:r>
+              <w:rPr>
+                <w:noProof/>
+                <w:webHidden/>
+              </w:rPr>
+              <w:fldChar w:fldCharType="begin"/>
+            </w:r>
+            <w:r>
+              <w:rPr>
+                <w:noProof/>
+                <w:webHidden/>
+              </w:rPr>
+              <w:instrText xml:space="preserve"> PAGEREF _Toc198791919 \h </w:instrText>
+            </w:r>
+            <w:r>
+              <w:rPr>
+                <w:noProof/>
+                <w:webHidden/>
+              </w:rPr>
+            </w:r>
+            <w:r>
+              <w:rPr>
+                <w:noProof/>
+                <w:webHidden/>
+              </w:rPr>
+              <w:fldChar w:fldCharType="separate"/>
+            </w:r>
+            <w:r>
+              <w:rPr>
+                <w:noProof/>
+                <w:webHidden/>
+              </w:rPr>
+              <w:t>12</w:t>
+            </w:r>
+            <w:r>
+              <w:rPr>
+                <w:noProof/>
+                <w:webHidden/>
+              </w:rPr>
+              <w:fldChar w:fldCharType="end"/>
+            </w:r>
+          </w:hyperlink>
+        </w:p>
+        <w:p>
+          <w:pPr>
+            <w:pStyle w:val="Sumrio2"/>
+            <w:tabs>
+              <w:tab w:val="right" w:leader="dot" w:pos="9061"/>
+            </w:tabs>
+            <w:rPr>
+              <w:rFonts w:eastAsiaTheme="minorEastAsia"/>
+              <w:noProof/>
+              <w:kern w:val="0"/>
+              <w:lang w:eastAsia="pt-BR"/>
+              <w14:ligatures w14:val="none"/>
+            </w:rPr>
+          </w:pPr>
+          <w:hyperlink w:anchor="_Toc198791920" w:history="1">
+            <w:r>
+              <w:rPr>
+                <w:rStyle w:val="Hyperlink"/>
+                <w:noProof/>
+              </w:rPr>
+              <w:t>3.3 Objetivos da Pesquisa</w:t>
+            </w:r>
+            <w:r>
+              <w:rPr>
+                <w:noProof/>
+                <w:webHidden/>
+              </w:rPr>
+              <w:tab/>
+            </w:r>
+            <w:r>
+              <w:rPr>
+                <w:noProof/>
+                <w:webHidden/>
+              </w:rPr>
+              <w:fldChar w:fldCharType="begin"/>
+            </w:r>
+            <w:r>
+              <w:rPr>
+                <w:noProof/>
+                <w:webHidden/>
+              </w:rPr>
+              <w:instrText xml:space="preserve"> PAGEREF _Toc198791920 \h </w:instrText>
             </w:r>
             <w:r>
               <w:rPr>
@@ -2925,237 +3163,7 @@
               <w14:ligatures w14:val="none"/>
             </w:rPr>
           </w:pPr>
-          <w:hyperlink w:anchor="_Toc198016112" w:history="1">
-            <w:r>
-              <w:rPr>
-                <w:rStyle w:val="Hyperlink"/>
-                <w:noProof/>
-              </w:rPr>
-              <w:t>3.1 Planejamento estratégico</w:t>
-            </w:r>
-            <w:r>
-              <w:rPr>
-                <w:noProof/>
-                <w:webHidden/>
-              </w:rPr>
-              <w:tab/>
-            </w:r>
-            <w:r>
-              <w:rPr>
-                <w:noProof/>
-                <w:webHidden/>
-              </w:rPr>
-              <w:fldChar w:fldCharType="begin"/>
-            </w:r>
-            <w:r>
-              <w:rPr>
-                <w:noProof/>
-                <w:webHidden/>
-              </w:rPr>
-              <w:instrText xml:space="preserve"> PAGEREF _Toc198016112 \h </w:instrText>
-            </w:r>
-            <w:r>
-              <w:rPr>
-                <w:noProof/>
-                <w:webHidden/>
-              </w:rPr>
-            </w:r>
-            <w:r>
-              <w:rPr>
-                <w:noProof/>
-                <w:webHidden/>
-              </w:rPr>
-              <w:fldChar w:fldCharType="separate"/>
-            </w:r>
-            <w:r>
-              <w:rPr>
-                <w:noProof/>
-                <w:webHidden/>
-              </w:rPr>
-              <w:t>12</w:t>
-            </w:r>
-            <w:r>
-              <w:rPr>
-                <w:noProof/>
-                <w:webHidden/>
-              </w:rPr>
-              <w:fldChar w:fldCharType="end"/>
-            </w:r>
-          </w:hyperlink>
-        </w:p>
-        <w:p>
-          <w:pPr>
-            <w:pStyle w:val="Sumrio1"/>
-            <w:tabs>
-              <w:tab w:val="right" w:leader="dot" w:pos="9061"/>
-            </w:tabs>
-            <w:rPr>
-              <w:rFonts w:asciiTheme="minorHAnsi" w:eastAsiaTheme="minorEastAsia" w:hAnsiTheme="minorHAnsi" w:cstheme="minorBidi"/>
-              <w:b w:val="0"/>
-              <w:bCs w:val="0"/>
-              <w:noProof/>
-              <w:kern w:val="0"/>
-              <w:sz w:val="22"/>
-              <w:szCs w:val="22"/>
-              <w:lang w:eastAsia="pt-BR"/>
-              <w14:ligatures w14:val="none"/>
-            </w:rPr>
-          </w:pPr>
-          <w:hyperlink w:anchor="_Toc198016113" w:history="1">
-            <w:r>
-              <w:rPr>
-                <w:rStyle w:val="Hyperlink"/>
-                <w:noProof/>
-              </w:rPr>
-              <w:t>3.2 Gestão facilitada por ferramentas visuais</w:t>
-            </w:r>
-            <w:r>
-              <w:rPr>
-                <w:noProof/>
-                <w:webHidden/>
-              </w:rPr>
-              <w:tab/>
-            </w:r>
-            <w:bookmarkStart w:id="16" w:name="_GoBack"/>
-            <w:bookmarkEnd w:id="16"/>
-            <w:r>
-              <w:rPr>
-                <w:noProof/>
-                <w:webHidden/>
-              </w:rPr>
-              <w:fldChar w:fldCharType="begin"/>
-            </w:r>
-            <w:r>
-              <w:rPr>
-                <w:noProof/>
-                <w:webHidden/>
-              </w:rPr>
-              <w:instrText xml:space="preserve"> PAGEREF _Toc198016113 \h </w:instrText>
-            </w:r>
-            <w:r>
-              <w:rPr>
-                <w:noProof/>
-                <w:webHidden/>
-              </w:rPr>
-            </w:r>
-            <w:r>
-              <w:rPr>
-                <w:noProof/>
-                <w:webHidden/>
-              </w:rPr>
-              <w:fldChar w:fldCharType="separate"/>
-            </w:r>
-            <w:r>
-              <w:rPr>
-                <w:noProof/>
-                <w:webHidden/>
-              </w:rPr>
-              <w:t>12</w:t>
-            </w:r>
-            <w:r>
-              <w:rPr>
-                <w:noProof/>
-                <w:webHidden/>
-              </w:rPr>
-              <w:fldChar w:fldCharType="end"/>
-            </w:r>
-          </w:hyperlink>
-        </w:p>
-        <w:p>
-          <w:pPr>
-            <w:pStyle w:val="Sumrio1"/>
-            <w:tabs>
-              <w:tab w:val="right" w:leader="dot" w:pos="9061"/>
-            </w:tabs>
-            <w:rPr>
-              <w:rFonts w:asciiTheme="minorHAnsi" w:eastAsiaTheme="minorEastAsia" w:hAnsiTheme="minorHAnsi" w:cstheme="minorBidi"/>
-              <w:b w:val="0"/>
-              <w:bCs w:val="0"/>
-              <w:noProof/>
-              <w:kern w:val="0"/>
-              <w:sz w:val="22"/>
-              <w:szCs w:val="22"/>
-              <w:lang w:eastAsia="pt-BR"/>
-              <w14:ligatures w14:val="none"/>
-            </w:rPr>
-          </w:pPr>
-          <w:hyperlink w:anchor="_Toc198016114" w:history="1">
-            <w:r>
-              <w:rPr>
-                <w:rStyle w:val="Hyperlink"/>
-                <w:noProof/>
-              </w:rPr>
-              <w:t>3.3 Objetivos da Pesquisa</w:t>
-            </w:r>
-            <w:r>
-              <w:rPr>
-                <w:noProof/>
-                <w:webHidden/>
-              </w:rPr>
-              <w:tab/>
-            </w:r>
-            <w:r>
-              <w:rPr>
-                <w:noProof/>
-                <w:webHidden/>
-              </w:rPr>
-              <w:fldChar w:fldCharType="begin"/>
-            </w:r>
-            <w:r>
-              <w:rPr>
-                <w:noProof/>
-                <w:webHidden/>
-              </w:rPr>
-              <w:instrText xml:space="preserve"> PAGEREF _Toc198016114 \h </w:instrText>
-            </w:r>
-            <w:r>
-              <w:rPr>
-                <w:noProof/>
-                <w:webHidden/>
-              </w:rPr>
-            </w:r>
-            <w:r>
-              <w:rPr>
-                <w:noProof/>
-                <w:webHidden/>
-              </w:rPr>
-              <w:fldChar w:fldCharType="separate"/>
-            </w:r>
-            <w:r>
-              <w:rPr>
-                <w:noProof/>
-                <w:webHidden/>
-              </w:rPr>
-              <w:t>12</w:t>
-            </w:r>
-            <w:r>
-              <w:rPr>
-                <w:noProof/>
-                <w:webHidden/>
-              </w:rPr>
-              <w:fldChar w:fldCharType="end"/>
-            </w:r>
-          </w:hyperlink>
-        </w:p>
-        <w:p>
-          <w:pPr>
-            <w:pStyle w:val="Sumrio1"/>
-            <w:tabs>
-              <w:tab w:val="right" w:leader="dot" w:pos="9061"/>
-            </w:tabs>
-            <w:rPr>
-              <w:rFonts w:asciiTheme="minorHAnsi" w:eastAsiaTheme="minorEastAsia" w:hAnsiTheme="minorHAnsi" w:cstheme="minorBidi"/>
-              <w:b w:val="0"/>
-              <w:bCs w:val="0"/>
-              <w:noProof/>
-              <w:kern w:val="0"/>
-              <w:sz w:val="22"/>
-              <w:szCs w:val="22"/>
-              <w:lang w:eastAsia="pt-BR"/>
-              <w14:ligatures w14:val="none"/>
-            </w:rPr>
-          </w:pPr>
-          <w:hyperlink w:anchor="_Toc198016115" w:history="1">
+          <w:hyperlink w:anchor="_Toc198791921" w:history="1">
             <w:r>
               <w:rPr>
                 <w:rStyle w:val="Hyperlink"/>
@@ -3182,7 +3190,7 @@
                 <w:noProof/>
                 <w:webHidden/>
               </w:rPr>
-              <w:instrText xml:space="preserve"> PAGEREF _Toc198016115 \h </w:instrText>
+              <w:instrText xml:space="preserve"> PAGEREF _Toc198791921 \h </w:instrText>
             </w:r>
             <w:r>
               <w:rPr>
@@ -3214,7 +3222,90 @@
           </w:hyperlink>
         </w:p>
         <w:p>
+          <w:pPr>
+            <w:pStyle w:val="Sumrio1"/>
+            <w:tabs>
+              <w:tab w:val="right" w:leader="dot" w:pos="9061"/>
+            </w:tabs>
+            <w:rPr>
+              <w:rFonts w:asciiTheme="minorHAnsi" w:eastAsiaTheme="minorEastAsia" w:hAnsiTheme="minorHAnsi" w:cstheme="minorBidi"/>
+              <w:b w:val="0"/>
+              <w:bCs w:val="0"/>
+              <w:noProof/>
+              <w:kern w:val="0"/>
+              <w:sz w:val="22"/>
+              <w:szCs w:val="22"/>
+              <w:lang w:eastAsia="pt-BR"/>
+              <w14:ligatures w14:val="none"/>
+            </w:rPr>
+          </w:pPr>
+          <w:hyperlink w:anchor="_Toc198791922" w:history="1">
+            <w:r>
+              <w:rPr>
+                <w:rStyle w:val="Hyperlink"/>
+                <w:noProof/>
+              </w:rPr>
+              <w:t>ANEXOS</w:t>
+            </w:r>
+            <w:r>
+              <w:rPr>
+                <w:noProof/>
+                <w:webHidden/>
+              </w:rPr>
+              <w:tab/>
+            </w:r>
+            <w:r>
+              <w:rPr>
+                <w:noProof/>
+                <w:webHidden/>
+              </w:rPr>
+              <w:fldChar w:fldCharType="begin"/>
+            </w:r>
+            <w:r>
+              <w:rPr>
+                <w:noProof/>
+                <w:webHidden/>
+              </w:rPr>
+              <w:instrText xml:space="preserve"> PAGEREF _Toc198791922 \h </w:instrText>
+            </w:r>
+            <w:r>
+              <w:rPr>
+                <w:noProof/>
+                <w:webHidden/>
+              </w:rPr>
+            </w:r>
+            <w:r>
+              <w:rPr>
+                <w:noProof/>
+                <w:webHidden/>
+              </w:rPr>
+              <w:fldChar w:fldCharType="separate"/>
+            </w:r>
+            <w:r>
+              <w:rPr>
+                <w:noProof/>
+                <w:webHidden/>
+              </w:rPr>
+              <w:t>16</w:t>
+            </w:r>
+            <w:r>
+              <w:rPr>
+                <w:noProof/>
+                <w:webHidden/>
+              </w:rPr>
+              <w:fldChar w:fldCharType="end"/>
+            </w:r>
+          </w:hyperlink>
+        </w:p>
+        <w:p>
           <w:r>
+            <w:rPr>
+              <w:rFonts w:ascii="Arial" w:hAnsi="Arial" w:cs="Arial"/>
+              <w:b/>
+              <w:bCs/>
+              <w:sz w:val="24"/>
+              <w:szCs w:val="24"/>
+            </w:rPr>
             <w:fldChar w:fldCharType="end"/>
           </w:r>
         </w:p>
@@ -3227,7 +3318,7 @@
     </w:p>
     <w:p>
       <w:pPr>
-        <w:pStyle w:val="Abnt2"/>
+        <w:pStyle w:val="Abnt3"/>
         <w:rPr>
           <w:b/>
           <w:sz w:val="28"/>
@@ -3237,7 +3328,7 @@
     </w:p>
     <w:p>
       <w:pPr>
-        <w:pStyle w:val="Abnt2"/>
+        <w:pStyle w:val="Abnt3"/>
         <w:rPr>
           <w:b/>
           <w:sz w:val="28"/>
@@ -3247,7 +3338,7 @@
     </w:p>
     <w:p>
       <w:pPr>
-        <w:pStyle w:val="Abnt2"/>
+        <w:pStyle w:val="Abnt3"/>
         <w:rPr>
           <w:b/>
           <w:sz w:val="28"/>
@@ -3257,7 +3348,7 @@
     </w:p>
     <w:p>
       <w:pPr>
-        <w:pStyle w:val="Abnt2"/>
+        <w:pStyle w:val="Abnt3"/>
         <w:rPr>
           <w:b/>
           <w:sz w:val="28"/>
@@ -3267,7 +3358,7 @@
     </w:p>
     <w:p>
       <w:pPr>
-        <w:pStyle w:val="Abnt2"/>
+        <w:pStyle w:val="Abnt3"/>
         <w:rPr>
           <w:b/>
           <w:sz w:val="28"/>
@@ -3277,7 +3368,7 @@
     </w:p>
     <w:p>
       <w:pPr>
-        <w:pStyle w:val="Abnt2"/>
+        <w:pStyle w:val="Abnt3"/>
         <w:rPr>
           <w:b/>
           <w:sz w:val="28"/>
@@ -3287,7 +3378,7 @@
     </w:p>
     <w:p>
       <w:pPr>
-        <w:pStyle w:val="Abnt2"/>
+        <w:pStyle w:val="Abnt3"/>
         <w:rPr>
           <w:b/>
           <w:sz w:val="28"/>
@@ -3297,7 +3388,7 @@
     </w:p>
     <w:p>
       <w:pPr>
-        <w:pStyle w:val="Abnt2"/>
+        <w:pStyle w:val="Abnt3"/>
         <w:rPr>
           <w:b/>
           <w:sz w:val="28"/>
@@ -3307,7 +3398,7 @@
     </w:p>
     <w:p>
       <w:pPr>
-        <w:pStyle w:val="Abnt2"/>
+        <w:pStyle w:val="Abnt3"/>
         <w:rPr>
           <w:b/>
           <w:sz w:val="28"/>
@@ -3317,7 +3408,7 @@
     </w:p>
     <w:p>
       <w:pPr>
-        <w:pStyle w:val="Abnt2"/>
+        <w:pStyle w:val="Abnt3"/>
         <w:rPr>
           <w:b/>
           <w:sz w:val="28"/>
@@ -3327,7 +3418,7 @@
     </w:p>
     <w:p>
       <w:pPr>
-        <w:pStyle w:val="Abnt2"/>
+        <w:pStyle w:val="Abnt3"/>
         <w:rPr>
           <w:b/>
           <w:sz w:val="28"/>
@@ -3337,7 +3428,7 @@
     </w:p>
     <w:p>
       <w:pPr>
-        <w:pStyle w:val="Abnt2"/>
+        <w:pStyle w:val="Abnt3"/>
         <w:rPr>
           <w:b/>
           <w:sz w:val="28"/>
@@ -3347,7 +3438,8 @@
     </w:p>
     <w:p>
       <w:pPr>
-        <w:pStyle w:val="Abnt2"/>
+        <w:pStyle w:val="Abnt3"/>
+        <w:ind w:firstLine="0"/>
         <w:rPr>
           <w:b/>
           <w:sz w:val="28"/>
@@ -3357,69 +3449,19 @@
     </w:p>
     <w:p>
       <w:pPr>
-        <w:pStyle w:val="Abnt2"/>
-        <w:rPr>
-          <w:b/>
-          <w:sz w:val="28"/>
+        <w:pStyle w:val="Abnt3"/>
+        <w:jc w:val="center"/>
+        <w:rPr>
+          <w:b/>
           <w:szCs w:val="28"/>
         </w:rPr>
       </w:pPr>
-    </w:p>
-    <w:p>
-      <w:pPr>
-        <w:pStyle w:val="Abnt2"/>
-        <w:rPr>
-          <w:b/>
-          <w:sz w:val="28"/>
+      <w:r>
+        <w:rPr>
+          <w:b/>
           <w:szCs w:val="28"/>
         </w:rPr>
-      </w:pPr>
-    </w:p>
-    <w:p>
-      <w:pPr>
-        <w:pStyle w:val="Abnt2"/>
-        <w:ind w:firstLine="0"/>
-        <w:rPr>
-          <w:b/>
-          <w:sz w:val="28"/>
-          <w:szCs w:val="28"/>
-        </w:rPr>
-      </w:pPr>
-    </w:p>
-    <w:p>
-      <w:pPr>
-        <w:pStyle w:val="Abnt2"/>
-        <w:rPr>
-          <w:b/>
-          <w:sz w:val="28"/>
-          <w:szCs w:val="28"/>
-        </w:rPr>
-      </w:pPr>
-    </w:p>
-    <w:p>
-      <w:pPr>
-        <w:pStyle w:val="Abnt2"/>
-        <w:rPr>
-          <w:b/>
-          <w:sz w:val="28"/>
-          <w:szCs w:val="28"/>
-        </w:rPr>
-      </w:pPr>
-    </w:p>
-    <w:p>
-      <w:pPr>
-        <w:pStyle w:val="Abnt2"/>
-        <w:jc w:val="center"/>
-        <w:rPr>
-          <w:b/>
-          <w:szCs w:val="28"/>
-        </w:rPr>
-      </w:pPr>
-      <w:r>
-        <w:rPr>
-          <w:b/>
-          <w:szCs w:val="28"/>
-        </w:rPr>
+        <w:lastRenderedPageBreak/>
         <w:t>LISTA DE FIGURAS</w:t>
       </w:r>
     </w:p>
@@ -3476,7 +3518,7 @@
           <w:numId w:val="2"/>
         </w:numPr>
       </w:pPr>
-      <w:bookmarkStart w:id="17" w:name="_Toc198016109"/>
+      <w:bookmarkStart w:id="17" w:name="_Toc198791915"/>
       <w:r>
         <w:t>INTRODUÇÃO</w:t>
       </w:r>
@@ -3484,17 +3526,17 @@
     </w:p>
     <w:p>
       <w:pPr>
-        <w:pStyle w:val="Abnt2"/>
-      </w:pPr>
-    </w:p>
-    <w:p>
-      <w:pPr>
-        <w:pStyle w:val="Abnt2"/>
-      </w:pPr>
-    </w:p>
-    <w:p>
-      <w:pPr>
-        <w:pStyle w:val="Abnt2"/>
+        <w:pStyle w:val="Abnt3"/>
+      </w:pPr>
+    </w:p>
+    <w:p>
+      <w:pPr>
+        <w:pStyle w:val="Abnt3"/>
+      </w:pPr>
+    </w:p>
+    <w:p>
+      <w:pPr>
+        <w:pStyle w:val="Abnt3"/>
       </w:pPr>
       <w:r>
         <w:t>A Revolução Tecnológica mudou o mundo do empreendedorismo drasticamente. Agora, o aumento de eficiência, velocidade e eficácia provenientes do uso de ferramentas digitais</w:t>
@@ -3535,7 +3577,7 @@
     </w:p>
     <w:p>
       <w:pPr>
-        <w:pStyle w:val="Abnt2"/>
+        <w:pStyle w:val="Abnt3"/>
       </w:pPr>
       <w:r>
         <w:t xml:space="preserve">Para que </w:t>
@@ -3590,7 +3632,7 @@
     </w:p>
     <w:p>
       <w:pPr>
-        <w:pStyle w:val="Abnt2"/>
+        <w:pStyle w:val="Abnt3"/>
       </w:pPr>
       <w:r>
         <w:t xml:space="preserve">Algo </w:t>
@@ -3638,7 +3680,7 @@
           <w:numId w:val="2"/>
         </w:numPr>
       </w:pPr>
-      <w:bookmarkStart w:id="20" w:name="_Toc198016110"/>
+      <w:bookmarkStart w:id="20" w:name="_Toc198791916"/>
       <w:r>
         <w:lastRenderedPageBreak/>
         <w:t>OBJETIVOS</w:t>
@@ -3653,7 +3695,7 @@
     </w:p>
     <w:p>
       <w:pPr>
-        <w:pStyle w:val="Abnt2"/>
+        <w:pStyle w:val="Abnt3"/>
       </w:pPr>
       <w:r>
         <w:t xml:space="preserve">A ferramenta foi desenvolvida com o objetivo de auxiliar o usuário a gerir a sua microempresa, </w:t>
@@ -3688,7 +3730,7 @@
     </w:p>
     <w:p>
       <w:pPr>
-        <w:pStyle w:val="Abnt2"/>
+        <w:pStyle w:val="Abnt3"/>
       </w:pPr>
       <w:r>
         <w:rPr>
@@ -3705,7 +3747,7 @@
     </w:p>
     <w:p>
       <w:pPr>
-        <w:pStyle w:val="Abnt2"/>
+        <w:pStyle w:val="Abnt3"/>
       </w:pPr>
       <w:r>
         <w:rPr>
@@ -3731,7 +3773,7 @@
     </w:p>
     <w:p>
       <w:pPr>
-        <w:pStyle w:val="Abnt2"/>
+        <w:pStyle w:val="Abnt3"/>
       </w:pPr>
       <w:r>
         <w:rPr>
@@ -3757,7 +3799,7 @@
     </w:p>
     <w:p>
       <w:pPr>
-        <w:pStyle w:val="Abnt2"/>
+        <w:pStyle w:val="Abnt3"/>
       </w:pPr>
       <w:r>
         <w:t>Tendo sido explanado tais objetivos, o Zeno visa cumpri-los co</w:t>
@@ -3768,27 +3810,27 @@
     </w:p>
     <w:p>
       <w:pPr>
-        <w:pStyle w:val="Abnt2"/>
-      </w:pPr>
-    </w:p>
-    <w:p>
-      <w:pPr>
-        <w:pStyle w:val="Abnt2"/>
-      </w:pPr>
-    </w:p>
-    <w:p>
-      <w:pPr>
-        <w:pStyle w:val="Abnt2"/>
-      </w:pPr>
-    </w:p>
-    <w:p>
-      <w:pPr>
-        <w:pStyle w:val="Abnt2"/>
-      </w:pPr>
-    </w:p>
-    <w:p>
-      <w:pPr>
-        <w:pStyle w:val="Abnt2"/>
+        <w:pStyle w:val="Abnt3"/>
+      </w:pPr>
+    </w:p>
+    <w:p>
+      <w:pPr>
+        <w:pStyle w:val="Abnt3"/>
+      </w:pPr>
+    </w:p>
+    <w:p>
+      <w:pPr>
+        <w:pStyle w:val="Abnt3"/>
+      </w:pPr>
+    </w:p>
+    <w:p>
+      <w:pPr>
+        <w:pStyle w:val="Abnt3"/>
+      </w:pPr>
+    </w:p>
+    <w:p>
+      <w:pPr>
+        <w:pStyle w:val="Abnt3"/>
       </w:pPr>
       <w:r>
         <w:t xml:space="preserve">          </w:t>
@@ -3817,7 +3859,7 @@
           <w:numId w:val="3"/>
         </w:numPr>
       </w:pPr>
-      <w:bookmarkStart w:id="21" w:name="_Toc198016111"/>
+      <w:bookmarkStart w:id="21" w:name="_Toc198791917"/>
       <w:r>
         <w:t>METODOLOGIA</w:t>
       </w:r>
@@ -3831,46 +3873,46 @@
     </w:p>
     <w:p>
       <w:pPr>
+        <w:pStyle w:val="Abnt3"/>
+        <w:ind w:left="720"/>
+      </w:pPr>
+      <w:r>
+        <w:t>Para podermos entender o nosso público alvo</w:t>
+      </w:r>
+      <w:r>
+        <w:t xml:space="preserve"> </w:t>
+      </w:r>
+      <w:r>
+        <w:t>e suas necessidades, escolhemos usar o método de pesquisa explicativa, com técnicas qualitativas. Criamos um formulário online com o objetivo de coletar respostas e opiniões, além de realizarmos uma análise de documentos relacionados ao assunto</w:t>
+      </w:r>
+      <w:r>
+        <w:t>. A pesquisa começou no dia 23 de abril de 2025, com foco no público Microempreendedor da regi</w:t>
+      </w:r>
+      <w:r>
+        <w:t>ão dos municípios de Itu, Salto, entre outras cidades próximas.</w:t>
+      </w:r>
+    </w:p>
+    <w:p>
+      <w:pPr>
+        <w:pStyle w:val="Abnt3"/>
+        <w:ind w:left="720"/>
+      </w:pPr>
+      <w:r>
+        <w:t>A pesquisa feita por meio de um questionário online tornou possível uma melhor compreensão das necessidades e problemas que nosso público alvo enfrenta</w:t>
+      </w:r>
+      <w:r>
+        <w:t>, afim de sanar estes requisitos e mitigar estes desafios por meio do nosso sistema.</w:t>
+      </w:r>
+    </w:p>
+    <w:p>
+      <w:pPr>
         <w:pStyle w:val="Abnt2"/>
-        <w:ind w:left="720"/>
-      </w:pPr>
-      <w:r>
-        <w:t>Para podermos entender o nosso público alvo</w:t>
-      </w:r>
-      <w:r>
-        <w:t xml:space="preserve"> </w:t>
-      </w:r>
-      <w:r>
-        <w:t>e suas necessidades, escolhemos usar o método de pesquisa explicativa, com técnicas qualitativas. Criamos um formulário online com o objetivo de coletar respostas e opiniões, além de realizarmos uma análise de documentos relacionados ao assunto</w:t>
-      </w:r>
-      <w:r>
-        <w:t>. A pesquisa começou no dia 23 de abril de 2025, com foco no público Microempreendedor da regi</w:t>
-      </w:r>
-      <w:r>
-        <w:t>ão dos municípios de Itu, Salto, entre outras cidades próximas.</w:t>
-      </w:r>
-    </w:p>
-    <w:p>
-      <w:pPr>
-        <w:pStyle w:val="Abnt2"/>
-        <w:ind w:left="720"/>
-      </w:pPr>
-      <w:r>
-        <w:t>A pesquisa feita por meio de um questionário online tornou possível uma melhor compreensão das necessidades e problemas que nosso público alvo enfrenta</w:t>
-      </w:r>
-      <w:r>
-        <w:t>, afim de sanar estes requisitos e mitigar estes desafios por meio do nosso sistema.</w:t>
-      </w:r>
-    </w:p>
-    <w:p>
-      <w:pPr>
-        <w:pStyle w:val="Abnt"/>
-        <w:ind w:firstLine="426"/>
+        <w:ind w:left="440"/>
       </w:pPr>
       <w:r>
         <w:t xml:space="preserve">     </w:t>
       </w:r>
-      <w:bookmarkStart w:id="22" w:name="_Toc198016112"/>
+      <w:bookmarkStart w:id="22" w:name="_Toc198791918"/>
       <w:r>
         <w:t>3.1 Planejamento estratégico</w:t>
       </w:r>
@@ -3878,81 +3920,79 @@
     </w:p>
     <w:p>
       <w:pPr>
-        <w:pStyle w:val="Abnt2"/>
+        <w:pStyle w:val="Abnt3"/>
         <w:ind w:left="709"/>
       </w:pPr>
       <w:r>
         <w:t xml:space="preserve">  Uma empresa precisa de </w:t>
       </w:r>
       <w:r>
-        <w:t xml:space="preserve">algum tipo de planejamento estratégico, e quando ele é bom, a performance dos processos internos empresariais aumenta (SANTOS; DRESCH; VEIT, 2020). O </w:t>
-      </w:r>
-      <w:proofErr w:type="gramStart"/>
-      <w:r>
-        <w:t>sistema Zeno</w:t>
-      </w:r>
-      <w:proofErr w:type="gramEnd"/>
-      <w:r>
-        <w:t xml:space="preserve"> disponibiliza as ferramentas necessárias para este planejamento, com base em dados do negócio.</w:t>
-      </w:r>
-    </w:p>
-    <w:p>
-      <w:pPr>
-        <w:pStyle w:val="Abnt"/>
-        <w:ind w:firstLine="851"/>
-      </w:pPr>
-      <w:bookmarkStart w:id="23" w:name="_Toc198016113"/>
-      <w:r>
-        <w:t>3.2 Gestão facilitada por ferramentas visuais</w:t>
-      </w:r>
-      <w:bookmarkEnd w:id="23"/>
-    </w:p>
-    <w:p>
-      <w:pPr>
-        <w:pStyle w:val="Abnt2"/>
-        <w:ind w:left="709" w:firstLine="709"/>
-        <w:rPr>
-          <w:b/>
-        </w:rPr>
-      </w:pPr>
-      <w:r>
-        <w:rPr>
-          <w:rStyle w:val="relative"/>
-        </w:rPr>
-        <w:t>Sistemas ERP (Planejamento de Recursos Empresariais), ao integrarem ferramentas de análise avançada que visam fazer uma abstração visual dos processos do negócio, permitem a visualização de dados em tempo real.</w:t>
-      </w:r>
-      <w:r>
-        <w:t xml:space="preserve"> </w:t>
-      </w:r>
-      <w:r>
-        <w:rPr>
-          <w:rStyle w:val="relative"/>
-        </w:rPr>
-        <w:t>Essas representações gráficas facilitam a identificação de tendências, padrões e o monitoramento de indicadores de desempenho, contribuindo para uma gestão empresarial mais eficiente e informada (MUST, 2024).</w:t>
-      </w:r>
-    </w:p>
-    <w:p>
-      <w:pPr>
-        <w:pStyle w:val="Abnt"/>
-        <w:ind w:firstLine="851"/>
-      </w:pPr>
-      <w:bookmarkStart w:id="24" w:name="_Toc198016114"/>
-      <w:r>
-        <w:t>3.3</w:t>
-      </w:r>
-      <w:r>
-        <w:t xml:space="preserve"> </w:t>
-      </w:r>
-      <w:r>
-        <w:t>Objetivos da Pesquisa</w:t>
-      </w:r>
-      <w:bookmarkEnd w:id="24"/>
+        <w:t>algum tipo de planejamento estratégico, e quando ele é bom, a performance dos processos internos empresariais aumenta (SANTOS</w:t>
+      </w:r>
+      <w:r>
+        <w:t>; DRESCH; VEIT, 2020). A plataforma</w:t>
+      </w:r>
+      <w:r>
+        <w:t xml:space="preserve"> Zeno disponibiliza as ferramentas necessárias para este planejamento, com base em dados do negócio.</w:t>
+      </w:r>
     </w:p>
     <w:p>
       <w:pPr>
         <w:pStyle w:val="Abnt2"/>
         <w:ind w:left="708"/>
       </w:pPr>
+      <w:bookmarkStart w:id="23" w:name="_Toc198791919"/>
+      <w:r>
+        <w:t>3.2 Gestão facilitada por ferramentas visuais</w:t>
+      </w:r>
+      <w:bookmarkEnd w:id="23"/>
+    </w:p>
+    <w:p>
+      <w:pPr>
+        <w:pStyle w:val="Abnt3"/>
+        <w:ind w:left="709" w:firstLine="709"/>
+        <w:rPr>
+          <w:b/>
+        </w:rPr>
+      </w:pPr>
+      <w:r>
+        <w:rPr>
+          <w:rStyle w:val="relative"/>
+        </w:rPr>
+        <w:t>Sistemas ERP (Planejamento de Recursos Empresariais), ao integrarem ferramentas de análise avançada que visam fazer uma abstração visual dos processos do negócio, permitem a visualização de dados em tempo real.</w:t>
+      </w:r>
+      <w:r>
+        <w:t xml:space="preserve"> </w:t>
+      </w:r>
+      <w:r>
+        <w:rPr>
+          <w:rStyle w:val="relative"/>
+        </w:rPr>
+        <w:t>Essas representações gráficas facilitam a identificação de tendências, padrões e o monitoramento de indicadores de desempenho, contribuindo para uma gestão empresarial mais eficiente e informada (MUST, 2024).</w:t>
+      </w:r>
+    </w:p>
+    <w:p>
+      <w:pPr>
+        <w:pStyle w:val="Abnt2"/>
+        <w:ind w:left="708"/>
+      </w:pPr>
+      <w:bookmarkStart w:id="24" w:name="_Toc198791920"/>
+      <w:r>
+        <w:t>3.3</w:t>
+      </w:r>
+      <w:r>
+        <w:t xml:space="preserve"> </w:t>
+      </w:r>
+      <w:r>
+        <w:t>Objetivos da Pesquisa</w:t>
+      </w:r>
+      <w:bookmarkEnd w:id="24"/>
+    </w:p>
+    <w:p>
+      <w:pPr>
+        <w:pStyle w:val="Abnt3"/>
+        <w:ind w:left="708"/>
+      </w:pPr>
       <w:r>
         <w:lastRenderedPageBreak/>
         <w:t>Por meio da pesquisa, feita principalmente por meio do questionário, nós procuramos entender se o microempreendedor que deu sua resposta:</w:t>
@@ -3960,7 +4000,7 @@
     </w:p>
     <w:p>
       <w:pPr>
-        <w:pStyle w:val="Abnt2"/>
+        <w:pStyle w:val="Abnt3"/>
         <w:numPr>
           <w:ilvl w:val="0"/>
           <w:numId w:val="6"/>
@@ -3975,7 +4015,7 @@
     </w:p>
     <w:p>
       <w:pPr>
-        <w:pStyle w:val="Abnt2"/>
+        <w:pStyle w:val="Abnt3"/>
         <w:numPr>
           <w:ilvl w:val="0"/>
           <w:numId w:val="6"/>
@@ -3990,7 +4030,7 @@
     </w:p>
     <w:p>
       <w:pPr>
-        <w:pStyle w:val="Abnt2"/>
+        <w:pStyle w:val="Abnt3"/>
         <w:numPr>
           <w:ilvl w:val="0"/>
           <w:numId w:val="6"/>
@@ -4002,7 +4042,7 @@
     </w:p>
     <w:p>
       <w:pPr>
-        <w:pStyle w:val="Abnt2"/>
+        <w:pStyle w:val="Abnt3"/>
         <w:numPr>
           <w:ilvl w:val="0"/>
           <w:numId w:val="6"/>
@@ -4014,7 +4054,7 @@
     </w:p>
     <w:p>
       <w:pPr>
-        <w:pStyle w:val="Abnt2"/>
+        <w:pStyle w:val="Abnt3"/>
         <w:ind w:left="1287" w:firstLine="0"/>
       </w:pPr>
       <w:r>
@@ -4032,7 +4072,7 @@
     </w:p>
     <w:p>
       <w:pPr>
-        <w:pStyle w:val="Abnt2"/>
+        <w:pStyle w:val="Abnt3"/>
       </w:pPr>
       <w:r>
         <w:t xml:space="preserve">   </w:t>
@@ -4047,85 +4087,85 @@
     </w:p>
     <w:p>
       <w:pPr>
-        <w:pStyle w:val="Abnt2"/>
+        <w:pStyle w:val="Abnt3"/>
         <w:ind w:left="720"/>
       </w:pPr>
     </w:p>
     <w:p>
       <w:pPr>
-        <w:pStyle w:val="Abnt2"/>
+        <w:pStyle w:val="Abnt3"/>
         <w:ind w:left="720"/>
       </w:pPr>
     </w:p>
     <w:p>
       <w:pPr>
-        <w:pStyle w:val="Abnt2"/>
+        <w:pStyle w:val="Abnt3"/>
         <w:ind w:left="720"/>
       </w:pPr>
     </w:p>
     <w:p>
       <w:pPr>
-        <w:pStyle w:val="Abnt2"/>
+        <w:pStyle w:val="Abnt3"/>
         <w:ind w:left="720"/>
       </w:pPr>
     </w:p>
     <w:p>
       <w:pPr>
-        <w:pStyle w:val="Abnt2"/>
+        <w:pStyle w:val="Abnt3"/>
         <w:ind w:left="720"/>
       </w:pPr>
     </w:p>
     <w:p>
       <w:pPr>
-        <w:pStyle w:val="Abnt2"/>
+        <w:pStyle w:val="Abnt3"/>
         <w:ind w:left="720"/>
       </w:pPr>
     </w:p>
     <w:p>
       <w:pPr>
-        <w:pStyle w:val="Abnt2"/>
+        <w:pStyle w:val="Abnt3"/>
         <w:ind w:left="720"/>
       </w:pPr>
     </w:p>
     <w:p>
       <w:pPr>
-        <w:pStyle w:val="Abnt2"/>
+        <w:pStyle w:val="Abnt3"/>
         <w:ind w:left="720"/>
       </w:pPr>
     </w:p>
     <w:p>
       <w:pPr>
-        <w:pStyle w:val="Abnt2"/>
+        <w:pStyle w:val="Abnt3"/>
         <w:ind w:left="720"/>
       </w:pPr>
     </w:p>
     <w:p>
       <w:pPr>
-        <w:pStyle w:val="Abnt2"/>
+        <w:pStyle w:val="Abnt3"/>
         <w:ind w:left="720"/>
       </w:pPr>
     </w:p>
     <w:p>
       <w:pPr>
-        <w:pStyle w:val="Abnt2"/>
+        <w:pStyle w:val="Abnt3"/>
         <w:ind w:left="720"/>
       </w:pPr>
     </w:p>
     <w:p>
       <w:pPr>
-        <w:pStyle w:val="Abnt2"/>
+        <w:pStyle w:val="Abnt3"/>
         <w:ind w:left="720"/>
       </w:pPr>
     </w:p>
     <w:p>
       <w:pPr>
-        <w:pStyle w:val="Abnt2"/>
+        <w:pStyle w:val="Abnt3"/>
         <w:ind w:left="720"/>
       </w:pPr>
     </w:p>
     <w:p>
       <w:pPr>
-        <w:pStyle w:val="Abnt2"/>
+        <w:pStyle w:val="Abnt3"/>
         <w:ind w:left="720"/>
       </w:pPr>
     </w:p>
@@ -4146,7 +4186,7 @@
       <w:pPr>
         <w:pStyle w:val="Abnt"/>
       </w:pPr>
-      <w:bookmarkStart w:id="25" w:name="_Toc198016115"/>
+      <w:bookmarkStart w:id="25" w:name="_Toc198791921"/>
       <w:r>
         <w:lastRenderedPageBreak/>
         <w:t>REFERÊNCIAS</w:t>
@@ -4160,18 +4200,34 @@
     </w:p>
     <w:p>
       <w:pPr>
-        <w:pStyle w:val="Abnt2"/>
-      </w:pPr>
-      <w:r>
-        <w:t>SANTOS, Roberta da Conceição António dos; DRESCH, Aline; VEIT, Douglas Rafael. Proposta de um Modelo Organizacional a uma Microempresa Prestadora de Serviços (</w:t>
+        <w:pStyle w:val="Abnt3"/>
+        <w:ind w:firstLine="0"/>
+      </w:pPr>
+      <w:r>
+        <w:t xml:space="preserve">SANTOS, Roberta da Conceição António dos; DRESCH, Aline; VEIT, Douglas Rafael. </w:t>
+      </w:r>
+      <w:r>
+        <w:rPr>
+          <w:b/>
+        </w:rPr>
+        <w:t>Proposta de um Modelo Organizacional a uma Microempresa Prestadora de Serviços (</w:t>
       </w:r>
       <w:proofErr w:type="spellStart"/>
       <w:r>
+        <w:rPr>
+          <w:b/>
+        </w:rPr>
         <w:t>MOm</w:t>
       </w:r>
       <w:proofErr w:type="spellEnd"/>
       <w:r>
-        <w:t>). Revista de Gestão Organizacional, v. 8, n. 3, 2020. Disponível em: https://periodicos.ufpe.br/revistas/index.php/gestaoorg/art</w:t>
+        <w:rPr>
+          <w:b/>
+        </w:rPr>
+        <w:t>).</w:t>
+      </w:r>
+      <w:r>
+        <w:t xml:space="preserve"> Revista de Gestão Organizacional, v. 8, n. 3, 2020. Disponível em: https://periodicos.ufpe.br/revistas/index.php/gestaoorg/art</w:t>
       </w:r>
       <w:r>
         <w:t xml:space="preserve">icle/view/236505. Acesso em: </w:t>
@@ -4190,18 +4246,34 @@
     </w:p>
     <w:p>
       <w:pPr>
-        <w:pStyle w:val="Abnt2"/>
-      </w:pPr>
-      <w:r>
-        <w:t xml:space="preserve">MUST, Elisandra Regina Santos. A relevância dos sistemas Enterprise </w:t>
+        <w:pStyle w:val="Abnt3"/>
+        <w:ind w:firstLine="0"/>
+      </w:pPr>
+      <w:r>
+        <w:t xml:space="preserve">MUST, Elisandra Regina Santos. </w:t>
+      </w:r>
+      <w:r>
+        <w:rPr>
+          <w:b/>
+        </w:rPr>
+        <w:t xml:space="preserve">A relevância dos sistemas Enterprise </w:t>
       </w:r>
       <w:proofErr w:type="spellStart"/>
       <w:r>
+        <w:rPr>
+          <w:b/>
+        </w:rPr>
         <w:t>Resource</w:t>
       </w:r>
       <w:proofErr w:type="spellEnd"/>
       <w:r>
-        <w:t xml:space="preserve"> Planning (ERP) para a análise de negócios em uma empresa ou organização. Revista </w:t>
+        <w:rPr>
+          <w:b/>
+        </w:rPr>
+        <w:t xml:space="preserve"> Planning (ERP) para a análise de negócios em uma empresa ou organização.</w:t>
+      </w:r>
+      <w:r>
+        <w:t xml:space="preserve"> Revista </w:t>
       </w:r>
       <w:proofErr w:type="spellStart"/>
       <w:r>
@@ -4230,6 +4302,36 @@
       <w:r>
         <w:t>. Acesso em: 13 maio 2025.</w:t>
       </w:r>
+    </w:p>
+    <w:p>
+      <w:pPr>
+        <w:pStyle w:val="Abnt3"/>
+        <w:ind w:firstLine="0"/>
+      </w:pPr>
+    </w:p>
+    <w:p>
+      <w:pPr>
+        <w:rPr>
+          <w:rFonts w:ascii="Arial" w:hAnsi="Arial" w:cs="Arial"/>
+          <w:bCs/>
+          <w:sz w:val="24"/>
+          <w:szCs w:val="24"/>
+        </w:rPr>
+      </w:pPr>
+      <w:r>
+        <w:br w:type="page"/>
+      </w:r>
+    </w:p>
+    <w:p>
+      <w:pPr>
+        <w:pStyle w:val="Abnt"/>
+      </w:pPr>
+      <w:bookmarkStart w:id="26" w:name="_Toc198791922"/>
+      <w:r>
+        <w:lastRenderedPageBreak/>
+        <w:t>ANEXOS</w:t>
+      </w:r>
+      <w:bookmarkEnd w:id="26"/>
     </w:p>
     <w:sectPr>
       <w:pgSz w:w="11906" w:h="16838"/>
@@ -4269,7 +4371,7 @@
       </w:r>
     </w:p>
   </w:comment>
-  <w:comment w:id="4" w:author="MAGALI BENEDITA TEIXEIRA NERY" w:date="2025-03-30T20:14:00Z" w:initials="MN">
+  <w:comment w:id="5" w:author="MAGALI BENEDITA TEIXEIRA NERY" w:date="2025-03-30T20:14:00Z" w:initials="MN">
     <w:p>
       <w:r>
         <w:annotationRef/>
@@ -4279,7 +4381,7 @@
       </w:r>
     </w:p>
   </w:comment>
-  <w:comment w:id="5" w:author="Vinicius Porto" w:date="2025-04-08T08:43:00Z" w:initials="VP">
+  <w:comment w:id="6" w:author="Vinicius Porto" w:date="2025-04-08T08:43:00Z" w:initials="VP">
     <w:p>
       <w:pPr>
         <w:pStyle w:val="Textodecomentrio"/>
@@ -4295,7 +4397,7 @@
       </w:r>
     </w:p>
   </w:comment>
-  <w:comment w:id="6" w:author="MAGALI BENEDITA TEIXEIRA NERY" w:date="2025-03-30T20:14:00Z" w:initials="MN">
+  <w:comment w:id="7" w:author="MAGALI BENEDITA TEIXEIRA NERY" w:date="2025-03-30T20:14:00Z" w:initials="MN">
     <w:p>
       <w:r>
         <w:annotationRef/>
@@ -4305,7 +4407,7 @@
       </w:r>
     </w:p>
   </w:comment>
-  <w:comment w:id="7" w:author="Vinicius Porto" w:date="2025-04-08T08:43:00Z" w:initials="VP">
+  <w:comment w:id="8" w:author="Vinicius Porto" w:date="2025-04-08T08:43:00Z" w:initials="VP">
     <w:p>
       <w:pPr>
         <w:pStyle w:val="Textodecomentrio"/>
@@ -4321,7 +4423,7 @@
       </w:r>
     </w:p>
   </w:comment>
-  <w:comment w:id="8" w:author="MAGALI BENEDITA TEIXEIRA NERY" w:date="2025-03-30T20:15:00Z" w:initials="MN">
+  <w:comment w:id="9" w:author="MAGALI BENEDITA TEIXEIRA NERY" w:date="2025-03-30T20:15:00Z" w:initials="MN">
     <w:p>
       <w:r>
         <w:annotationRef/>
@@ -4331,7 +4433,7 @@
       </w:r>
     </w:p>
   </w:comment>
-  <w:comment w:id="9" w:author="Vinicius Porto" w:date="2025-04-08T08:43:00Z" w:initials="VP">
+  <w:comment w:id="10" w:author="Vinicius Porto" w:date="2025-04-08T08:43:00Z" w:initials="VP">
     <w:p>
       <w:pPr>
         <w:pStyle w:val="Textodecomentrio"/>
@@ -4347,7 +4449,7 @@
       </w:r>
     </w:p>
   </w:comment>
-  <w:comment w:id="10" w:author="MAGALI BENEDITA TEIXEIRA NERY" w:date="2025-03-30T20:15:00Z" w:initials="MN">
+  <w:comment w:id="11" w:author="MAGALI BENEDITA TEIXEIRA NERY" w:date="2025-03-30T20:15:00Z" w:initials="MN">
     <w:p>
       <w:r>
         <w:annotationRef/>
@@ -4357,7 +4459,7 @@
       </w:r>
     </w:p>
   </w:comment>
-  <w:comment w:id="11" w:author="Vinicius Porto" w:date="2025-04-08T08:43:00Z" w:initials="VP">
+  <w:comment w:id="12" w:author="Vinicius Porto" w:date="2025-04-08T08:43:00Z" w:initials="VP">
     <w:p>
       <w:pPr>
         <w:pStyle w:val="Textodecomentrio"/>
@@ -4373,7 +4475,7 @@
       </w:r>
     </w:p>
   </w:comment>
-  <w:comment w:id="12" w:author="MAGALI BENEDITA TEIXEIRA NERY" w:date="1900-01-01T00:00:00Z" w:initials="MN">
+  <w:comment w:id="13" w:author="MAGALI BENEDITA TEIXEIRA NERY" w:date="1900-01-01T00:00:00Z" w:initials="MN">
     <w:p>
       <w:r>
         <w:annotationRef/>
@@ -4383,7 +4485,7 @@
       </w:r>
     </w:p>
   </w:comment>
-  <w:comment w:id="13" w:author="Vinicius Porto" w:date="2025-04-08T08:43:00Z" w:initials="VP">
+  <w:comment w:id="14" w:author="Vinicius Porto" w:date="2025-04-08T08:43:00Z" w:initials="VP">
     <w:p>
       <w:pPr>
         <w:pStyle w:val="Textodecomentrio"/>
@@ -4399,7 +4501,7 @@
       </w:r>
     </w:p>
   </w:comment>
-  <w:comment w:id="14" w:author="MAGALI BENEDITA TEIXEIRA NERY" w:date="2025-03-30T20:18:00Z" w:initials="MN">
+  <w:comment w:id="15" w:author="MAGALI BENEDITA TEIXEIRA NERY" w:date="2025-03-30T20:18:00Z" w:initials="MN">
     <w:p>
       <w:r>
         <w:annotationRef/>
@@ -4409,7 +4511,7 @@
       </w:r>
     </w:p>
   </w:comment>
-  <w:comment w:id="15" w:author="Vinicius Porto" w:date="2025-04-08T08:43:00Z" w:initials="VP">
+  <w:comment w:id="16" w:author="Vinicius Porto" w:date="2025-04-08T08:43:00Z" w:initials="VP">
     <w:p>
       <w:pPr>
         <w:pStyle w:val="Textodecomentrio"/>
@@ -6145,10 +6247,10 @@
       <w:szCs w:val="24"/>
     </w:rPr>
   </w:style>
-  <w:style w:type="paragraph" w:customStyle="1" w:styleId="Abnt2">
-    <w:name w:val="Abnt2"/>
+  <w:style w:type="paragraph" w:customStyle="1" w:styleId="Abnt3">
+    <w:name w:val="Abnt3"/>
     <w:basedOn w:val="Abnt"/>
-    <w:link w:val="Abnt2Char"/>
+    <w:link w:val="Abnt3Char"/>
     <w:qFormat/>
     <w:rsid w:val="002B5228"/>
     <w:pPr>
@@ -6192,10 +6294,10 @@
       <w14:ligatures w14:val="none"/>
     </w:rPr>
   </w:style>
-  <w:style w:type="character" w:customStyle="1" w:styleId="Abnt2Char">
-    <w:name w:val="Abnt2 Char"/>
+  <w:style w:type="character" w:customStyle="1" w:styleId="Abnt3Char">
+    <w:name w:val="Abnt3 Char"/>
     <w:basedOn w:val="AbntChar"/>
-    <w:link w:val="Abnt2"/>
+    <w:link w:val="Abnt3"/>
     <w:rsid w:val="002B5228"/>
     <w:rPr>
       <w:rFonts w:ascii="Arial" w:hAnsi="Arial" w:cs="Arial"/>
@@ -6209,7 +6311,7 @@
     <w:name w:val="toc 1"/>
     <w:aliases w:val="Sumario Abnt"/>
     <w:basedOn w:val="Abnt"/>
-    <w:next w:val="Abnt2"/>
+    <w:next w:val="Abnt3"/>
     <w:autoRedefine/>
     <w:uiPriority w:val="39"/>
     <w:unhideWhenUsed/>
@@ -6236,7 +6338,6 @@
     <w:next w:val="Normal"/>
     <w:autoRedefine/>
     <w:uiPriority w:val="39"/>
-    <w:semiHidden/>
     <w:unhideWhenUsed/>
     <w:rsid w:val="006103AE"/>
     <w:pPr>
@@ -6395,6 +6496,36 @@
     <w:name w:val="relative"/>
     <w:basedOn w:val="Fontepargpadro"/>
     <w:rsid w:val="00E4463C"/>
+  </w:style>
+  <w:style w:type="paragraph" w:customStyle="1" w:styleId="Abnt2">
+    <w:name w:val="Abnt2"/>
+    <w:basedOn w:val="Abnt"/>
+    <w:link w:val="Abnt2Char"/>
+    <w:qFormat/>
+    <w:rsid w:val="004D5F37"/>
+    <w:pPr>
+      <w:tabs>
+        <w:tab w:val="left" w:pos="440"/>
+        <w:tab w:val="right" w:leader="dot" w:pos="9061"/>
+      </w:tabs>
+    </w:pPr>
+    <w:rPr>
+      <w:noProof/>
+    </w:rPr>
+  </w:style>
+  <w:style w:type="character" w:customStyle="1" w:styleId="Abnt2Char">
+    <w:name w:val="Abnt2 Char"/>
+    <w:basedOn w:val="AbntChar"/>
+    <w:link w:val="Abnt2"/>
+    <w:rsid w:val="004D5F37"/>
+    <w:rPr>
+      <w:rFonts w:ascii="Arial" w:hAnsi="Arial" w:cs="Arial"/>
+      <w:b/>
+      <w:bCs/>
+      <w:noProof/>
+      <w:sz w:val="24"/>
+      <w:szCs w:val="24"/>
+    </w:rPr>
   </w:style>
 </w:styles>
 </file>
@@ -6965,7 +7096,7 @@
 </file>
 
 <file path=customXml/itemProps4.xml><?xml version="1.0" encoding="utf-8"?>
-<ds:datastoreItem xmlns:ds="http://schemas.openxmlformats.org/officeDocument/2006/customXml" ds:itemID="{20B0B38B-3806-4DBF-95A7-EE2056DE7579}">
+<ds:datastoreItem xmlns:ds="http://schemas.openxmlformats.org/officeDocument/2006/customXml" ds:itemID="{DAB479D6-0B80-4A37-8B37-10D3D7E7CE7E}">
   <ds:schemaRefs>
     <ds:schemaRef ds:uri="http://schemas.openxmlformats.org/officeDocument/2006/bibliography"/>
   </ds:schemaRefs>

</xml_diff>

<commit_message>
Começo das perguntas, atualização 24/05
</commit_message>
<xml_diff>
--- a/TCCzenoModelo1.docx
+++ b/TCCzenoModelo1.docx
@@ -1,6 +1,6 @@
 
 <file path=word/document.xml><?xml version="1.0" encoding="utf-8"?>
-<w:document xmlns:wpc="http://schemas.microsoft.com/office/word/2010/wordprocessingCanvas" xmlns:cx="http://schemas.microsoft.com/office/drawing/2014/chartex" xmlns:mc="http://schemas.openxmlformats.org/markup-compatibility/2006" xmlns:o="urn:schemas-microsoft-com:office:office" xmlns:r="http://schemas.openxmlformats.org/officeDocument/2006/relationships" xmlns:m="http://schemas.openxmlformats.org/officeDocument/2006/math" xmlns:v="urn:schemas-microsoft-com:vml" xmlns:wp14="http://schemas.microsoft.com/office/word/2010/wordprocessingDrawing" xmlns:wp="http://schemas.openxmlformats.org/drawingml/2006/wordprocessingDrawing" xmlns:w10="urn:schemas-microsoft-com:office:word" xmlns:w="http://schemas.openxmlformats.org/wordprocessingml/2006/main" xmlns:w14="http://schemas.microsoft.com/office/word/2010/wordml" xmlns:w15="http://schemas.microsoft.com/office/word/2012/wordml" xmlns:w16se="http://schemas.microsoft.com/office/word/2015/wordml/symex" xmlns:wpg="http://schemas.microsoft.com/office/word/2010/wordprocessingGroup" xmlns:wpi="http://schemas.microsoft.com/office/word/2010/wordprocessingInk" xmlns:wne="http://schemas.microsoft.com/office/word/2006/wordml" xmlns:wps="http://schemas.microsoft.com/office/word/2010/wordprocessingShape" mc:Ignorable="w14 w15 w16se wp14">
+<w:document xmlns:wpc="http://schemas.microsoft.com/office/word/2010/wordprocessingCanvas" xmlns:cx="http://schemas.microsoft.com/office/drawing/2014/chartex" xmlns:cx1="http://schemas.microsoft.com/office/drawing/2015/9/8/chartex" xmlns:cx2="http://schemas.microsoft.com/office/drawing/2015/10/21/chartex" xmlns:cx3="http://schemas.microsoft.com/office/drawing/2016/5/9/chartex" xmlns:cx4="http://schemas.microsoft.com/office/drawing/2016/5/10/chartex" xmlns:cx5="http://schemas.microsoft.com/office/drawing/2016/5/11/chartex" xmlns:cx6="http://schemas.microsoft.com/office/drawing/2016/5/12/chartex" xmlns:cx7="http://schemas.microsoft.com/office/drawing/2016/5/13/chartex" xmlns:cx8="http://schemas.microsoft.com/office/drawing/2016/5/14/chartex" xmlns:mc="http://schemas.openxmlformats.org/markup-compatibility/2006" xmlns:aink="http://schemas.microsoft.com/office/drawing/2016/ink" xmlns:am3d="http://schemas.microsoft.com/office/drawing/2017/model3d" xmlns:o="urn:schemas-microsoft-com:office:office" xmlns:oel="http://schemas.microsoft.com/office/2019/extlst" xmlns:r="http://schemas.openxmlformats.org/officeDocument/2006/relationships" xmlns:m="http://schemas.openxmlformats.org/officeDocument/2006/math" xmlns:v="urn:schemas-microsoft-com:vml" xmlns:wp14="http://schemas.microsoft.com/office/word/2010/wordprocessingDrawing" xmlns:wp="http://schemas.openxmlformats.org/drawingml/2006/wordprocessingDrawing" xmlns:w10="urn:schemas-microsoft-com:office:word" xmlns:w="http://schemas.openxmlformats.org/wordprocessingml/2006/main" xmlns:w14="http://schemas.microsoft.com/office/word/2010/wordml" xmlns:w15="http://schemas.microsoft.com/office/word/2012/wordml" xmlns:w16cex="http://schemas.microsoft.com/office/word/2018/wordml/cex" xmlns:w16cid="http://schemas.microsoft.com/office/word/2016/wordml/cid" xmlns:w16="http://schemas.microsoft.com/office/word/2018/wordml" xmlns:w16du="http://schemas.microsoft.com/office/word/2023/wordml/word16du" xmlns:w16sdtdh="http://schemas.microsoft.com/office/word/2020/wordml/sdtdatahash" xmlns:w16sdtfl="http://schemas.microsoft.com/office/word/2024/wordml/sdtformatlock" xmlns:w16se="http://schemas.microsoft.com/office/word/2015/wordml/symex" xmlns:wpg="http://schemas.microsoft.com/office/word/2010/wordprocessingGroup" xmlns:wpi="http://schemas.microsoft.com/office/word/2010/wordprocessingInk" xmlns:wne="http://schemas.microsoft.com/office/word/2006/wordml" xmlns:wps="http://schemas.microsoft.com/office/word/2010/wordprocessingShape" mc:Ignorable="w14 w15 w16se w16cid w16 w16cex w16sdtdh w16sdtfl w16du wp14">
   <w:body>
     <w:p>
       <w:pPr>
@@ -128,38 +128,15 @@
         </w:rPr>
       </w:pPr>
       <w:bookmarkStart w:id="2" w:name="_Hlk192144148"/>
-      <w:bookmarkStart w:id="3" w:name="_GoBack"/>
-      <w:r>
-        <w:rPr>
-          <w:rFonts w:ascii="Arial" w:hAnsi="Arial" w:cs="Arial"/>
-          <w:b/>
-          <w:bCs/>
-          <w:sz w:val="24"/>
-          <w:szCs w:val="24"/>
-        </w:rPr>
-        <w:t xml:space="preserve">Caio Lucas </w:t>
-      </w:r>
-      <w:proofErr w:type="spellStart"/>
-      <w:r>
-        <w:rPr>
-          <w:rFonts w:ascii="Arial" w:hAnsi="Arial" w:cs="Arial"/>
-          <w:b/>
-          <w:bCs/>
-          <w:sz w:val="24"/>
-          <w:szCs w:val="24"/>
-        </w:rPr>
-        <w:t>Ibañez</w:t>
-      </w:r>
-      <w:proofErr w:type="spellEnd"/>
-      <w:r>
-        <w:rPr>
-          <w:rFonts w:ascii="Arial" w:hAnsi="Arial" w:cs="Arial"/>
-          <w:b/>
-          <w:bCs/>
-          <w:sz w:val="24"/>
-          <w:szCs w:val="24"/>
-        </w:rPr>
-        <w:t xml:space="preserve"> Costa</w:t>
+      <w:r>
+        <w:rPr>
+          <w:rFonts w:ascii="Arial" w:hAnsi="Arial" w:cs="Arial"/>
+          <w:b/>
+          <w:bCs/>
+          <w:sz w:val="24"/>
+          <w:szCs w:val="24"/>
+        </w:rPr>
+        <w:t>Caio Lucas Ibañez Costa</w:t>
       </w:r>
     </w:p>
     <w:p>
@@ -197,40 +174,16 @@
           <w:szCs w:val="24"/>
         </w:rPr>
       </w:pPr>
-      <w:proofErr w:type="spellStart"/>
-      <w:r>
-        <w:rPr>
-          <w:rFonts w:ascii="Arial" w:hAnsi="Arial" w:cs="Arial"/>
-          <w:b/>
-          <w:bCs/>
-          <w:sz w:val="24"/>
-          <w:szCs w:val="24"/>
-        </w:rPr>
-        <w:t>Naresh</w:t>
-      </w:r>
-      <w:proofErr w:type="spellEnd"/>
-      <w:r>
-        <w:rPr>
-          <w:rFonts w:ascii="Arial" w:hAnsi="Arial" w:cs="Arial"/>
-          <w:b/>
-          <w:bCs/>
-          <w:sz w:val="24"/>
-          <w:szCs w:val="24"/>
-        </w:rPr>
-        <w:t xml:space="preserve"> Matheus Cordeiro </w:t>
-      </w:r>
-      <w:proofErr w:type="spellStart"/>
-      <w:r>
-        <w:rPr>
-          <w:rFonts w:ascii="Arial" w:hAnsi="Arial" w:cs="Arial"/>
-          <w:b/>
-          <w:bCs/>
-          <w:sz w:val="24"/>
-          <w:szCs w:val="24"/>
-        </w:rPr>
-        <w:t>Sharma</w:t>
-      </w:r>
-      <w:proofErr w:type="spellEnd"/>
+      <w:r>
+        <w:rPr>
+          <w:rFonts w:ascii="Arial" w:hAnsi="Arial" w:cs="Arial"/>
+          <w:b/>
+          <w:bCs/>
+          <w:sz w:val="24"/>
+          <w:szCs w:val="24"/>
+        </w:rPr>
+        <w:t>Naresh Matheus Cordeiro Sharma</w:t>
+      </w:r>
     </w:p>
     <w:p>
       <w:pPr>
@@ -252,29 +205,7 @@
           <w:sz w:val="24"/>
           <w:szCs w:val="24"/>
         </w:rPr>
-        <w:t xml:space="preserve">Nicolas </w:t>
-      </w:r>
-      <w:proofErr w:type="spellStart"/>
-      <w:r>
-        <w:rPr>
-          <w:rFonts w:ascii="Arial" w:hAnsi="Arial" w:cs="Arial"/>
-          <w:b/>
-          <w:bCs/>
-          <w:sz w:val="24"/>
-          <w:szCs w:val="24"/>
-        </w:rPr>
-        <w:t>Trabachini</w:t>
-      </w:r>
-      <w:proofErr w:type="spellEnd"/>
-      <w:r>
-        <w:rPr>
-          <w:rFonts w:ascii="Arial" w:hAnsi="Arial" w:cs="Arial"/>
-          <w:b/>
-          <w:bCs/>
-          <w:sz w:val="24"/>
-          <w:szCs w:val="24"/>
-        </w:rPr>
-        <w:t xml:space="preserve"> Spinelli</w:t>
+        <w:t>Nicolas Trabachini Spinelli</w:t>
       </w:r>
     </w:p>
     <w:p>
@@ -289,7 +220,6 @@
           <w:szCs w:val="24"/>
         </w:rPr>
       </w:pPr>
-      <w:proofErr w:type="spellStart"/>
       <w:r>
         <w:rPr>
           <w:rFonts w:ascii="Arial" w:hAnsi="Arial" w:cs="Arial"/>
@@ -308,18 +238,7 @@
           <w:sz w:val="24"/>
           <w:szCs w:val="24"/>
         </w:rPr>
-        <w:t>collas</w:t>
-      </w:r>
-      <w:proofErr w:type="spellEnd"/>
-      <w:r>
-        <w:rPr>
-          <w:rFonts w:ascii="Arial" w:hAnsi="Arial" w:cs="Arial"/>
-          <w:b/>
-          <w:bCs/>
-          <w:sz w:val="24"/>
-          <w:szCs w:val="24"/>
-        </w:rPr>
-        <w:t xml:space="preserve"> Miguel dos Santos Reis</w:t>
+        <w:t>collas Miguel dos Santos Reis</w:t>
       </w:r>
     </w:p>
     <w:p>
@@ -346,7 +265,6 @@
       </w:r>
       <w:bookmarkEnd w:id="2"/>
     </w:p>
-    <w:bookmarkEnd w:id="3"/>
     <w:p>
       <w:pPr>
         <w:spacing w:line="360" w:lineRule="auto"/>
@@ -385,7 +303,7 @@
           <w:szCs w:val="28"/>
         </w:rPr>
       </w:pPr>
-      <w:bookmarkStart w:id="4" w:name="_Hlk192144229"/>
+      <w:bookmarkStart w:id="3" w:name="_Hlk192144229"/>
       <w:r>
         <w:rPr>
           <w:rFonts w:ascii="Arial" w:hAnsi="Arial" w:cs="Arial"/>
@@ -420,111 +338,110 @@
         <w:t>SISTEMA GERENCIADOR DE MICROEMPRESAS</w:t>
       </w:r>
     </w:p>
-    <w:bookmarkEnd w:id="4"/>
-    <w:p>
-      <w:pPr>
-        <w:spacing w:line="360" w:lineRule="auto"/>
-        <w:jc w:val="center"/>
-        <w:rPr>
-          <w:rFonts w:ascii="Arial" w:hAnsi="Arial" w:cs="Arial"/>
-          <w:b/>
-          <w:bCs/>
-          <w:sz w:val="24"/>
-          <w:szCs w:val="24"/>
-        </w:rPr>
-      </w:pPr>
-    </w:p>
-    <w:p>
-      <w:pPr>
-        <w:spacing w:line="360" w:lineRule="auto"/>
-        <w:jc w:val="center"/>
-        <w:rPr>
-          <w:rFonts w:ascii="Arial" w:hAnsi="Arial" w:cs="Arial"/>
-          <w:b/>
-          <w:bCs/>
-          <w:sz w:val="24"/>
-          <w:szCs w:val="24"/>
-        </w:rPr>
-      </w:pPr>
-    </w:p>
-    <w:p>
-      <w:pPr>
-        <w:spacing w:line="360" w:lineRule="auto"/>
-        <w:jc w:val="center"/>
-        <w:rPr>
-          <w:rFonts w:ascii="Arial" w:hAnsi="Arial" w:cs="Arial"/>
-          <w:b/>
-          <w:bCs/>
-          <w:sz w:val="24"/>
-          <w:szCs w:val="24"/>
-        </w:rPr>
-      </w:pPr>
-    </w:p>
-    <w:p>
-      <w:pPr>
-        <w:spacing w:line="360" w:lineRule="auto"/>
-        <w:jc w:val="center"/>
-        <w:rPr>
-          <w:rFonts w:ascii="Arial" w:hAnsi="Arial" w:cs="Arial"/>
-          <w:b/>
-          <w:bCs/>
-          <w:sz w:val="24"/>
-          <w:szCs w:val="24"/>
-        </w:rPr>
-      </w:pPr>
-    </w:p>
-    <w:p>
-      <w:pPr>
-        <w:spacing w:line="360" w:lineRule="auto"/>
-        <w:jc w:val="center"/>
-        <w:rPr>
-          <w:rFonts w:ascii="Arial" w:hAnsi="Arial" w:cs="Arial"/>
-          <w:b/>
-          <w:bCs/>
-          <w:sz w:val="24"/>
-          <w:szCs w:val="24"/>
-        </w:rPr>
-      </w:pPr>
-    </w:p>
-    <w:p>
-      <w:pPr>
-        <w:spacing w:line="360" w:lineRule="auto"/>
-        <w:jc w:val="center"/>
-        <w:rPr>
-          <w:rFonts w:ascii="Arial" w:hAnsi="Arial" w:cs="Arial"/>
-          <w:b/>
-          <w:bCs/>
-          <w:sz w:val="24"/>
-          <w:szCs w:val="24"/>
-        </w:rPr>
-      </w:pPr>
-    </w:p>
-    <w:p>
-      <w:pPr>
-        <w:spacing w:line="360" w:lineRule="auto"/>
-        <w:jc w:val="center"/>
-        <w:rPr>
-          <w:rFonts w:ascii="Arial" w:hAnsi="Arial" w:cs="Arial"/>
-          <w:b/>
-          <w:bCs/>
-          <w:sz w:val="24"/>
-          <w:szCs w:val="24"/>
-        </w:rPr>
-      </w:pPr>
-    </w:p>
-    <w:p>
-      <w:pPr>
-        <w:spacing w:line="360" w:lineRule="auto"/>
-        <w:jc w:val="center"/>
-        <w:rPr>
-          <w:rFonts w:ascii="Arial" w:hAnsi="Arial" w:cs="Arial"/>
-          <w:b/>
-          <w:bCs/>
-          <w:sz w:val="24"/>
-          <w:szCs w:val="24"/>
-        </w:rPr>
-      </w:pPr>
-      <w:proofErr w:type="spellStart"/>
+    <w:bookmarkEnd w:id="3"/>
+    <w:p>
+      <w:pPr>
+        <w:spacing w:line="360" w:lineRule="auto"/>
+        <w:jc w:val="center"/>
+        <w:rPr>
+          <w:rFonts w:ascii="Arial" w:hAnsi="Arial" w:cs="Arial"/>
+          <w:b/>
+          <w:bCs/>
+          <w:sz w:val="24"/>
+          <w:szCs w:val="24"/>
+        </w:rPr>
+      </w:pPr>
+    </w:p>
+    <w:p>
+      <w:pPr>
+        <w:spacing w:line="360" w:lineRule="auto"/>
+        <w:jc w:val="center"/>
+        <w:rPr>
+          <w:rFonts w:ascii="Arial" w:hAnsi="Arial" w:cs="Arial"/>
+          <w:b/>
+          <w:bCs/>
+          <w:sz w:val="24"/>
+          <w:szCs w:val="24"/>
+        </w:rPr>
+      </w:pPr>
+    </w:p>
+    <w:p>
+      <w:pPr>
+        <w:spacing w:line="360" w:lineRule="auto"/>
+        <w:jc w:val="center"/>
+        <w:rPr>
+          <w:rFonts w:ascii="Arial" w:hAnsi="Arial" w:cs="Arial"/>
+          <w:b/>
+          <w:bCs/>
+          <w:sz w:val="24"/>
+          <w:szCs w:val="24"/>
+        </w:rPr>
+      </w:pPr>
+    </w:p>
+    <w:p>
+      <w:pPr>
+        <w:spacing w:line="360" w:lineRule="auto"/>
+        <w:jc w:val="center"/>
+        <w:rPr>
+          <w:rFonts w:ascii="Arial" w:hAnsi="Arial" w:cs="Arial"/>
+          <w:b/>
+          <w:bCs/>
+          <w:sz w:val="24"/>
+          <w:szCs w:val="24"/>
+        </w:rPr>
+      </w:pPr>
+    </w:p>
+    <w:p>
+      <w:pPr>
+        <w:spacing w:line="360" w:lineRule="auto"/>
+        <w:jc w:val="center"/>
+        <w:rPr>
+          <w:rFonts w:ascii="Arial" w:hAnsi="Arial" w:cs="Arial"/>
+          <w:b/>
+          <w:bCs/>
+          <w:sz w:val="24"/>
+          <w:szCs w:val="24"/>
+        </w:rPr>
+      </w:pPr>
+    </w:p>
+    <w:p>
+      <w:pPr>
+        <w:spacing w:line="360" w:lineRule="auto"/>
+        <w:jc w:val="center"/>
+        <w:rPr>
+          <w:rFonts w:ascii="Arial" w:hAnsi="Arial" w:cs="Arial"/>
+          <w:b/>
+          <w:bCs/>
+          <w:sz w:val="24"/>
+          <w:szCs w:val="24"/>
+        </w:rPr>
+      </w:pPr>
+    </w:p>
+    <w:p>
+      <w:pPr>
+        <w:spacing w:line="360" w:lineRule="auto"/>
+        <w:jc w:val="center"/>
+        <w:rPr>
+          <w:rFonts w:ascii="Arial" w:hAnsi="Arial" w:cs="Arial"/>
+          <w:b/>
+          <w:bCs/>
+          <w:sz w:val="24"/>
+          <w:szCs w:val="24"/>
+        </w:rPr>
+      </w:pPr>
+    </w:p>
+    <w:p>
+      <w:pPr>
+        <w:spacing w:line="360" w:lineRule="auto"/>
+        <w:jc w:val="center"/>
+        <w:rPr>
+          <w:rFonts w:ascii="Arial" w:hAnsi="Arial" w:cs="Arial"/>
+          <w:b/>
+          <w:bCs/>
+          <w:sz w:val="24"/>
+          <w:szCs w:val="24"/>
+        </w:rPr>
+      </w:pPr>
       <w:r>
         <w:rPr>
           <w:rFonts w:ascii="Arial" w:hAnsi="Arial" w:cs="Arial"/>
@@ -535,7 +452,6 @@
         </w:rPr>
         <w:t>Itu-SP</w:t>
       </w:r>
-      <w:proofErr w:type="spellEnd"/>
     </w:p>
     <w:p>
       <w:pPr>
@@ -583,7 +499,7 @@
           <w:szCs w:val="24"/>
         </w:rPr>
         <w:sectPr>
-          <w:footerReference w:type="default" r:id="rId13"/>
+          <w:footerReference w:type="default" r:id="rId15"/>
           <w:pgSz w:w="11906" w:h="16838"/>
           <w:pgMar w:top="1701" w:right="1134" w:bottom="1134" w:left="1701" w:header="709" w:footer="709" w:gutter="0"/>
           <w:cols w:space="708"/>
@@ -641,25 +557,7 @@
           <w:sz w:val="24"/>
           <w:szCs w:val="24"/>
         </w:rPr>
-        <w:t xml:space="preserve">Caio Lucas </w:t>
-      </w:r>
-      <w:proofErr w:type="spellStart"/>
-      <w:r>
-        <w:rPr>
-          <w:rFonts w:ascii="Arial" w:hAnsi="Arial" w:cs="Arial"/>
-          <w:sz w:val="24"/>
-          <w:szCs w:val="24"/>
-        </w:rPr>
-        <w:t>Ibañez</w:t>
-      </w:r>
-      <w:proofErr w:type="spellEnd"/>
-      <w:r>
-        <w:rPr>
-          <w:rFonts w:ascii="Arial" w:hAnsi="Arial" w:cs="Arial"/>
-          <w:sz w:val="24"/>
-          <w:szCs w:val="24"/>
-        </w:rPr>
-        <w:t xml:space="preserve"> Costa</w:t>
+        <w:t>Caio Lucas Ibañez Costa</w:t>
       </w:r>
     </w:p>
     <w:p>
@@ -691,34 +589,14 @@
           <w:szCs w:val="24"/>
         </w:rPr>
       </w:pPr>
-      <w:proofErr w:type="spellStart"/>
-      <w:r>
-        <w:rPr>
-          <w:rFonts w:ascii="Arial" w:hAnsi="Arial" w:cs="Arial"/>
-          <w:sz w:val="24"/>
-          <w:szCs w:val="24"/>
-        </w:rPr>
-        <w:t>Naresh</w:t>
-      </w:r>
-      <w:proofErr w:type="spellEnd"/>
-      <w:r>
-        <w:rPr>
-          <w:rFonts w:ascii="Arial" w:hAnsi="Arial" w:cs="Arial"/>
-          <w:sz w:val="24"/>
-          <w:szCs w:val="24"/>
-        </w:rPr>
-        <w:t xml:space="preserve"> Matheus Cordeiro </w:t>
-      </w:r>
-      <w:proofErr w:type="spellStart"/>
-      <w:r>
-        <w:rPr>
-          <w:rFonts w:ascii="Arial" w:hAnsi="Arial" w:cs="Arial"/>
-          <w:sz w:val="24"/>
-          <w:szCs w:val="24"/>
-        </w:rPr>
-        <w:t>Sharma</w:t>
-      </w:r>
-      <w:proofErr w:type="spellEnd"/>
+      <w:r>
+        <w:rPr>
+          <w:rFonts w:ascii="Arial" w:hAnsi="Arial" w:cs="Arial"/>
+          <w:sz w:val="24"/>
+          <w:szCs w:val="24"/>
+        </w:rPr>
+        <w:t>Naresh Matheus Cordeiro Sharma</w:t>
+      </w:r>
     </w:p>
     <w:p>
       <w:pPr>
@@ -736,25 +614,7 @@
           <w:sz w:val="24"/>
           <w:szCs w:val="24"/>
         </w:rPr>
-        <w:t xml:space="preserve">Nicolas </w:t>
-      </w:r>
-      <w:proofErr w:type="spellStart"/>
-      <w:r>
-        <w:rPr>
-          <w:rFonts w:ascii="Arial" w:hAnsi="Arial" w:cs="Arial"/>
-          <w:sz w:val="24"/>
-          <w:szCs w:val="24"/>
-        </w:rPr>
-        <w:t>Trabachini</w:t>
-      </w:r>
-      <w:proofErr w:type="spellEnd"/>
-      <w:r>
-        <w:rPr>
-          <w:rFonts w:ascii="Arial" w:hAnsi="Arial" w:cs="Arial"/>
-          <w:sz w:val="24"/>
-          <w:szCs w:val="24"/>
-        </w:rPr>
-        <w:t xml:space="preserve"> Spinelli</w:t>
+        <w:t>Nicolas Trabachini Spinelli</w:t>
       </w:r>
     </w:p>
     <w:p>
@@ -767,23 +627,13 @@
           <w:szCs w:val="24"/>
         </w:rPr>
       </w:pPr>
-      <w:proofErr w:type="spellStart"/>
-      <w:r>
-        <w:rPr>
-          <w:rFonts w:ascii="Arial" w:hAnsi="Arial" w:cs="Arial"/>
-          <w:sz w:val="24"/>
-          <w:szCs w:val="24"/>
-        </w:rPr>
-        <w:t>Nícollas</w:t>
-      </w:r>
-      <w:proofErr w:type="spellEnd"/>
-      <w:r>
-        <w:rPr>
-          <w:rFonts w:ascii="Arial" w:hAnsi="Arial" w:cs="Arial"/>
-          <w:sz w:val="24"/>
-          <w:szCs w:val="24"/>
-        </w:rPr>
-        <w:t xml:space="preserve"> Miguel dos Santos Reis</w:t>
+      <w:r>
+        <w:rPr>
+          <w:rFonts w:ascii="Arial" w:hAnsi="Arial" w:cs="Arial"/>
+          <w:sz w:val="24"/>
+          <w:szCs w:val="24"/>
+        </w:rPr>
+        <w:t>Nícollas Miguel dos Santos Reis</w:t>
       </w:r>
     </w:p>
     <w:p>
@@ -905,8 +755,8 @@
         </w:rPr>
         <w:t>Trabalho de Conclusão de Curso apresentado como exigência parcial para obtenção da Habilitação Profissional Técnica de Ní</w:t>
       </w:r>
+      <w:commentRangeStart w:id="4"/>
       <w:commentRangeStart w:id="5"/>
-      <w:commentRangeStart w:id="6"/>
       <w:r>
         <w:rPr>
           <w:rFonts w:ascii="Arial" w:hAnsi="Arial" w:cs="Arial"/>
@@ -915,16 +765,16 @@
         </w:rPr>
         <w:t>vel Médio d</w:t>
       </w:r>
+      <w:commentRangeEnd w:id="4"/>
+      <w:r>
+        <w:commentReference w:id="4"/>
+      </w:r>
       <w:commentRangeEnd w:id="5"/>
       <w:r>
+        <w:rPr>
+          <w:rStyle w:val="Refdecomentrio"/>
+        </w:rPr>
         <w:commentReference w:id="5"/>
-      </w:r>
-      <w:commentRangeEnd w:id="6"/>
-      <w:r>
-        <w:rPr>
-          <w:rStyle w:val="Refdecomentrio"/>
-        </w:rPr>
-        <w:commentReference w:id="6"/>
       </w:r>
       <w:r>
         <w:rPr>
@@ -1020,7 +870,6 @@
           <w:szCs w:val="24"/>
         </w:rPr>
       </w:pPr>
-      <w:proofErr w:type="spellStart"/>
       <w:r>
         <w:rPr>
           <w:rFonts w:ascii="Arial" w:hAnsi="Arial" w:cs="Arial"/>
@@ -1031,7 +880,6 @@
         </w:rPr>
         <w:t>Itu-SP</w:t>
       </w:r>
-      <w:proofErr w:type="spellEnd"/>
     </w:p>
     <w:p>
       <w:pPr>
@@ -1086,8 +934,8 @@
           <w:szCs w:val="24"/>
         </w:rPr>
       </w:pPr>
+      <w:commentRangeStart w:id="6"/>
       <w:commentRangeStart w:id="7"/>
-      <w:commentRangeStart w:id="8"/>
       <w:r>
         <w:rPr>
           <w:rFonts w:ascii="Arial" w:hAnsi="Arial" w:cs="Arial"/>
@@ -1098,16 +946,16 @@
         </w:rPr>
         <w:t>DEDICATÓRIA</w:t>
       </w:r>
+      <w:commentRangeEnd w:id="6"/>
+      <w:r>
+        <w:commentReference w:id="6"/>
+      </w:r>
       <w:commentRangeEnd w:id="7"/>
       <w:r>
+        <w:rPr>
+          <w:rStyle w:val="Refdecomentrio"/>
+        </w:rPr>
         <w:commentReference w:id="7"/>
-      </w:r>
-      <w:commentRangeEnd w:id="8"/>
-      <w:r>
-        <w:rPr>
-          <w:rStyle w:val="Refdecomentrio"/>
-        </w:rPr>
-        <w:commentReference w:id="8"/>
       </w:r>
     </w:p>
     <w:p>
@@ -1535,8 +1383,8 @@
         </w:rPr>
         <w:t xml:space="preserve">Aos nossos colegas, amigos, familiares e professores que </w:t>
       </w:r>
+      <w:commentRangeStart w:id="8"/>
       <w:commentRangeStart w:id="9"/>
-      <w:commentRangeStart w:id="10"/>
       <w:r>
         <w:rPr>
           <w:rFonts w:ascii="Arial" w:hAnsi="Arial" w:cs="Arial"/>
@@ -1545,16 +1393,16 @@
         </w:rPr>
         <w:t>nos apoiara</w:t>
       </w:r>
+      <w:commentRangeEnd w:id="8"/>
+      <w:r>
+        <w:commentReference w:id="8"/>
+      </w:r>
       <w:commentRangeEnd w:id="9"/>
       <w:r>
+        <w:rPr>
+          <w:rStyle w:val="Refdecomentrio"/>
+        </w:rPr>
         <w:commentReference w:id="9"/>
-      </w:r>
-      <w:commentRangeEnd w:id="10"/>
-      <w:r>
-        <w:rPr>
-          <w:rStyle w:val="Refdecomentrio"/>
-        </w:rPr>
-        <w:commentReference w:id="10"/>
       </w:r>
       <w:r>
         <w:rPr>
@@ -1757,8 +1605,8 @@
         </w:rPr>
         <w:t>EPÍGRAF</w:t>
       </w:r>
+      <w:commentRangeStart w:id="10"/>
       <w:commentRangeStart w:id="11"/>
-      <w:commentRangeStart w:id="12"/>
       <w:r>
         <w:rPr>
           <w:rFonts w:ascii="Arial" w:hAnsi="Arial" w:cs="Arial"/>
@@ -1769,16 +1617,16 @@
         </w:rPr>
         <w:t>E</w:t>
       </w:r>
+      <w:commentRangeEnd w:id="10"/>
+      <w:r>
+        <w:commentReference w:id="10"/>
+      </w:r>
       <w:commentRangeEnd w:id="11"/>
       <w:r>
+        <w:rPr>
+          <w:rStyle w:val="Refdecomentrio"/>
+        </w:rPr>
         <w:commentReference w:id="11"/>
-      </w:r>
-      <w:commentRangeEnd w:id="12"/>
-      <w:r>
-        <w:rPr>
-          <w:rStyle w:val="Refdecomentrio"/>
-        </w:rPr>
-        <w:commentReference w:id="12"/>
       </w:r>
     </w:p>
     <w:p>
@@ -2129,22 +1977,22 @@
       <w:r>
         <w:t>A Revolução Tecnológica permitiu que as tecnologias digitais qu</w:t>
       </w:r>
+      <w:commentRangeStart w:id="12"/>
       <w:commentRangeStart w:id="13"/>
-      <w:commentRangeStart w:id="14"/>
       <w:r>
         <w:t>e eram</w:t>
       </w:r>
+      <w:commentRangeEnd w:id="12"/>
+      <w:r>
+        <w:commentReference w:id="12"/>
+      </w:r>
       <w:commentRangeEnd w:id="13"/>
       <w:r>
+        <w:rPr>
+          <w:rStyle w:val="Refdecomentrio"/>
+        </w:rPr>
         <w:commentReference w:id="13"/>
       </w:r>
-      <w:commentRangeEnd w:id="14"/>
-      <w:r>
-        <w:rPr>
-          <w:rStyle w:val="Refdecomentrio"/>
-        </w:rPr>
-        <w:commentReference w:id="14"/>
-      </w:r>
       <w:r>
         <w:t xml:space="preserve"> propriedade de </w:t>
       </w:r>
@@ -2152,15 +2000,7 @@
         <w:t xml:space="preserve">grandes </w:t>
       </w:r>
       <w:r>
-        <w:t xml:space="preserve">empresas, estivessem disponíveis agora aos pequenos negócios e consequentemente, aos microempresários. Dentre essas tecnologias, há o ERP (Enterprise </w:t>
-      </w:r>
-      <w:proofErr w:type="spellStart"/>
-      <w:r>
-        <w:t>Resource</w:t>
-      </w:r>
-      <w:proofErr w:type="spellEnd"/>
-      <w:r>
-        <w:t xml:space="preserve"> Planning, ou Planejamento de Recursos Empresariais)</w:t>
+        <w:t>empresas, estivessem disponíveis agora aos pequenos negócios e consequentemente, aos microempresários. Dentre essas tecnologias, há o ERP (Enterprise Resource Planning, ou Planejamento de Recursos Empresariais)</w:t>
       </w:r>
       <w:r>
         <w:t>, que é</w:t>
@@ -2561,8 +2401,8 @@
         <w:lastRenderedPageBreak/>
         <w:t>SUM</w:t>
       </w:r>
+      <w:commentRangeStart w:id="14"/>
       <w:commentRangeStart w:id="15"/>
-      <w:commentRangeStart w:id="16"/>
       <w:r>
         <w:rPr>
           <w:rFonts w:ascii="Arial" w:hAnsi="Arial" w:cs="Arial"/>
@@ -2573,16 +2413,16 @@
         </w:rPr>
         <w:t>ÁRIO</w:t>
       </w:r>
+      <w:commentRangeEnd w:id="14"/>
+      <w:r>
+        <w:commentReference w:id="14"/>
+      </w:r>
       <w:commentRangeEnd w:id="15"/>
       <w:r>
+        <w:rPr>
+          <w:rStyle w:val="Refdecomentrio"/>
+        </w:rPr>
         <w:commentReference w:id="15"/>
-      </w:r>
-      <w:commentRangeEnd w:id="16"/>
-      <w:r>
-        <w:rPr>
-          <w:rStyle w:val="Refdecomentrio"/>
-        </w:rPr>
-        <w:commentReference w:id="16"/>
       </w:r>
     </w:p>
     <w:sdt>
@@ -3467,12 +3307,220 @@
     </w:p>
     <w:p>
       <w:pPr>
-        <w:pStyle w:val="Abnt"/>
+        <w:pStyle w:val="ndicedeilustraes"/>
+        <w:tabs>
+          <w:tab w:val="right" w:leader="dot" w:pos="9061"/>
+        </w:tabs>
+        <w:rPr>
+          <w:rFonts w:eastAsiaTheme="minorEastAsia"/>
+          <w:i/>
+          <w:iCs/>
+          <w:noProof/>
+          <w:sz w:val="24"/>
+          <w:szCs w:val="24"/>
+          <w:lang w:eastAsia="pt-BR"/>
+        </w:rPr>
+      </w:pPr>
+      <w:r>
         <w:rPr>
           <w:sz w:val="28"/>
           <w:szCs w:val="28"/>
         </w:rPr>
-      </w:pPr>
+        <w:fldChar w:fldCharType="begin"/>
+      </w:r>
+      <w:r>
+        <w:rPr>
+          <w:sz w:val="28"/>
+          <w:szCs w:val="28"/>
+        </w:rPr>
+        <w:instrText xml:space="preserve"> TOC \h \z \c "Figura" </w:instrText>
+      </w:r>
+      <w:r>
+        <w:rPr>
+          <w:sz w:val="28"/>
+          <w:szCs w:val="28"/>
+        </w:rPr>
+        <w:fldChar w:fldCharType="separate"/>
+      </w:r>
+      <w:hyperlink w:anchor="_Toc198972727" w:history="1">
+        <w:r>
+          <w:rPr>
+            <w:rStyle w:val="Hyperlink"/>
+            <w:rFonts w:ascii="Arial" w:hAnsi="Arial" w:cs="Arial"/>
+            <w:i/>
+            <w:iCs/>
+            <w:noProof/>
+          </w:rPr>
+          <w:t>Figura 1 – Análise da familiaridade do usuário com plataformas de gestão</w:t>
+        </w:r>
+        <w:r>
+          <w:rPr>
+            <w:i/>
+            <w:iCs/>
+            <w:noProof/>
+            <w:webHidden/>
+          </w:rPr>
+          <w:tab/>
+        </w:r>
+        <w:r>
+          <w:rPr>
+            <w:i/>
+            <w:iCs/>
+            <w:noProof/>
+            <w:webHidden/>
+          </w:rPr>
+          <w:fldChar w:fldCharType="begin"/>
+        </w:r>
+        <w:r>
+          <w:rPr>
+            <w:i/>
+            <w:iCs/>
+            <w:noProof/>
+            <w:webHidden/>
+          </w:rPr>
+          <w:instrText xml:space="preserve"> PAGEREF _Toc198972727 \h </w:instrText>
+        </w:r>
+        <w:r>
+          <w:rPr>
+            <w:i/>
+            <w:iCs/>
+            <w:noProof/>
+            <w:webHidden/>
+          </w:rPr>
+        </w:r>
+        <w:r>
+          <w:rPr>
+            <w:i/>
+            <w:iCs/>
+            <w:noProof/>
+            <w:webHidden/>
+          </w:rPr>
+          <w:fldChar w:fldCharType="separate"/>
+        </w:r>
+        <w:r>
+          <w:rPr>
+            <w:i/>
+            <w:iCs/>
+            <w:noProof/>
+            <w:webHidden/>
+          </w:rPr>
+          <w:t>13</w:t>
+        </w:r>
+        <w:r>
+          <w:rPr>
+            <w:i/>
+            <w:iCs/>
+            <w:noProof/>
+            <w:webHidden/>
+          </w:rPr>
+          <w:fldChar w:fldCharType="end"/>
+        </w:r>
+      </w:hyperlink>
+    </w:p>
+    <w:p>
+      <w:pPr>
+        <w:pStyle w:val="ndicedeilustraes"/>
+        <w:tabs>
+          <w:tab w:val="right" w:leader="dot" w:pos="9061"/>
+        </w:tabs>
+        <w:rPr>
+          <w:rFonts w:eastAsiaTheme="minorEastAsia"/>
+          <w:noProof/>
+          <w:sz w:val="24"/>
+          <w:szCs w:val="24"/>
+          <w:lang w:eastAsia="pt-BR"/>
+        </w:rPr>
+      </w:pPr>
+      <w:hyperlink w:anchor="_Toc198972728" w:history="1">
+        <w:r>
+          <w:rPr>
+            <w:rStyle w:val="Hyperlink"/>
+            <w:rFonts w:ascii="Arial" w:hAnsi="Arial" w:cs="Arial"/>
+            <w:i/>
+            <w:iCs/>
+            <w:noProof/>
+          </w:rPr>
+          <w:t>Figura 2 - Análise dos principais problemas que microempreendedores enfrentam</w:t>
+        </w:r>
+        <w:r>
+          <w:rPr>
+            <w:i/>
+            <w:iCs/>
+            <w:noProof/>
+            <w:webHidden/>
+          </w:rPr>
+          <w:tab/>
+        </w:r>
+        <w:r>
+          <w:rPr>
+            <w:i/>
+            <w:iCs/>
+            <w:noProof/>
+            <w:webHidden/>
+          </w:rPr>
+          <w:fldChar w:fldCharType="begin"/>
+        </w:r>
+        <w:r>
+          <w:rPr>
+            <w:i/>
+            <w:iCs/>
+            <w:noProof/>
+            <w:webHidden/>
+          </w:rPr>
+          <w:instrText xml:space="preserve"> PAGEREF _Toc198972728 \h </w:instrText>
+        </w:r>
+        <w:r>
+          <w:rPr>
+            <w:i/>
+            <w:iCs/>
+            <w:noProof/>
+            <w:webHidden/>
+          </w:rPr>
+        </w:r>
+        <w:r>
+          <w:rPr>
+            <w:i/>
+            <w:iCs/>
+            <w:noProof/>
+            <w:webHidden/>
+          </w:rPr>
+          <w:fldChar w:fldCharType="separate"/>
+        </w:r>
+        <w:r>
+          <w:rPr>
+            <w:i/>
+            <w:iCs/>
+            <w:noProof/>
+            <w:webHidden/>
+          </w:rPr>
+          <w:t>14</w:t>
+        </w:r>
+        <w:r>
+          <w:rPr>
+            <w:i/>
+            <w:iCs/>
+            <w:noProof/>
+            <w:webHidden/>
+          </w:rPr>
+          <w:fldChar w:fldCharType="end"/>
+        </w:r>
+      </w:hyperlink>
+    </w:p>
+    <w:p>
+      <w:pPr>
+        <w:pStyle w:val="Abnt"/>
+        <w:rPr>
+          <w:sz w:val="28"/>
+          <w:szCs w:val="28"/>
+        </w:rPr>
+      </w:pPr>
+      <w:r>
+        <w:rPr>
+          <w:sz w:val="28"/>
+          <w:szCs w:val="28"/>
+        </w:rPr>
+        <w:fldChar w:fldCharType="end"/>
+      </w:r>
     </w:p>
     <w:p>
       <w:pPr>
@@ -3518,11 +3566,11 @@
           <w:numId w:val="2"/>
         </w:numPr>
       </w:pPr>
-      <w:bookmarkStart w:id="17" w:name="_Toc198791915"/>
+      <w:bookmarkStart w:id="16" w:name="_Toc198791915"/>
       <w:r>
         <w:t>INTRODUÇÃO</w:t>
       </w:r>
-      <w:bookmarkEnd w:id="17"/>
+      <w:bookmarkEnd w:id="16"/>
     </w:p>
     <w:p>
       <w:pPr>
@@ -3553,23 +3601,23 @@
       <w:r>
         <w:t xml:space="preserve"> grande maioria dos empre</w:t>
       </w:r>
+      <w:commentRangeStart w:id="17"/>
       <w:commentRangeStart w:id="18"/>
-      <w:commentRangeStart w:id="19"/>
       <w:r>
         <w:t>sários,</w:t>
       </w:r>
+      <w:commentRangeEnd w:id="17"/>
+      <w:r>
+        <w:commentReference w:id="17"/>
+      </w:r>
       <w:commentRangeEnd w:id="18"/>
-      <w:r>
-        <w:commentReference w:id="18"/>
-      </w:r>
-      <w:commentRangeEnd w:id="19"/>
       <w:r>
         <w:rPr>
           <w:rStyle w:val="Refdecomentrio"/>
           <w:rFonts w:asciiTheme="minorHAnsi" w:hAnsiTheme="minorHAnsi" w:cstheme="minorBidi"/>
           <w:bCs w:val="0"/>
         </w:rPr>
-        <w:commentReference w:id="19"/>
+        <w:commentReference w:id="18"/>
       </w:r>
       <w:r>
         <w:t xml:space="preserve"> dentre eles, os microempreendedores.</w:t>
@@ -3586,13 +3634,8 @@
         <w:t>o</w:t>
       </w:r>
       <w:r>
-        <w:t xml:space="preserve">s </w:t>
-      </w:r>
-      <w:proofErr w:type="spellStart"/>
-      <w:r>
-        <w:t>MEIs</w:t>
-      </w:r>
-      <w:proofErr w:type="spellEnd"/>
+        <w:t>s MEIs</w:t>
+      </w:r>
       <w:r>
         <w:t xml:space="preserve"> (Microempreendedores Individuais)</w:t>
       </w:r>
@@ -3680,12 +3723,12 @@
           <w:numId w:val="2"/>
         </w:numPr>
       </w:pPr>
-      <w:bookmarkStart w:id="20" w:name="_Toc198791916"/>
+      <w:bookmarkStart w:id="19" w:name="_Toc198791916"/>
       <w:r>
         <w:lastRenderedPageBreak/>
         <w:t>OBJETIVOS</w:t>
       </w:r>
-      <w:bookmarkEnd w:id="20"/>
+      <w:bookmarkEnd w:id="19"/>
     </w:p>
     <w:p>
       <w:pPr>
@@ -3859,11 +3902,11 @@
           <w:numId w:val="3"/>
         </w:numPr>
       </w:pPr>
-      <w:bookmarkStart w:id="21" w:name="_Toc198791917"/>
+      <w:bookmarkStart w:id="20" w:name="_Toc198791917"/>
       <w:r>
         <w:t>METODOLOGIA</w:t>
       </w:r>
-      <w:bookmarkEnd w:id="21"/>
+      <w:bookmarkEnd w:id="20"/>
     </w:p>
     <w:p>
       <w:pPr>
@@ -3912,11 +3955,11 @@
       <w:r>
         <w:t xml:space="preserve">     </w:t>
       </w:r>
-      <w:bookmarkStart w:id="22" w:name="_Toc198791918"/>
+      <w:bookmarkStart w:id="21" w:name="_Toc198791918"/>
       <w:r>
         <w:t>3.1 Planejamento estratégico</w:t>
       </w:r>
-      <w:bookmarkEnd w:id="22"/>
+      <w:bookmarkEnd w:id="21"/>
     </w:p>
     <w:p>
       <w:pPr>
@@ -3941,11 +3984,11 @@
         <w:pStyle w:val="Abnt2"/>
         <w:ind w:left="708"/>
       </w:pPr>
-      <w:bookmarkStart w:id="23" w:name="_Toc198791919"/>
+      <w:bookmarkStart w:id="22" w:name="_Toc198791919"/>
       <w:r>
         <w:t>3.2 Gestão facilitada por ferramentas visuais</w:t>
       </w:r>
-      <w:bookmarkEnd w:id="23"/>
+      <w:bookmarkEnd w:id="22"/>
     </w:p>
     <w:p>
       <w:pPr>
@@ -3976,7 +4019,7 @@
         <w:pStyle w:val="Abnt2"/>
         <w:ind w:left="708"/>
       </w:pPr>
-      <w:bookmarkStart w:id="24" w:name="_Toc198791920"/>
+      <w:bookmarkStart w:id="23" w:name="_Toc198791920"/>
       <w:r>
         <w:t>3.3</w:t>
       </w:r>
@@ -3986,7 +4029,7 @@
       <w:r>
         <w:t>Objetivos da Pesquisa</w:t>
       </w:r>
-      <w:bookmarkEnd w:id="24"/>
+      <w:bookmarkEnd w:id="23"/>
     </w:p>
     <w:p>
       <w:pPr>
@@ -4055,20 +4098,1133 @@
     <w:p>
       <w:pPr>
         <w:pStyle w:val="Abnt3"/>
+        <w:ind w:left="851" w:firstLine="425"/>
+      </w:pPr>
+      <w:r>
+        <w:t>Ab</w:t>
+      </w:r>
+      <w:r>
+        <w:t>a</w:t>
+      </w:r>
+      <w:r>
+        <w:t xml:space="preserve">ixo, temos </w:t>
+      </w:r>
+      <w:r>
+        <w:t>a análise detalhada da totalidade das repostas ás perguntas do questionário:</w:t>
+      </w:r>
+    </w:p>
+    <w:p>
+      <w:pPr>
+        <w:pStyle w:val="Legenda"/>
+        <w:keepNext/>
+        <w:jc w:val="center"/>
+        <w:rPr>
+          <w:rFonts w:ascii="Arial" w:hAnsi="Arial" w:cs="Arial"/>
+          <w:sz w:val="22"/>
+        </w:rPr>
+      </w:pPr>
+      <w:bookmarkStart w:id="24" w:name="_Toc198972727"/>
+      <w:r>
+        <w:rPr>
+          <w:rFonts w:ascii="Arial" w:hAnsi="Arial" w:cs="Arial"/>
+          <w:sz w:val="22"/>
+        </w:rPr>
+        <w:t xml:space="preserve">Figura </w:t>
+      </w:r>
+      <w:r>
+        <w:rPr>
+          <w:rFonts w:ascii="Arial" w:hAnsi="Arial" w:cs="Arial"/>
+          <w:sz w:val="22"/>
+        </w:rPr>
+        <w:fldChar w:fldCharType="begin"/>
+      </w:r>
+      <w:r>
+        <w:rPr>
+          <w:rFonts w:ascii="Arial" w:hAnsi="Arial" w:cs="Arial"/>
+          <w:sz w:val="22"/>
+        </w:rPr>
+        <w:instrText xml:space="preserve"> SEQ Figura \* ARABIC </w:instrText>
+      </w:r>
+      <w:r>
+        <w:rPr>
+          <w:rFonts w:ascii="Arial" w:hAnsi="Arial" w:cs="Arial"/>
+          <w:sz w:val="22"/>
+        </w:rPr>
+        <w:fldChar w:fldCharType="separate"/>
+      </w:r>
+      <w:r>
+        <w:rPr>
+          <w:rFonts w:ascii="Arial" w:hAnsi="Arial" w:cs="Arial"/>
+          <w:noProof/>
+          <w:sz w:val="22"/>
+        </w:rPr>
+        <w:t>1</w:t>
+      </w:r>
+      <w:r>
+        <w:rPr>
+          <w:rFonts w:ascii="Arial" w:hAnsi="Arial" w:cs="Arial"/>
+          <w:sz w:val="22"/>
+        </w:rPr>
+        <w:fldChar w:fldCharType="end"/>
+      </w:r>
+      <w:r>
+        <w:rPr>
+          <w:rFonts w:ascii="Arial" w:hAnsi="Arial" w:cs="Arial"/>
+          <w:sz w:val="22"/>
+        </w:rPr>
+        <w:t xml:space="preserve"> – Análise da familiaridade do usuário com plataformas de gestão</w:t>
+      </w:r>
+      <w:bookmarkEnd w:id="24"/>
+    </w:p>
+    <w:p>
+      <w:pPr>
+        <w:pStyle w:val="Abnt3"/>
+        <w:ind w:left="1287" w:firstLine="1690"/>
+        <w:rPr>
+          <w:color w:val="202124"/>
+          <w:spacing w:val="3"/>
+          <w:shd w:val="clear" w:color="auto" w:fill="FFFFFF"/>
+        </w:rPr>
+      </w:pPr>
+      <w:r>
+        <w:rPr>
+          <w:color w:val="202124"/>
+          <w:spacing w:val="3"/>
+          <w:shd w:val="clear" w:color="auto" w:fill="FFFFFF"/>
+        </w:rPr>
+        <w:t>Você já usou um sistema, ou uma ferramenta digital, que ajudasse você a gerir a sua empresa?</w:t>
+      </w:r>
+    </w:p>
+    <w:p>
+      <w:pPr>
+        <w:pStyle w:val="Abnt3"/>
+        <w:ind w:left="1287" w:hanging="11"/>
+        <w:jc w:val="center"/>
+      </w:pPr>
+      <w:r>
+        <w:rPr>
+          <w:noProof/>
+          <w:lang w:eastAsia="pt-BR"/>
+        </w:rPr>
+        <w:drawing>
+          <wp:inline distT="0" distB="0" distL="0" distR="0" wp14:anchorId="54523ADC" wp14:editId="6589332B">
+            <wp:extent cx="4000651" cy="2801620"/>
+            <wp:effectExtent l="0" t="0" r="0" b="0"/>
+            <wp:docPr id="1" name="Imagem 1" descr="D:\imagensGráficos\P1.png"/>
+            <wp:cNvGraphicFramePr>
+              <a:graphicFrameLocks xmlns:a="http://schemas.openxmlformats.org/drawingml/2006/main" noChangeAspect="1"/>
+            </wp:cNvGraphicFramePr>
+            <a:graphic xmlns:a="http://schemas.openxmlformats.org/drawingml/2006/main">
+              <a:graphicData uri="http://schemas.openxmlformats.org/drawingml/2006/picture">
+                <pic:pic xmlns:pic="http://schemas.openxmlformats.org/drawingml/2006/picture">
+                  <pic:nvPicPr>
+                    <pic:cNvPr id="0" name="Picture 1" descr="D:\imagensGráficos\P1.png"/>
+                    <pic:cNvPicPr>
+                      <a:picLocks noChangeAspect="1" noChangeArrowheads="1"/>
+                    </pic:cNvPicPr>
+                  </pic:nvPicPr>
+                  <pic:blipFill>
+                    <a:blip r:embed="rId16">
+                      <a:extLst>
+                        <a:ext uri="{28A0092B-C50C-407E-A947-70E740481C1C}">
+                          <a14:useLocalDpi xmlns:a14="http://schemas.microsoft.com/office/drawing/2010/main" val="0"/>
+                        </a:ext>
+                      </a:extLst>
+                    </a:blip>
+                    <a:srcRect/>
+                    <a:stretch>
+                      <a:fillRect/>
+                    </a:stretch>
+                  </pic:blipFill>
+                  <pic:spPr bwMode="auto">
+                    <a:xfrm>
+                      <a:off x="0" y="0"/>
+                      <a:ext cx="4009408" cy="2807753"/>
+                    </a:xfrm>
+                    <a:prstGeom prst="rect">
+                      <a:avLst/>
+                    </a:prstGeom>
+                    <a:noFill/>
+                    <a:ln>
+                      <a:noFill/>
+                    </a:ln>
+                  </pic:spPr>
+                </pic:pic>
+              </a:graphicData>
+            </a:graphic>
+          </wp:inline>
+        </w:drawing>
+      </w:r>
+    </w:p>
+    <w:p>
+      <w:pPr>
+        <w:pStyle w:val="Abnt3"/>
+        <w:ind w:left="1287" w:hanging="11"/>
+        <w:jc w:val="center"/>
+        <w:rPr>
+          <w:sz w:val="20"/>
+        </w:rPr>
+      </w:pPr>
+      <w:r>
+        <w:rPr>
+          <w:sz w:val="20"/>
+        </w:rPr>
+        <w:t>Fonte: Elaborado pelo próprio autor - 2025</w:t>
+      </w:r>
+    </w:p>
+    <w:p>
+      <w:pPr>
+        <w:pStyle w:val="Abnt3"/>
+        <w:spacing w:line="276" w:lineRule="auto"/>
+        <w:rPr>
+          <w:b/>
+        </w:rPr>
+      </w:pPr>
+      <w:r>
+        <w:rPr>
+          <w:b/>
+        </w:rPr>
+        <w:t>Interpretação</w:t>
+      </w:r>
+      <w:r>
+        <w:rPr>
+          <w:b/>
+        </w:rPr>
+        <w:t xml:space="preserve"> dos dados </w:t>
+      </w:r>
+    </w:p>
+    <w:p>
+      <w:pPr>
+        <w:pStyle w:val="Abnt3"/>
+        <w:spacing w:line="276" w:lineRule="auto"/>
+      </w:pPr>
+      <w:r>
+        <w:rPr>
+          <w:b/>
+        </w:rPr>
+        <w:t xml:space="preserve">Familiaridade com sistemas de gestão: </w:t>
+      </w:r>
+      <w:r>
+        <w:t>Vemos que a maioria dos donos de pequenos negócios já usou um sistema para gerir a sua empresa</w:t>
+      </w:r>
+    </w:p>
+    <w:p>
+      <w:pPr>
+        <w:pStyle w:val="Abnt3"/>
+        <w:numPr>
+          <w:ilvl w:val="0"/>
+          <w:numId w:val="7"/>
+        </w:numPr>
+        <w:spacing w:line="276" w:lineRule="auto"/>
+        <w:rPr>
+          <w:b/>
+        </w:rPr>
+      </w:pPr>
+      <w:r>
+        <w:rPr>
+          <w:b/>
+        </w:rPr>
+        <w:t xml:space="preserve">Sim, gostei muito de usar: </w:t>
+      </w:r>
+      <w:r>
+        <w:t xml:space="preserve">Vemos que, além da maioria dos usuários terem usado um sistema de gestão, que eles gostaram de usá-lo, e essa </w:t>
+      </w:r>
+      <w:r>
+        <w:lastRenderedPageBreak/>
+        <w:t xml:space="preserve">boa experiência anterior </w:t>
+      </w:r>
+      <w:r>
+        <w:t>o deixaria</w:t>
+      </w:r>
+      <w:r>
+        <w:t xml:space="preserve"> mais receptivo para testar um novo sistema</w:t>
+      </w:r>
+      <w:r>
+        <w:t>.</w:t>
+      </w:r>
+    </w:p>
+    <w:p>
+      <w:pPr>
+        <w:pStyle w:val="Abnt3"/>
+        <w:numPr>
+          <w:ilvl w:val="0"/>
+          <w:numId w:val="7"/>
+        </w:numPr>
+        <w:spacing w:line="276" w:lineRule="auto"/>
+        <w:rPr>
+          <w:b/>
+        </w:rPr>
+      </w:pPr>
+      <w:r>
+        <w:rPr>
+          <w:b/>
+        </w:rPr>
+        <w:t xml:space="preserve">Sim, mas não gostei do sistema: </w:t>
+      </w:r>
+      <w:r>
+        <w:t>Alguns usuários relataram insatisfação com o uso de um sistema anterior, mostrando que no mercado de plataformas, há problemas no quesito de satisfazer o usuário.</w:t>
+      </w:r>
+    </w:p>
+    <w:p>
+      <w:pPr>
+        <w:pStyle w:val="Abnt3"/>
+        <w:numPr>
+          <w:ilvl w:val="0"/>
+          <w:numId w:val="7"/>
+        </w:numPr>
+        <w:spacing w:line="276" w:lineRule="auto"/>
+        <w:rPr>
+          <w:b/>
+        </w:rPr>
+      </w:pPr>
+      <w:r>
+        <w:rPr>
+          <w:b/>
+        </w:rPr>
+        <w:t>Não, nunca tive interesse por usar um sistema</w:t>
+      </w:r>
+      <w:r>
+        <w:rPr>
+          <w:b/>
+        </w:rPr>
+        <w:t xml:space="preserve"> desse: </w:t>
+      </w:r>
+      <w:r>
+        <w:t>Há algumas pessoas não tiveram interesse por um sistema deste, porém, a proposta de um sistema como o Zeno poderia atiçar o interesse destas pessoas.</w:t>
+      </w:r>
+    </w:p>
+    <w:p>
+      <w:pPr>
+        <w:pStyle w:val="Abnt3"/>
+        <w:numPr>
+          <w:ilvl w:val="0"/>
+          <w:numId w:val="7"/>
+        </w:numPr>
+        <w:spacing w:line="276" w:lineRule="auto"/>
+        <w:rPr>
+          <w:b/>
+        </w:rPr>
+      </w:pPr>
+      <w:r>
+        <w:rPr>
+          <w:b/>
+        </w:rPr>
+        <w:t xml:space="preserve">Não, mas estaria disposto a usar um: </w:t>
+      </w:r>
+      <w:r>
+        <w:t>Várias pessoas estão receptivas com relação a ideia de usar uma plataforma de gestão voltado ao público microempreendedor</w:t>
+      </w:r>
+      <w:r>
+        <w:t xml:space="preserve">, e nisso vemos uma oportunidade de oferta a esse grupo seleto. </w:t>
+      </w:r>
+    </w:p>
+    <w:p>
+      <w:pPr>
+        <w:pStyle w:val="Legenda"/>
+        <w:keepNext/>
+        <w:jc w:val="center"/>
+        <w:rPr>
+          <w:rFonts w:ascii="Arial" w:hAnsi="Arial" w:cs="Arial"/>
+          <w:sz w:val="22"/>
+        </w:rPr>
+      </w:pPr>
+      <w:bookmarkStart w:id="25" w:name="_Toc198972728"/>
+      <w:r>
+        <w:rPr>
+          <w:rFonts w:ascii="Arial" w:hAnsi="Arial" w:cs="Arial"/>
+          <w:sz w:val="22"/>
+        </w:rPr>
+        <w:t xml:space="preserve">Figura </w:t>
+      </w:r>
+      <w:r>
+        <w:rPr>
+          <w:rFonts w:ascii="Arial" w:hAnsi="Arial" w:cs="Arial"/>
+          <w:sz w:val="22"/>
+        </w:rPr>
+        <w:fldChar w:fldCharType="begin"/>
+      </w:r>
+      <w:r>
+        <w:rPr>
+          <w:rFonts w:ascii="Arial" w:hAnsi="Arial" w:cs="Arial"/>
+          <w:sz w:val="22"/>
+        </w:rPr>
+        <w:instrText xml:space="preserve"> SEQ Figura \* ARABIC </w:instrText>
+      </w:r>
+      <w:r>
+        <w:rPr>
+          <w:rFonts w:ascii="Arial" w:hAnsi="Arial" w:cs="Arial"/>
+          <w:sz w:val="22"/>
+        </w:rPr>
+        <w:fldChar w:fldCharType="separate"/>
+      </w:r>
+      <w:r>
+        <w:rPr>
+          <w:rFonts w:ascii="Arial" w:hAnsi="Arial" w:cs="Arial"/>
+          <w:noProof/>
+          <w:sz w:val="22"/>
+        </w:rPr>
+        <w:t>2</w:t>
+      </w:r>
+      <w:r>
+        <w:rPr>
+          <w:rFonts w:ascii="Arial" w:hAnsi="Arial" w:cs="Arial"/>
+          <w:sz w:val="22"/>
+        </w:rPr>
+        <w:fldChar w:fldCharType="end"/>
+      </w:r>
+      <w:r>
+        <w:rPr>
+          <w:rFonts w:ascii="Arial" w:hAnsi="Arial" w:cs="Arial"/>
+          <w:sz w:val="22"/>
+        </w:rPr>
+        <w:t xml:space="preserve"> - Análise dos principais problemas que microempreendedores enfrentam</w:t>
+      </w:r>
+      <w:bookmarkEnd w:id="25"/>
+    </w:p>
+    <w:p>
+      <w:pPr>
+        <w:pStyle w:val="Abnt3"/>
+        <w:ind w:left="1276" w:firstLine="1701"/>
+      </w:pPr>
+      <w:r>
+        <w:t>Quais dificuldades você mais enfrenta na gestão do seu negócio?</w:t>
+      </w:r>
+    </w:p>
+    <w:p>
+      <w:pPr>
+        <w:pStyle w:val="Abnt3"/>
+        <w:spacing w:line="276" w:lineRule="auto"/>
         <w:ind w:left="1287" w:firstLine="0"/>
-      </w:pPr>
-      <w:r>
-        <w:t>Ab</w:t>
-      </w:r>
-      <w:r>
-        <w:t>a</w:t>
-      </w:r>
-      <w:r>
-        <w:t xml:space="preserve">ixo, temos </w:t>
-      </w:r>
-      <w:r>
-        <w:t>a análise detalhada da totalidade das repostas ás perguntas do questionário:</w:t>
-      </w:r>
+        <w:rPr>
+          <w:b/>
+        </w:rPr>
+      </w:pPr>
+      <w:r>
+        <w:rPr>
+          <w:b/>
+          <w:noProof/>
+          <w:lang w:eastAsia="pt-BR"/>
+        </w:rPr>
+        <w:drawing>
+          <wp:inline distT="0" distB="0" distL="0" distR="0" wp14:anchorId="46DFBCB8" wp14:editId="4A167C01">
+            <wp:extent cx="3999600" cy="2800293"/>
+            <wp:effectExtent l="0" t="0" r="1270" b="635"/>
+            <wp:docPr id="3" name="Imagem 3"/>
+            <wp:cNvGraphicFramePr>
+              <a:graphicFrameLocks xmlns:a="http://schemas.openxmlformats.org/drawingml/2006/main" noChangeAspect="1"/>
+            </wp:cNvGraphicFramePr>
+            <a:graphic xmlns:a="http://schemas.openxmlformats.org/drawingml/2006/main">
+              <a:graphicData uri="http://schemas.openxmlformats.org/drawingml/2006/picture">
+                <pic:pic xmlns:pic="http://schemas.openxmlformats.org/drawingml/2006/picture">
+                  <pic:nvPicPr>
+                    <pic:cNvPr id="3" name="P2.png"/>
+                    <pic:cNvPicPr/>
+                  </pic:nvPicPr>
+                  <pic:blipFill>
+                    <a:blip r:embed="rId17">
+                      <a:extLst>
+                        <a:ext uri="{28A0092B-C50C-407E-A947-70E740481C1C}">
+                          <a14:useLocalDpi xmlns:a14="http://schemas.microsoft.com/office/drawing/2010/main" val="0"/>
+                        </a:ext>
+                      </a:extLst>
+                    </a:blip>
+                    <a:stretch>
+                      <a:fillRect/>
+                    </a:stretch>
+                  </pic:blipFill>
+                  <pic:spPr>
+                    <a:xfrm>
+                      <a:off x="0" y="0"/>
+                      <a:ext cx="3999600" cy="2800293"/>
+                    </a:xfrm>
+                    <a:prstGeom prst="rect">
+                      <a:avLst/>
+                    </a:prstGeom>
+                  </pic:spPr>
+                </pic:pic>
+              </a:graphicData>
+            </a:graphic>
+          </wp:inline>
+        </w:drawing>
+      </w:r>
+    </w:p>
+    <w:p>
+      <w:pPr>
+        <w:pStyle w:val="Abnt3"/>
+        <w:ind w:left="1287" w:hanging="11"/>
+        <w:jc w:val="center"/>
+        <w:rPr>
+          <w:sz w:val="20"/>
+        </w:rPr>
+      </w:pPr>
+      <w:r>
+        <w:rPr>
+          <w:sz w:val="20"/>
+        </w:rPr>
+        <w:t xml:space="preserve">Fonte: Elaborado pelo próprio autor </w:t>
+      </w:r>
+      <w:r>
+        <w:rPr>
+          <w:sz w:val="20"/>
+        </w:rPr>
+        <w:t>–</w:t>
+      </w:r>
+      <w:r>
+        <w:rPr>
+          <w:sz w:val="20"/>
+        </w:rPr>
+        <w:t xml:space="preserve"> 2025</w:t>
+      </w:r>
+    </w:p>
+    <w:p>
+      <w:pPr>
+        <w:pStyle w:val="Abnt3"/>
+        <w:spacing w:line="276" w:lineRule="auto"/>
+        <w:rPr>
+          <w:b/>
+        </w:rPr>
+      </w:pPr>
+      <w:r>
+        <w:rPr>
+          <w:b/>
+        </w:rPr>
+        <w:t>Interpretação</w:t>
+      </w:r>
+      <w:r>
+        <w:rPr>
+          <w:b/>
+        </w:rPr>
+        <w:t xml:space="preserve"> dos dados </w:t>
+      </w:r>
+    </w:p>
+    <w:p>
+      <w:pPr>
+        <w:pStyle w:val="Abnt3"/>
+        <w:spacing w:line="276" w:lineRule="auto"/>
+        <w:rPr>
+          <w:b/>
+        </w:rPr>
+      </w:pPr>
+      <w:r>
+        <w:rPr>
+          <w:b/>
+        </w:rPr>
+        <w:t>Problemas e dificuldades que donos de pequenas empresas enfrentam</w:t>
+      </w:r>
+      <w:r>
+        <w:rPr>
+          <w:b/>
+        </w:rPr>
+        <w:t xml:space="preserve">: </w:t>
+      </w:r>
+      <w:r>
+        <w:t xml:space="preserve">É possível notar que microempreendedores passam por percalços ao longo da sua vida profissional, e nessa pergunta vimos isto de maneira </w:t>
+      </w:r>
+      <w:r>
+        <w:t>aprofundada.</w:t>
+      </w:r>
+    </w:p>
+    <w:p>
+      <w:pPr>
+        <w:pStyle w:val="Abnt3"/>
+        <w:numPr>
+          <w:ilvl w:val="0"/>
+          <w:numId w:val="8"/>
+        </w:numPr>
+        <w:spacing w:line="276" w:lineRule="auto"/>
+        <w:rPr>
+          <w:b/>
+        </w:rPr>
+      </w:pPr>
+      <w:r>
+        <w:rPr>
+          <w:b/>
+        </w:rPr>
+        <w:t>Não consigo conciliar tudo que acontece</w:t>
+      </w:r>
+      <w:r>
+        <w:rPr>
+          <w:b/>
+        </w:rPr>
+        <w:t xml:space="preserve"> </w:t>
+      </w:r>
+      <w:r>
+        <w:rPr>
+          <w:b/>
+        </w:rPr>
+        <w:t>na minha empresa</w:t>
+      </w:r>
+      <w:r>
+        <w:rPr>
+          <w:b/>
+        </w:rPr>
+        <w:t xml:space="preserve">: </w:t>
+      </w:r>
+      <w:r>
+        <w:t>O empreendedor, com seu ritmo de vida acelerado, não consegue acompanhar todos os processos que acontecem no seu negócio.</w:t>
+      </w:r>
+    </w:p>
+    <w:p>
+      <w:pPr>
+        <w:pStyle w:val="Abnt3"/>
+        <w:numPr>
+          <w:ilvl w:val="0"/>
+          <w:numId w:val="8"/>
+        </w:numPr>
+        <w:spacing w:line="276" w:lineRule="auto"/>
+        <w:rPr>
+          <w:b/>
+        </w:rPr>
+      </w:pPr>
+      <w:r>
+        <w:rPr>
+          <w:b/>
+        </w:rPr>
+        <w:lastRenderedPageBreak/>
+        <w:t>Não consigo acompanhar toda a</w:t>
+      </w:r>
+      <w:r>
+        <w:rPr>
+          <w:b/>
+        </w:rPr>
+        <w:t xml:space="preserve"> </w:t>
+      </w:r>
+      <w:r>
+        <w:rPr>
+          <w:b/>
+        </w:rPr>
+        <w:t>entrada e saída relacionada ao caixa</w:t>
+      </w:r>
+      <w:r>
+        <w:rPr>
+          <w:b/>
+        </w:rPr>
+        <w:t>:</w:t>
+      </w:r>
+      <w:r>
+        <w:t xml:space="preserve"> Uma pequena porcentagem</w:t>
+      </w:r>
+      <w:r>
+        <w:t xml:space="preserve"> de empreendedores relata que não consegue acompanhar  a sua entrada e saída de dinheiro com exatidão</w:t>
+      </w:r>
+      <w:r>
+        <w:t>.</w:t>
+      </w:r>
+    </w:p>
+    <w:p>
+      <w:pPr>
+        <w:pStyle w:val="Abnt3"/>
+        <w:numPr>
+          <w:ilvl w:val="0"/>
+          <w:numId w:val="8"/>
+        </w:numPr>
+        <w:spacing w:line="276" w:lineRule="auto"/>
+        <w:rPr>
+          <w:b/>
+        </w:rPr>
+      </w:pPr>
+      <w:r>
+        <w:rPr>
+          <w:b/>
+        </w:rPr>
+        <w:t>Não tenho um controle de estoque</w:t>
+      </w:r>
+      <w:r>
+        <w:rPr>
+          <w:b/>
+        </w:rPr>
+        <w:t xml:space="preserve"> </w:t>
+      </w:r>
+      <w:r>
+        <w:rPr>
+          <w:b/>
+        </w:rPr>
+        <w:t>eficiente</w:t>
+      </w:r>
+      <w:r>
+        <w:rPr>
+          <w:b/>
+        </w:rPr>
+        <w:t xml:space="preserve">: </w:t>
+      </w:r>
+      <w:r>
+        <w:t>Outros microempreendedores ainda relatam que não conseguem controlar o seu estoque.</w:t>
+      </w:r>
+    </w:p>
+    <w:p>
+      <w:pPr>
+        <w:pStyle w:val="Abnt3"/>
+        <w:numPr>
+          <w:ilvl w:val="0"/>
+          <w:numId w:val="8"/>
+        </w:numPr>
+        <w:spacing w:line="276" w:lineRule="auto"/>
+        <w:rPr>
+          <w:b/>
+        </w:rPr>
+      </w:pPr>
+      <w:r>
+        <w:rPr>
+          <w:b/>
+        </w:rPr>
+        <w:t>Não há informações aprofundadas, ou</w:t>
+      </w:r>
+      <w:r>
+        <w:rPr>
+          <w:b/>
+        </w:rPr>
+        <w:t xml:space="preserve"> </w:t>
+      </w:r>
+      <w:r>
+        <w:rPr>
+          <w:b/>
+        </w:rPr>
+        <w:t>relatórios, sobre o fluxo de caixa da</w:t>
+      </w:r>
+      <w:r>
+        <w:rPr>
+          <w:b/>
+        </w:rPr>
+        <w:t xml:space="preserve"> </w:t>
+      </w:r>
+      <w:r>
+        <w:rPr>
+          <w:b/>
+        </w:rPr>
+        <w:t>empresa</w:t>
+      </w:r>
+      <w:r>
+        <w:rPr>
+          <w:b/>
+        </w:rPr>
+        <w:t xml:space="preserve">: </w:t>
+      </w:r>
+      <w:r>
+        <w:t>A maior parte do público-alvo afirmou que não há informações detalhadas e relatórios sobre seu fluxo de caixa. Essa falta de informações de suma importância</w:t>
+      </w:r>
+      <w:r>
+        <w:t>, como mostrado nas respostas anteriores,</w:t>
+      </w:r>
+      <w:r>
+        <w:t xml:space="preserve"> pode ter um impacto negativo na jornada do dono de pequeno negócio, faz</w:t>
+      </w:r>
+      <w:r>
+        <w:t>endo com que ele perca desempenho e espaço no mercado.</w:t>
+      </w:r>
+    </w:p>
+    <w:p>
+      <w:pPr>
+        <w:pStyle w:val="Abnt3"/>
+        <w:spacing w:line="276" w:lineRule="auto"/>
+        <w:ind w:left="1287" w:firstLine="0"/>
+        <w:rPr>
+          <w:b/>
+        </w:rPr>
+      </w:pPr>
+    </w:p>
+    <w:p>
+      <w:pPr>
+        <w:pStyle w:val="Legenda"/>
+        <w:keepNext/>
+        <w:jc w:val="center"/>
+        <w:rPr>
+          <w:rFonts w:ascii="Arial" w:hAnsi="Arial" w:cs="Arial"/>
+          <w:sz w:val="22"/>
+          <w:szCs w:val="22"/>
+        </w:rPr>
+      </w:pPr>
+      <w:r>
+        <w:rPr>
+          <w:rFonts w:ascii="Arial" w:hAnsi="Arial" w:cs="Arial"/>
+          <w:sz w:val="22"/>
+          <w:szCs w:val="22"/>
+        </w:rPr>
+        <w:t xml:space="preserve">Figura </w:t>
+      </w:r>
+      <w:r>
+        <w:rPr>
+          <w:rFonts w:ascii="Arial" w:hAnsi="Arial" w:cs="Arial"/>
+          <w:sz w:val="22"/>
+          <w:szCs w:val="22"/>
+        </w:rPr>
+        <w:fldChar w:fldCharType="begin"/>
+      </w:r>
+      <w:r>
+        <w:rPr>
+          <w:rFonts w:ascii="Arial" w:hAnsi="Arial" w:cs="Arial"/>
+          <w:sz w:val="22"/>
+          <w:szCs w:val="22"/>
+        </w:rPr>
+        <w:instrText xml:space="preserve"> SEQ Figura \* ARABIC </w:instrText>
+      </w:r>
+      <w:r>
+        <w:rPr>
+          <w:rFonts w:ascii="Arial" w:hAnsi="Arial" w:cs="Arial"/>
+          <w:sz w:val="22"/>
+          <w:szCs w:val="22"/>
+        </w:rPr>
+        <w:fldChar w:fldCharType="separate"/>
+      </w:r>
+      <w:r>
+        <w:rPr>
+          <w:rFonts w:ascii="Arial" w:hAnsi="Arial" w:cs="Arial"/>
+          <w:noProof/>
+          <w:sz w:val="22"/>
+          <w:szCs w:val="22"/>
+        </w:rPr>
+        <w:t>3</w:t>
+      </w:r>
+      <w:r>
+        <w:rPr>
+          <w:rFonts w:ascii="Arial" w:hAnsi="Arial" w:cs="Arial"/>
+          <w:sz w:val="22"/>
+          <w:szCs w:val="22"/>
+        </w:rPr>
+        <w:fldChar w:fldCharType="end"/>
+      </w:r>
+      <w:r>
+        <w:rPr>
+          <w:rFonts w:ascii="Arial" w:hAnsi="Arial" w:cs="Arial"/>
+          <w:sz w:val="22"/>
+          <w:szCs w:val="22"/>
+        </w:rPr>
+        <w:t xml:space="preserve"> - Análise sobre o conhecimento prévio do empreendedor sobre sistemas ERP</w:t>
+      </w:r>
+    </w:p>
+    <w:p>
+      <w:pPr>
+        <w:pStyle w:val="Abnt3"/>
+        <w:ind w:left="1276" w:firstLine="1701"/>
+      </w:pPr>
+      <w:r>
+        <w:t>Você conhece o que é ERP (Planejamento de Recursos Empresariais, que é um sistema focado em gerir os recursos da empresa)? E sabe a sua funcionalidade?</w:t>
+      </w:r>
+    </w:p>
+    <w:p>
+      <w:pPr>
+        <w:pStyle w:val="Abnt3"/>
+        <w:spacing w:line="276" w:lineRule="auto"/>
+        <w:ind w:left="1287" w:firstLine="0"/>
+        <w:rPr>
+          <w:b/>
+        </w:rPr>
+      </w:pPr>
+      <w:r>
+        <w:rPr>
+          <w:b/>
+          <w:noProof/>
+        </w:rPr>
+        <w:drawing>
+          <wp:inline distT="0" distB="0" distL="0" distR="0" wp14:anchorId="2C1AD6DF" wp14:editId="1445BFF1">
+            <wp:extent cx="3999600" cy="2800292"/>
+            <wp:effectExtent l="0" t="0" r="1270" b="635"/>
+            <wp:docPr id="629381792" name="Imagem 1" descr="Gráfico, Gráfico de pizza&#10;&#10;O conteúdo gerado por IA pode estar incorreto."/>
+            <wp:cNvGraphicFramePr>
+              <a:graphicFrameLocks xmlns:a="http://schemas.openxmlformats.org/drawingml/2006/main" noChangeAspect="1"/>
+            </wp:cNvGraphicFramePr>
+            <a:graphic xmlns:a="http://schemas.openxmlformats.org/drawingml/2006/main">
+              <a:graphicData uri="http://schemas.openxmlformats.org/drawingml/2006/picture">
+                <pic:pic xmlns:pic="http://schemas.openxmlformats.org/drawingml/2006/picture">
+                  <pic:nvPicPr>
+                    <pic:cNvPr id="629381792" name="Imagem 1" descr="Gráfico, Gráfico de pizza&#10;&#10;O conteúdo gerado por IA pode estar incorreto."/>
+                    <pic:cNvPicPr/>
+                  </pic:nvPicPr>
+                  <pic:blipFill>
+                    <a:blip r:embed="rId18">
+                      <a:extLst>
+                        <a:ext uri="{28A0092B-C50C-407E-A947-70E740481C1C}">
+                          <a14:useLocalDpi xmlns:a14="http://schemas.microsoft.com/office/drawing/2010/main" val="0"/>
+                        </a:ext>
+                      </a:extLst>
+                    </a:blip>
+                    <a:stretch>
+                      <a:fillRect/>
+                    </a:stretch>
+                  </pic:blipFill>
+                  <pic:spPr>
+                    <a:xfrm>
+                      <a:off x="0" y="0"/>
+                      <a:ext cx="3999600" cy="2800292"/>
+                    </a:xfrm>
+                    <a:prstGeom prst="rect">
+                      <a:avLst/>
+                    </a:prstGeom>
+                  </pic:spPr>
+                </pic:pic>
+              </a:graphicData>
+            </a:graphic>
+          </wp:inline>
+        </w:drawing>
+      </w:r>
+    </w:p>
+    <w:p>
+      <w:pPr>
+        <w:pStyle w:val="Abnt3"/>
+        <w:ind w:left="1287" w:hanging="11"/>
+        <w:jc w:val="center"/>
+        <w:rPr>
+          <w:sz w:val="20"/>
+        </w:rPr>
+      </w:pPr>
+      <w:r>
+        <w:rPr>
+          <w:sz w:val="20"/>
+        </w:rPr>
+        <w:t>Fonte: Elaborado pelo próprio autor – 2025</w:t>
+      </w:r>
+    </w:p>
+    <w:p>
+      <w:pPr>
+        <w:pStyle w:val="Abnt3"/>
+        <w:spacing w:line="276" w:lineRule="auto"/>
+        <w:rPr>
+          <w:b/>
+        </w:rPr>
+      </w:pPr>
+      <w:r>
+        <w:rPr>
+          <w:b/>
+        </w:rPr>
+        <w:t>Interpretação</w:t>
+      </w:r>
+      <w:r>
+        <w:rPr>
+          <w:b/>
+        </w:rPr>
+        <w:t xml:space="preserve"> dos dados </w:t>
+      </w:r>
+    </w:p>
+    <w:p>
+      <w:pPr>
+        <w:pStyle w:val="Abnt3"/>
+        <w:spacing w:line="276" w:lineRule="auto"/>
+        <w:rPr>
+          <w:b/>
+        </w:rPr>
+      </w:pPr>
+      <w:r>
+        <w:rPr>
+          <w:b/>
+        </w:rPr>
+        <w:t>Conhecimento prévio do empreendedor sobre Planejamento de Recursos Empresariais (ERP)</w:t>
+      </w:r>
+      <w:r>
+        <w:rPr>
+          <w:b/>
+        </w:rPr>
+        <w:t xml:space="preserve">: </w:t>
+      </w:r>
+      <w:r>
+        <w:t>Aqui, verificamos o conhecimento prévio do microempreendedor sobre sistemas ERP e se ele teve oportunidade de usar uma plataforma desta.</w:t>
+      </w:r>
+    </w:p>
+    <w:p>
+      <w:pPr>
+        <w:pStyle w:val="Abnt3"/>
+        <w:numPr>
+          <w:ilvl w:val="0"/>
+          <w:numId w:val="9"/>
+        </w:numPr>
+        <w:spacing w:line="276" w:lineRule="auto"/>
+        <w:rPr>
+          <w:b/>
+        </w:rPr>
+      </w:pPr>
+      <w:r>
+        <w:rPr>
+          <w:b/>
+        </w:rPr>
+        <w:lastRenderedPageBreak/>
+        <w:t>Sim, conheço e sei como funciona</w:t>
+      </w:r>
+      <w:r>
+        <w:rPr>
+          <w:b/>
+        </w:rPr>
+        <w:t xml:space="preserve">: </w:t>
+      </w:r>
+      <w:r>
+        <w:t>O empreendedor, com seu ritmo de vida acelerado, não consegue acompanhar todos os processos que acontecem no seu negócio.</w:t>
+      </w:r>
+    </w:p>
+    <w:p>
+      <w:pPr>
+        <w:pStyle w:val="Abnt3"/>
+        <w:numPr>
+          <w:ilvl w:val="0"/>
+          <w:numId w:val="9"/>
+        </w:numPr>
+        <w:spacing w:line="276" w:lineRule="auto"/>
+        <w:rPr>
+          <w:b/>
+        </w:rPr>
+      </w:pPr>
+      <w:r>
+        <w:rPr>
+          <w:b/>
+        </w:rPr>
+        <w:t>Tenho certa familiaridade com ERP</w:t>
+      </w:r>
+      <w:r>
+        <w:rPr>
+          <w:b/>
+        </w:rPr>
+        <w:t>:</w:t>
+      </w:r>
+      <w:r>
+        <w:t xml:space="preserve"> Uma pequena porcentagem de empreendedores relata que não consegue acompanhar  a sua entrada e saída de dinheiro com exatidão.</w:t>
+      </w:r>
+    </w:p>
+    <w:p>
+      <w:pPr>
+        <w:pStyle w:val="Abnt3"/>
+        <w:numPr>
+          <w:ilvl w:val="0"/>
+          <w:numId w:val="9"/>
+        </w:numPr>
+        <w:spacing w:line="276" w:lineRule="auto"/>
+        <w:rPr>
+          <w:b/>
+        </w:rPr>
+      </w:pPr>
+      <w:r>
+        <w:rPr>
+          <w:b/>
+        </w:rPr>
+        <w:t>Não conheço muito bem, sei o que é,</w:t>
+      </w:r>
+      <w:r>
+        <w:rPr>
+          <w:b/>
+        </w:rPr>
+        <w:t xml:space="preserve"> </w:t>
+      </w:r>
+      <w:r>
+        <w:rPr>
+          <w:b/>
+        </w:rPr>
+        <w:t>mas nunca tive a oportunidade de</w:t>
+      </w:r>
+      <w:r>
+        <w:rPr>
+          <w:b/>
+        </w:rPr>
+        <w:t xml:space="preserve"> </w:t>
+      </w:r>
+      <w:r>
+        <w:rPr>
+          <w:b/>
+        </w:rPr>
+        <w:t>utilizar</w:t>
+      </w:r>
+      <w:r>
+        <w:rPr>
+          <w:b/>
+        </w:rPr>
+        <w:t xml:space="preserve">: </w:t>
+      </w:r>
+      <w:r>
+        <w:t>Outros microempreendedores ainda relatam que não conseguem controlar o seu estoque.</w:t>
+      </w:r>
+    </w:p>
+    <w:p>
+      <w:pPr>
+        <w:pStyle w:val="Abnt3"/>
+        <w:numPr>
+          <w:ilvl w:val="0"/>
+          <w:numId w:val="9"/>
+        </w:numPr>
+        <w:spacing w:line="276" w:lineRule="auto"/>
+        <w:rPr>
+          <w:b/>
+        </w:rPr>
+      </w:pPr>
+      <w:r>
+        <w:rPr>
+          <w:b/>
+        </w:rPr>
+        <w:t>Não conheço e não sei a suafuncionalidade</w:t>
+      </w:r>
+      <w:r>
+        <w:rPr>
+          <w:b/>
+        </w:rPr>
+        <w:t xml:space="preserve">: </w:t>
+      </w:r>
+      <w:r>
+        <w:t>A maior parte do público-alvo afirmou que não há informações detalhadas e relatórios sobre seu fluxo de caixa. Essa falta de informações de suma importância, como mostrado nas respostas anteriores, pode ter um impacto negativo na jornada do dono de pequeno negócio, fazendo com que ele perca desempenho e espaço no mercado.</w:t>
+      </w:r>
+    </w:p>
+    <w:p>
+      <w:pPr>
+        <w:pStyle w:val="Abnt3"/>
+        <w:spacing w:line="276" w:lineRule="auto"/>
+        <w:ind w:left="1287" w:firstLine="0"/>
+        <w:rPr>
+          <w:b/>
+        </w:rPr>
+      </w:pPr>
+    </w:p>
+    <w:p>
+      <w:pPr>
+        <w:pStyle w:val="Abnt3"/>
+        <w:ind w:left="1287" w:hanging="11"/>
+        <w:jc w:val="center"/>
+        <w:rPr>
+          <w:sz w:val="20"/>
+        </w:rPr>
+      </w:pPr>
+    </w:p>
+    <w:p>
+      <w:pPr>
+        <w:pStyle w:val="Abnt3"/>
+        <w:spacing w:line="276" w:lineRule="auto"/>
+        <w:ind w:left="1287" w:firstLine="0"/>
+        <w:rPr>
+          <w:b/>
+        </w:rPr>
+      </w:pPr>
+    </w:p>
+    <w:p>
+      <w:pPr>
+        <w:pStyle w:val="Abnt3"/>
+        <w:spacing w:line="276" w:lineRule="auto"/>
+        <w:rPr>
+          <w:b/>
+        </w:rPr>
+      </w:pPr>
+    </w:p>
+    <w:p>
+      <w:pPr>
+        <w:pStyle w:val="Abnt3"/>
+        <w:spacing w:line="276" w:lineRule="auto"/>
+        <w:ind w:left="709" w:hanging="11"/>
+        <w:rPr>
+          <w:b/>
+        </w:rPr>
+      </w:pPr>
+    </w:p>
+    <w:p>
+      <w:pPr>
+        <w:pStyle w:val="Abnt3"/>
+        <w:ind w:left="1287" w:firstLine="1690"/>
+        <w:rPr>
+          <w:i/>
+        </w:rPr>
+      </w:pPr>
+    </w:p>
+    <w:p>
+      <w:pPr>
+        <w:pStyle w:val="Abnt3"/>
+        <w:ind w:left="1287" w:firstLine="0"/>
+      </w:pPr>
+    </w:p>
+    <w:p>
+      <w:pPr>
+        <w:pStyle w:val="Abnt3"/>
+        <w:spacing w:line="276" w:lineRule="auto"/>
+        <w:ind w:left="1287" w:firstLine="0"/>
+      </w:pPr>
     </w:p>
     <w:p>
       <w:pPr>
@@ -4186,12 +5342,12 @@
       <w:pPr>
         <w:pStyle w:val="Abnt"/>
       </w:pPr>
-      <w:bookmarkStart w:id="25" w:name="_Toc198791921"/>
+      <w:bookmarkStart w:id="26" w:name="_Toc198791921"/>
       <w:r>
         <w:lastRenderedPageBreak/>
         <w:t>REFERÊNCIAS</w:t>
       </w:r>
-      <w:bookmarkEnd w:id="25"/>
+      <w:bookmarkEnd w:id="26"/>
     </w:p>
     <w:p>
       <w:pPr>
@@ -4210,38 +5366,16 @@
         <w:rPr>
           <w:b/>
         </w:rPr>
-        <w:t>Proposta de um Modelo Organizacional a uma Microempresa Prestadora de Serviços (</w:t>
-      </w:r>
-      <w:proofErr w:type="spellStart"/>
-      <w:r>
-        <w:rPr>
-          <w:b/>
-        </w:rPr>
-        <w:t>MOm</w:t>
-      </w:r>
-      <w:proofErr w:type="spellEnd"/>
-      <w:r>
-        <w:rPr>
-          <w:b/>
-        </w:rPr>
-        <w:t>).</w:t>
+        <w:t>Proposta de um Modelo Organizacional a uma Microempresa Prestadora de Serviços (MOm).</w:t>
       </w:r>
       <w:r>
         <w:t xml:space="preserve"> Revista de Gestão Organizacional, v. 8, n. 3, 2020. Disponível em: https://periodicos.ufpe.br/revistas/index.php/gestaoorg/art</w:t>
       </w:r>
       <w:r>
-        <w:t xml:space="preserve">icle/view/236505. Acesso em: </w:t>
-      </w:r>
-      <w:proofErr w:type="gramStart"/>
-      <w:r>
-        <w:t xml:space="preserve">06 </w:t>
-      </w:r>
-      <w:r>
-        <w:t>maio 2025</w:t>
-      </w:r>
-      <w:proofErr w:type="gramEnd"/>
-      <w:r>
-        <w:t>.</w:t>
+        <w:t xml:space="preserve">icle/view/236505. Acesso em: 06 </w:t>
+      </w:r>
+      <w:r>
+        <w:t>maio 2025.</w:t>
       </w:r>
     </w:p>
     <w:p>
@@ -4256,42 +5390,12 @@
         <w:rPr>
           <w:b/>
         </w:rPr>
-        <w:t xml:space="preserve">A relevância dos sistemas Enterprise </w:t>
-      </w:r>
-      <w:proofErr w:type="spellStart"/>
-      <w:r>
-        <w:rPr>
-          <w:b/>
-        </w:rPr>
-        <w:t>Resource</w:t>
-      </w:r>
-      <w:proofErr w:type="spellEnd"/>
-      <w:r>
-        <w:rPr>
-          <w:b/>
-        </w:rPr>
-        <w:t xml:space="preserve"> Planning (ERP) para a análise de negócios em uma empresa ou organização.</w:t>
-      </w:r>
-      <w:r>
-        <w:t xml:space="preserve"> Revista </w:t>
-      </w:r>
-      <w:proofErr w:type="spellStart"/>
-      <w:r>
-        <w:t>Tecnia</w:t>
-      </w:r>
-      <w:proofErr w:type="spellEnd"/>
-      <w:r>
-        <w:t>, [</w:t>
-      </w:r>
-      <w:proofErr w:type="spellStart"/>
-      <w:r>
-        <w:t>S.l</w:t>
-      </w:r>
-      <w:proofErr w:type="spellEnd"/>
-      <w:r>
-        <w:t xml:space="preserve">.], 2024. Disponível em: </w:t>
-      </w:r>
-      <w:hyperlink r:id="rId14" w:tgtFrame="_new" w:history="1">
+        <w:t>A relevância dos sistemas Enterprise Resource Planning (ERP) para a análise de negócios em uma empresa ou organização.</w:t>
+      </w:r>
+      <w:r>
+        <w:t xml:space="preserve"> Revista Tecnia, [S.l.], 2024. Disponível em: </w:t>
+      </w:r>
+      <w:hyperlink r:id="rId19" w:tgtFrame="_new" w:history="1">
         <w:r>
           <w:rPr>
             <w:rStyle w:val="Hyperlink"/>
@@ -4326,12 +5430,12 @@
       <w:pPr>
         <w:pStyle w:val="Abnt"/>
       </w:pPr>
-      <w:bookmarkStart w:id="26" w:name="_Toc198791922"/>
+      <w:bookmarkStart w:id="27" w:name="_Toc198791922"/>
       <w:r>
         <w:lastRenderedPageBreak/>
         <w:t>ANEXOS</w:t>
       </w:r>
-      <w:bookmarkEnd w:id="26"/>
+      <w:bookmarkEnd w:id="27"/>
     </w:p>
     <w:sectPr>
       <w:pgSz w:w="11906" w:h="16838"/>
@@ -4344,7 +5448,7 @@
 </file>
 
 <file path=word/comments.xml><?xml version="1.0" encoding="utf-8"?>
-<w:comments xmlns:wpc="http://schemas.microsoft.com/office/word/2010/wordprocessingCanvas" xmlns:cx="http://schemas.microsoft.com/office/drawing/2014/chartex" xmlns:mc="http://schemas.openxmlformats.org/markup-compatibility/2006" xmlns:o="urn:schemas-microsoft-com:office:office" xmlns:r="http://schemas.openxmlformats.org/officeDocument/2006/relationships" xmlns:m="http://schemas.openxmlformats.org/officeDocument/2006/math" xmlns:v="urn:schemas-microsoft-com:vml" xmlns:wp14="http://schemas.microsoft.com/office/word/2010/wordprocessingDrawing" xmlns:wp="http://schemas.openxmlformats.org/drawingml/2006/wordprocessingDrawing" xmlns:w10="urn:schemas-microsoft-com:office:word" xmlns:w="http://schemas.openxmlformats.org/wordprocessingml/2006/main" xmlns:w14="http://schemas.microsoft.com/office/word/2010/wordml" xmlns:w15="http://schemas.microsoft.com/office/word/2012/wordml" xmlns:w16se="http://schemas.microsoft.com/office/word/2015/wordml/symex" xmlns:wpg="http://schemas.microsoft.com/office/word/2010/wordprocessingGroup" xmlns:wpi="http://schemas.microsoft.com/office/word/2010/wordprocessingInk" xmlns:wne="http://schemas.microsoft.com/office/word/2006/wordml" xmlns:wps="http://schemas.microsoft.com/office/word/2010/wordprocessingShape" mc:Ignorable="w14 w15 w16se wp14">
+<w:comments xmlns:wpc="http://schemas.microsoft.com/office/word/2010/wordprocessingCanvas" xmlns:cx="http://schemas.microsoft.com/office/drawing/2014/chartex" xmlns:cx1="http://schemas.microsoft.com/office/drawing/2015/9/8/chartex" xmlns:cx2="http://schemas.microsoft.com/office/drawing/2015/10/21/chartex" xmlns:cx3="http://schemas.microsoft.com/office/drawing/2016/5/9/chartex" xmlns:cx4="http://schemas.microsoft.com/office/drawing/2016/5/10/chartex" xmlns:cx5="http://schemas.microsoft.com/office/drawing/2016/5/11/chartex" xmlns:cx6="http://schemas.microsoft.com/office/drawing/2016/5/12/chartex" xmlns:cx7="http://schemas.microsoft.com/office/drawing/2016/5/13/chartex" xmlns:cx8="http://schemas.microsoft.com/office/drawing/2016/5/14/chartex" xmlns:mc="http://schemas.openxmlformats.org/markup-compatibility/2006" xmlns:aink="http://schemas.microsoft.com/office/drawing/2016/ink" xmlns:am3d="http://schemas.microsoft.com/office/drawing/2017/model3d" xmlns:o="urn:schemas-microsoft-com:office:office" xmlns:oel="http://schemas.microsoft.com/office/2019/extlst" xmlns:r="http://schemas.openxmlformats.org/officeDocument/2006/relationships" xmlns:m="http://schemas.openxmlformats.org/officeDocument/2006/math" xmlns:v="urn:schemas-microsoft-com:vml" xmlns:wp14="http://schemas.microsoft.com/office/word/2010/wordprocessingDrawing" xmlns:wp="http://schemas.openxmlformats.org/drawingml/2006/wordprocessingDrawing" xmlns:w10="urn:schemas-microsoft-com:office:word" xmlns:w="http://schemas.openxmlformats.org/wordprocessingml/2006/main" xmlns:w14="http://schemas.microsoft.com/office/word/2010/wordml" xmlns:w15="http://schemas.microsoft.com/office/word/2012/wordml" xmlns:w16cex="http://schemas.microsoft.com/office/word/2018/wordml/cex" xmlns:w16cid="http://schemas.microsoft.com/office/word/2016/wordml/cid" xmlns:w16="http://schemas.microsoft.com/office/word/2018/wordml" xmlns:w16du="http://schemas.microsoft.com/office/word/2023/wordml/word16du" xmlns:w16sdtdh="http://schemas.microsoft.com/office/word/2020/wordml/sdtdatahash" xmlns:w16sdtfl="http://schemas.microsoft.com/office/word/2024/wordml/sdtformatlock" xmlns:w16se="http://schemas.microsoft.com/office/word/2015/wordml/symex" xmlns:wpg="http://schemas.microsoft.com/office/word/2010/wordprocessingGroup" xmlns:wpi="http://schemas.microsoft.com/office/word/2010/wordprocessingInk" xmlns:wne="http://schemas.microsoft.com/office/word/2006/wordml" xmlns:wps="http://schemas.microsoft.com/office/word/2010/wordprocessingShape" mc:Ignorable="w14 w15 w16se w16cid w16 w16cex w16sdtdh w16sdtfl w16du wp14">
   <w:comment w:id="0" w:author="MAGALI BENEDITA TEIXEIRA NERY" w:date="2025-03-30T20:13:00Z" w:initials="MN">
     <w:p>
       <w:r>
@@ -4371,7 +5475,7 @@
       </w:r>
     </w:p>
   </w:comment>
-  <w:comment w:id="5" w:author="MAGALI BENEDITA TEIXEIRA NERY" w:date="2025-03-30T20:14:00Z" w:initials="MN">
+  <w:comment w:id="4" w:author="MAGALI BENEDITA TEIXEIRA NERY" w:date="2025-03-30T20:14:00Z" w:initials="MN">
     <w:p>
       <w:r>
         <w:annotationRef/>
@@ -4381,7 +5485,7 @@
       </w:r>
     </w:p>
   </w:comment>
-  <w:comment w:id="6" w:author="Vinicius Porto" w:date="2025-04-08T08:43:00Z" w:initials="VP">
+  <w:comment w:id="5" w:author="Vinicius Porto" w:date="2025-04-08T08:43:00Z" w:initials="VP">
     <w:p>
       <w:pPr>
         <w:pStyle w:val="Textodecomentrio"/>
@@ -4397,7 +5501,7 @@
       </w:r>
     </w:p>
   </w:comment>
-  <w:comment w:id="7" w:author="MAGALI BENEDITA TEIXEIRA NERY" w:date="2025-03-30T20:14:00Z" w:initials="MN">
+  <w:comment w:id="6" w:author="MAGALI BENEDITA TEIXEIRA NERY" w:date="2025-03-30T20:14:00Z" w:initials="MN">
     <w:p>
       <w:r>
         <w:annotationRef/>
@@ -4407,7 +5511,7 @@
       </w:r>
     </w:p>
   </w:comment>
-  <w:comment w:id="8" w:author="Vinicius Porto" w:date="2025-04-08T08:43:00Z" w:initials="VP">
+  <w:comment w:id="7" w:author="Vinicius Porto" w:date="2025-04-08T08:43:00Z" w:initials="VP">
     <w:p>
       <w:pPr>
         <w:pStyle w:val="Textodecomentrio"/>
@@ -4423,7 +5527,7 @@
       </w:r>
     </w:p>
   </w:comment>
-  <w:comment w:id="9" w:author="MAGALI BENEDITA TEIXEIRA NERY" w:date="2025-03-30T20:15:00Z" w:initials="MN">
+  <w:comment w:id="8" w:author="MAGALI BENEDITA TEIXEIRA NERY" w:date="2025-03-30T20:15:00Z" w:initials="MN">
     <w:p>
       <w:r>
         <w:annotationRef/>
@@ -4433,7 +5537,7 @@
       </w:r>
     </w:p>
   </w:comment>
-  <w:comment w:id="10" w:author="Vinicius Porto" w:date="2025-04-08T08:43:00Z" w:initials="VP">
+  <w:comment w:id="9" w:author="Vinicius Porto" w:date="2025-04-08T08:43:00Z" w:initials="VP">
     <w:p>
       <w:pPr>
         <w:pStyle w:val="Textodecomentrio"/>
@@ -4449,7 +5553,7 @@
       </w:r>
     </w:p>
   </w:comment>
-  <w:comment w:id="11" w:author="MAGALI BENEDITA TEIXEIRA NERY" w:date="2025-03-30T20:15:00Z" w:initials="MN">
+  <w:comment w:id="10" w:author="MAGALI BENEDITA TEIXEIRA NERY" w:date="2025-03-30T20:15:00Z" w:initials="MN">
     <w:p>
       <w:r>
         <w:annotationRef/>
@@ -4459,7 +5563,7 @@
       </w:r>
     </w:p>
   </w:comment>
-  <w:comment w:id="12" w:author="Vinicius Porto" w:date="2025-04-08T08:43:00Z" w:initials="VP">
+  <w:comment w:id="11" w:author="Vinicius Porto" w:date="2025-04-08T08:43:00Z" w:initials="VP">
     <w:p>
       <w:pPr>
         <w:pStyle w:val="Textodecomentrio"/>
@@ -4475,7 +5579,7 @@
       </w:r>
     </w:p>
   </w:comment>
-  <w:comment w:id="13" w:author="MAGALI BENEDITA TEIXEIRA NERY" w:date="1900-01-01T00:00:00Z" w:initials="MN">
+  <w:comment w:id="12" w:author="MAGALI BENEDITA TEIXEIRA NERY" w:date="1900-01-01T00:00:00Z" w:initials="MN">
     <w:p>
       <w:r>
         <w:annotationRef/>
@@ -4485,7 +5589,7 @@
       </w:r>
     </w:p>
   </w:comment>
-  <w:comment w:id="14" w:author="Vinicius Porto" w:date="2025-04-08T08:43:00Z" w:initials="VP">
+  <w:comment w:id="13" w:author="Vinicius Porto" w:date="2025-04-08T08:43:00Z" w:initials="VP">
     <w:p>
       <w:pPr>
         <w:pStyle w:val="Textodecomentrio"/>
@@ -4501,7 +5605,7 @@
       </w:r>
     </w:p>
   </w:comment>
-  <w:comment w:id="15" w:author="MAGALI BENEDITA TEIXEIRA NERY" w:date="2025-03-30T20:18:00Z" w:initials="MN">
+  <w:comment w:id="14" w:author="MAGALI BENEDITA TEIXEIRA NERY" w:date="2025-03-30T20:18:00Z" w:initials="MN">
     <w:p>
       <w:r>
         <w:annotationRef/>
@@ -4511,7 +5615,7 @@
       </w:r>
     </w:p>
   </w:comment>
-  <w:comment w:id="16" w:author="Vinicius Porto" w:date="2025-04-08T08:43:00Z" w:initials="VP">
+  <w:comment w:id="15" w:author="Vinicius Porto" w:date="2025-04-08T08:43:00Z" w:initials="VP">
     <w:p>
       <w:pPr>
         <w:pStyle w:val="Textodecomentrio"/>
@@ -4527,7 +5631,7 @@
       </w:r>
     </w:p>
   </w:comment>
-  <w:comment w:id="18" w:author="MAGALI BENEDITA TEIXEIRA NERY" w:date="2025-04-07T17:26:00Z" w:initials="MN">
+  <w:comment w:id="17" w:author="MAGALI BENEDITA TEIXEIRA NERY" w:date="2025-04-07T17:26:00Z" w:initials="MN">
     <w:p>
       <w:r>
         <w:annotationRef/>
@@ -4537,7 +5641,7 @@
       </w:r>
     </w:p>
   </w:comment>
-  <w:comment w:id="19" w:author="Vinicius Porto" w:date="2025-04-08T08:43:00Z" w:initials="VP">
+  <w:comment w:id="18" w:author="Vinicius Porto" w:date="2025-04-08T08:43:00Z" w:initials="VP">
     <w:p>
       <w:pPr>
         <w:pStyle w:val="Textodecomentrio"/>
@@ -4557,7 +5661,7 @@
 </file>
 
 <file path=word/commentsExtended.xml><?xml version="1.0" encoding="utf-8"?>
-<w15:commentsEx xmlns:wpc="http://schemas.microsoft.com/office/word/2010/wordprocessingCanvas" xmlns:cx="http://schemas.microsoft.com/office/drawing/2014/chartex" xmlns:mc="http://schemas.openxmlformats.org/markup-compatibility/2006" xmlns:o="urn:schemas-microsoft-com:office:office" xmlns:r="http://schemas.openxmlformats.org/officeDocument/2006/relationships" xmlns:m="http://schemas.openxmlformats.org/officeDocument/2006/math" xmlns:v="urn:schemas-microsoft-com:vml" xmlns:wp14="http://schemas.microsoft.com/office/word/2010/wordprocessingDrawing" xmlns:wp="http://schemas.openxmlformats.org/drawingml/2006/wordprocessingDrawing" xmlns:w10="urn:schemas-microsoft-com:office:word" xmlns:w="http://schemas.openxmlformats.org/wordprocessingml/2006/main" xmlns:w14="http://schemas.microsoft.com/office/word/2010/wordml" xmlns:w15="http://schemas.microsoft.com/office/word/2012/wordml" xmlns:w16se="http://schemas.microsoft.com/office/word/2015/wordml/symex" xmlns:wpg="http://schemas.microsoft.com/office/word/2010/wordprocessingGroup" xmlns:wpi="http://schemas.microsoft.com/office/word/2010/wordprocessingInk" xmlns:wne="http://schemas.microsoft.com/office/word/2006/wordml" xmlns:wps="http://schemas.microsoft.com/office/word/2010/wordprocessingShape" mc:Ignorable="w14 w15 w16se wp14">
+<w15:commentsEx xmlns:wpc="http://schemas.microsoft.com/office/word/2010/wordprocessingCanvas" xmlns:cx="http://schemas.microsoft.com/office/drawing/2014/chartex" xmlns:cx1="http://schemas.microsoft.com/office/drawing/2015/9/8/chartex" xmlns:cx2="http://schemas.microsoft.com/office/drawing/2015/10/21/chartex" xmlns:cx3="http://schemas.microsoft.com/office/drawing/2016/5/9/chartex" xmlns:cx4="http://schemas.microsoft.com/office/drawing/2016/5/10/chartex" xmlns:cx5="http://schemas.microsoft.com/office/drawing/2016/5/11/chartex" xmlns:cx6="http://schemas.microsoft.com/office/drawing/2016/5/12/chartex" xmlns:cx7="http://schemas.microsoft.com/office/drawing/2016/5/13/chartex" xmlns:cx8="http://schemas.microsoft.com/office/drawing/2016/5/14/chartex" xmlns:mc="http://schemas.openxmlformats.org/markup-compatibility/2006" xmlns:aink="http://schemas.microsoft.com/office/drawing/2016/ink" xmlns:am3d="http://schemas.microsoft.com/office/drawing/2017/model3d" xmlns:o="urn:schemas-microsoft-com:office:office" xmlns:oel="http://schemas.microsoft.com/office/2019/extlst" xmlns:r="http://schemas.openxmlformats.org/officeDocument/2006/relationships" xmlns:m="http://schemas.openxmlformats.org/officeDocument/2006/math" xmlns:v="urn:schemas-microsoft-com:vml" xmlns:wp14="http://schemas.microsoft.com/office/word/2010/wordprocessingDrawing" xmlns:wp="http://schemas.openxmlformats.org/drawingml/2006/wordprocessingDrawing" xmlns:w10="urn:schemas-microsoft-com:office:word" xmlns:w="http://schemas.openxmlformats.org/wordprocessingml/2006/main" xmlns:w14="http://schemas.microsoft.com/office/word/2010/wordml" xmlns:w15="http://schemas.microsoft.com/office/word/2012/wordml" xmlns:w16cex="http://schemas.microsoft.com/office/word/2018/wordml/cex" xmlns:w16cid="http://schemas.microsoft.com/office/word/2016/wordml/cid" xmlns:w16="http://schemas.microsoft.com/office/word/2018/wordml" xmlns:w16du="http://schemas.microsoft.com/office/word/2023/wordml/word16du" xmlns:w16sdtdh="http://schemas.microsoft.com/office/word/2020/wordml/sdtdatahash" xmlns:w16sdtfl="http://schemas.microsoft.com/office/word/2024/wordml/sdtformatlock" xmlns:w16se="http://schemas.microsoft.com/office/word/2015/wordml/symex" xmlns:wpg="http://schemas.microsoft.com/office/word/2010/wordprocessingGroup" xmlns:wpi="http://schemas.microsoft.com/office/word/2010/wordprocessingInk" xmlns:wne="http://schemas.microsoft.com/office/word/2006/wordml" xmlns:wps="http://schemas.microsoft.com/office/word/2010/wordprocessingShape" mc:Ignorable="w14 w15 w16se w16cid w16 w16cex w16sdtdh w16sdtfl w16du wp14">
   <w15:commentEx w15:paraId="60EE8087" w15:done="0"/>
   <w15:commentEx w15:paraId="07B9A4C2" w15:paraIdParent="60EE8087" w15:done="0"/>
   <w15:commentEx w15:paraId="25E2EF12" w15:done="0"/>
@@ -4620,7 +5724,7 @@
 </file>
 
 <file path=word/endnotes.xml><?xml version="1.0" encoding="utf-8"?>
-<w:endnotes xmlns:wpc="http://schemas.microsoft.com/office/word/2010/wordprocessingCanvas" xmlns:cx="http://schemas.microsoft.com/office/drawing/2014/chartex" xmlns:mc="http://schemas.openxmlformats.org/markup-compatibility/2006" xmlns:o="urn:schemas-microsoft-com:office:office" xmlns:r="http://schemas.openxmlformats.org/officeDocument/2006/relationships" xmlns:m="http://schemas.openxmlformats.org/officeDocument/2006/math" xmlns:v="urn:schemas-microsoft-com:vml" xmlns:wp14="http://schemas.microsoft.com/office/word/2010/wordprocessingDrawing" xmlns:wp="http://schemas.openxmlformats.org/drawingml/2006/wordprocessingDrawing" xmlns:w10="urn:schemas-microsoft-com:office:word" xmlns:w="http://schemas.openxmlformats.org/wordprocessingml/2006/main" xmlns:w14="http://schemas.microsoft.com/office/word/2010/wordml" xmlns:w15="http://schemas.microsoft.com/office/word/2012/wordml" xmlns:w16se="http://schemas.microsoft.com/office/word/2015/wordml/symex" xmlns:wpg="http://schemas.microsoft.com/office/word/2010/wordprocessingGroup" xmlns:wpi="http://schemas.microsoft.com/office/word/2010/wordprocessingInk" xmlns:wne="http://schemas.microsoft.com/office/word/2006/wordml" xmlns:wps="http://schemas.microsoft.com/office/word/2010/wordprocessingShape" mc:Ignorable="w14 w15 w16se wp14">
+<w:endnotes xmlns:wpc="http://schemas.microsoft.com/office/word/2010/wordprocessingCanvas" xmlns:cx="http://schemas.microsoft.com/office/drawing/2014/chartex" xmlns:cx1="http://schemas.microsoft.com/office/drawing/2015/9/8/chartex" xmlns:cx2="http://schemas.microsoft.com/office/drawing/2015/10/21/chartex" xmlns:cx3="http://schemas.microsoft.com/office/drawing/2016/5/9/chartex" xmlns:cx4="http://schemas.microsoft.com/office/drawing/2016/5/10/chartex" xmlns:cx5="http://schemas.microsoft.com/office/drawing/2016/5/11/chartex" xmlns:cx6="http://schemas.microsoft.com/office/drawing/2016/5/12/chartex" xmlns:cx7="http://schemas.microsoft.com/office/drawing/2016/5/13/chartex" xmlns:cx8="http://schemas.microsoft.com/office/drawing/2016/5/14/chartex" xmlns:mc="http://schemas.openxmlformats.org/markup-compatibility/2006" xmlns:aink="http://schemas.microsoft.com/office/drawing/2016/ink" xmlns:am3d="http://schemas.microsoft.com/office/drawing/2017/model3d" xmlns:o="urn:schemas-microsoft-com:office:office" xmlns:oel="http://schemas.microsoft.com/office/2019/extlst" xmlns:r="http://schemas.openxmlformats.org/officeDocument/2006/relationships" xmlns:m="http://schemas.openxmlformats.org/officeDocument/2006/math" xmlns:v="urn:schemas-microsoft-com:vml" xmlns:wp14="http://schemas.microsoft.com/office/word/2010/wordprocessingDrawing" xmlns:wp="http://schemas.openxmlformats.org/drawingml/2006/wordprocessingDrawing" xmlns:w10="urn:schemas-microsoft-com:office:word" xmlns:w="http://schemas.openxmlformats.org/wordprocessingml/2006/main" xmlns:w14="http://schemas.microsoft.com/office/word/2010/wordml" xmlns:w15="http://schemas.microsoft.com/office/word/2012/wordml" xmlns:w16cex="http://schemas.microsoft.com/office/word/2018/wordml/cex" xmlns:w16cid="http://schemas.microsoft.com/office/word/2016/wordml/cid" xmlns:w16="http://schemas.microsoft.com/office/word/2018/wordml" xmlns:w16du="http://schemas.microsoft.com/office/word/2023/wordml/word16du" xmlns:w16sdtdh="http://schemas.microsoft.com/office/word/2020/wordml/sdtdatahash" xmlns:w16sdtfl="http://schemas.microsoft.com/office/word/2024/wordml/sdtformatlock" xmlns:w16se="http://schemas.microsoft.com/office/word/2015/wordml/symex" xmlns:wpg="http://schemas.microsoft.com/office/word/2010/wordprocessingGroup" xmlns:wpi="http://schemas.microsoft.com/office/word/2010/wordprocessingInk" xmlns:wne="http://schemas.microsoft.com/office/word/2006/wordml" xmlns:wps="http://schemas.microsoft.com/office/word/2010/wordprocessingShape" mc:Ignorable="w14 w15 w16se w16cid w16 w16cex w16sdtdh w16sdtfl w16du wp14">
   <w:endnote w:type="separator" w:id="-1">
     <w:p>
       <w:pPr>
@@ -4645,7 +5749,7 @@
 </file>
 
 <file path=word/footer1.xml><?xml version="1.0" encoding="utf-8"?>
-<w:ftr xmlns:wpc="http://schemas.microsoft.com/office/word/2010/wordprocessingCanvas" xmlns:cx="http://schemas.microsoft.com/office/drawing/2014/chartex" xmlns:mc="http://schemas.openxmlformats.org/markup-compatibility/2006" xmlns:o="urn:schemas-microsoft-com:office:office" xmlns:r="http://schemas.openxmlformats.org/officeDocument/2006/relationships" xmlns:m="http://schemas.openxmlformats.org/officeDocument/2006/math" xmlns:v="urn:schemas-microsoft-com:vml" xmlns:wp14="http://schemas.microsoft.com/office/word/2010/wordprocessingDrawing" xmlns:wp="http://schemas.openxmlformats.org/drawingml/2006/wordprocessingDrawing" xmlns:w10="urn:schemas-microsoft-com:office:word" xmlns:w="http://schemas.openxmlformats.org/wordprocessingml/2006/main" xmlns:w14="http://schemas.microsoft.com/office/word/2010/wordml" xmlns:w15="http://schemas.microsoft.com/office/word/2012/wordml" xmlns:w16se="http://schemas.microsoft.com/office/word/2015/wordml/symex" xmlns:wpg="http://schemas.microsoft.com/office/word/2010/wordprocessingGroup" xmlns:wpi="http://schemas.microsoft.com/office/word/2010/wordprocessingInk" xmlns:wne="http://schemas.microsoft.com/office/word/2006/wordml" xmlns:wps="http://schemas.microsoft.com/office/word/2010/wordprocessingShape" mc:Ignorable="w14 w15 w16se wp14">
+<w:ftr xmlns:wpc="http://schemas.microsoft.com/office/word/2010/wordprocessingCanvas" xmlns:cx="http://schemas.microsoft.com/office/drawing/2014/chartex" xmlns:cx1="http://schemas.microsoft.com/office/drawing/2015/9/8/chartex" xmlns:cx2="http://schemas.microsoft.com/office/drawing/2015/10/21/chartex" xmlns:cx3="http://schemas.microsoft.com/office/drawing/2016/5/9/chartex" xmlns:cx4="http://schemas.microsoft.com/office/drawing/2016/5/10/chartex" xmlns:cx5="http://schemas.microsoft.com/office/drawing/2016/5/11/chartex" xmlns:cx6="http://schemas.microsoft.com/office/drawing/2016/5/12/chartex" xmlns:cx7="http://schemas.microsoft.com/office/drawing/2016/5/13/chartex" xmlns:cx8="http://schemas.microsoft.com/office/drawing/2016/5/14/chartex" xmlns:mc="http://schemas.openxmlformats.org/markup-compatibility/2006" xmlns:aink="http://schemas.microsoft.com/office/drawing/2016/ink" xmlns:am3d="http://schemas.microsoft.com/office/drawing/2017/model3d" xmlns:o="urn:schemas-microsoft-com:office:office" xmlns:oel="http://schemas.microsoft.com/office/2019/extlst" xmlns:r="http://schemas.openxmlformats.org/officeDocument/2006/relationships" xmlns:m="http://schemas.openxmlformats.org/officeDocument/2006/math" xmlns:v="urn:schemas-microsoft-com:vml" xmlns:wp14="http://schemas.microsoft.com/office/word/2010/wordprocessingDrawing" xmlns:wp="http://schemas.openxmlformats.org/drawingml/2006/wordprocessingDrawing" xmlns:w10="urn:schemas-microsoft-com:office:word" xmlns:w="http://schemas.openxmlformats.org/wordprocessingml/2006/main" xmlns:w14="http://schemas.microsoft.com/office/word/2010/wordml" xmlns:w15="http://schemas.microsoft.com/office/word/2012/wordml" xmlns:w16cex="http://schemas.microsoft.com/office/word/2018/wordml/cex" xmlns:w16cid="http://schemas.microsoft.com/office/word/2016/wordml/cid" xmlns:w16="http://schemas.microsoft.com/office/word/2018/wordml" xmlns:w16du="http://schemas.microsoft.com/office/word/2023/wordml/word16du" xmlns:w16sdtdh="http://schemas.microsoft.com/office/word/2020/wordml/sdtdatahash" xmlns:w16sdtfl="http://schemas.microsoft.com/office/word/2024/wordml/sdtformatlock" xmlns:w16se="http://schemas.microsoft.com/office/word/2015/wordml/symex" xmlns:wpg="http://schemas.microsoft.com/office/word/2010/wordprocessingGroup" xmlns:wpi="http://schemas.microsoft.com/office/word/2010/wordprocessingInk" xmlns:wne="http://schemas.microsoft.com/office/word/2006/wordml" xmlns:wps="http://schemas.microsoft.com/office/word/2010/wordprocessingShape" mc:Ignorable="w14 w15 w16se w16cid w16 w16cex w16sdtdh w16sdtfl w16du wp14">
   <w:p>
     <w:pPr>
       <w:pStyle w:val="Rodap"/>
@@ -4655,7 +5759,7 @@
 </file>
 
 <file path=word/footnotes.xml><?xml version="1.0" encoding="utf-8"?>
-<w:footnotes xmlns:wpc="http://schemas.microsoft.com/office/word/2010/wordprocessingCanvas" xmlns:cx="http://schemas.microsoft.com/office/drawing/2014/chartex" xmlns:mc="http://schemas.openxmlformats.org/markup-compatibility/2006" xmlns:o="urn:schemas-microsoft-com:office:office" xmlns:r="http://schemas.openxmlformats.org/officeDocument/2006/relationships" xmlns:m="http://schemas.openxmlformats.org/officeDocument/2006/math" xmlns:v="urn:schemas-microsoft-com:vml" xmlns:wp14="http://schemas.microsoft.com/office/word/2010/wordprocessingDrawing" xmlns:wp="http://schemas.openxmlformats.org/drawingml/2006/wordprocessingDrawing" xmlns:w10="urn:schemas-microsoft-com:office:word" xmlns:w="http://schemas.openxmlformats.org/wordprocessingml/2006/main" xmlns:w14="http://schemas.microsoft.com/office/word/2010/wordml" xmlns:w15="http://schemas.microsoft.com/office/word/2012/wordml" xmlns:w16se="http://schemas.microsoft.com/office/word/2015/wordml/symex" xmlns:wpg="http://schemas.microsoft.com/office/word/2010/wordprocessingGroup" xmlns:wpi="http://schemas.microsoft.com/office/word/2010/wordprocessingInk" xmlns:wne="http://schemas.microsoft.com/office/word/2006/wordml" xmlns:wps="http://schemas.microsoft.com/office/word/2010/wordprocessingShape" mc:Ignorable="w14 w15 w16se wp14">
+<w:footnotes xmlns:wpc="http://schemas.microsoft.com/office/word/2010/wordprocessingCanvas" xmlns:cx="http://schemas.microsoft.com/office/drawing/2014/chartex" xmlns:cx1="http://schemas.microsoft.com/office/drawing/2015/9/8/chartex" xmlns:cx2="http://schemas.microsoft.com/office/drawing/2015/10/21/chartex" xmlns:cx3="http://schemas.microsoft.com/office/drawing/2016/5/9/chartex" xmlns:cx4="http://schemas.microsoft.com/office/drawing/2016/5/10/chartex" xmlns:cx5="http://schemas.microsoft.com/office/drawing/2016/5/11/chartex" xmlns:cx6="http://schemas.microsoft.com/office/drawing/2016/5/12/chartex" xmlns:cx7="http://schemas.microsoft.com/office/drawing/2016/5/13/chartex" xmlns:cx8="http://schemas.microsoft.com/office/drawing/2016/5/14/chartex" xmlns:mc="http://schemas.openxmlformats.org/markup-compatibility/2006" xmlns:aink="http://schemas.microsoft.com/office/drawing/2016/ink" xmlns:am3d="http://schemas.microsoft.com/office/drawing/2017/model3d" xmlns:o="urn:schemas-microsoft-com:office:office" xmlns:oel="http://schemas.microsoft.com/office/2019/extlst" xmlns:r="http://schemas.openxmlformats.org/officeDocument/2006/relationships" xmlns:m="http://schemas.openxmlformats.org/officeDocument/2006/math" xmlns:v="urn:schemas-microsoft-com:vml" xmlns:wp14="http://schemas.microsoft.com/office/word/2010/wordprocessingDrawing" xmlns:wp="http://schemas.openxmlformats.org/drawingml/2006/wordprocessingDrawing" xmlns:w10="urn:schemas-microsoft-com:office:word" xmlns:w="http://schemas.openxmlformats.org/wordprocessingml/2006/main" xmlns:w14="http://schemas.microsoft.com/office/word/2010/wordml" xmlns:w15="http://schemas.microsoft.com/office/word/2012/wordml" xmlns:w16cex="http://schemas.microsoft.com/office/word/2018/wordml/cex" xmlns:w16cid="http://schemas.microsoft.com/office/word/2016/wordml/cid" xmlns:w16="http://schemas.microsoft.com/office/word/2018/wordml" xmlns:w16du="http://schemas.microsoft.com/office/word/2023/wordml/word16du" xmlns:w16sdtdh="http://schemas.microsoft.com/office/word/2020/wordml/sdtdatahash" xmlns:w16sdtfl="http://schemas.microsoft.com/office/word/2024/wordml/sdtformatlock" xmlns:w16se="http://schemas.microsoft.com/office/word/2015/wordml/symex" xmlns:wpg="http://schemas.microsoft.com/office/word/2010/wordprocessingGroup" xmlns:wpi="http://schemas.microsoft.com/office/word/2010/wordprocessingInk" xmlns:wne="http://schemas.microsoft.com/office/word/2006/wordml" xmlns:wps="http://schemas.microsoft.com/office/word/2010/wordprocessingShape" mc:Ignorable="w14 w15 w16se w16cid w16 w16cex w16sdtdh w16sdtfl w16du wp14">
   <w:footnote w:type="separator" w:id="-1">
     <w:p>
       <w:pPr>
@@ -4680,7 +5784,7 @@
 </file>
 
 <file path=word/numbering.xml><?xml version="1.0" encoding="utf-8"?>
-<w:numbering xmlns:wpc="http://schemas.microsoft.com/office/word/2010/wordprocessingCanvas" xmlns:cx="http://schemas.microsoft.com/office/drawing/2014/chartex" xmlns:mc="http://schemas.openxmlformats.org/markup-compatibility/2006" xmlns:o="urn:schemas-microsoft-com:office:office" xmlns:r="http://schemas.openxmlformats.org/officeDocument/2006/relationships" xmlns:m="http://schemas.openxmlformats.org/officeDocument/2006/math" xmlns:v="urn:schemas-microsoft-com:vml" xmlns:wp14="http://schemas.microsoft.com/office/word/2010/wordprocessingDrawing" xmlns:wp="http://schemas.openxmlformats.org/drawingml/2006/wordprocessingDrawing" xmlns:w10="urn:schemas-microsoft-com:office:word" xmlns:w="http://schemas.openxmlformats.org/wordprocessingml/2006/main" xmlns:w14="http://schemas.microsoft.com/office/word/2010/wordml" xmlns:w15="http://schemas.microsoft.com/office/word/2012/wordml" xmlns:w16se="http://schemas.microsoft.com/office/word/2015/wordml/symex" xmlns:wpg="http://schemas.microsoft.com/office/word/2010/wordprocessingGroup" xmlns:wpi="http://schemas.microsoft.com/office/word/2010/wordprocessingInk" xmlns:wne="http://schemas.microsoft.com/office/word/2006/wordml" xmlns:wps="http://schemas.microsoft.com/office/word/2010/wordprocessingShape" mc:Ignorable="w14 w15 w16se wp14">
+<w:numbering xmlns:wpc="http://schemas.microsoft.com/office/word/2010/wordprocessingCanvas" xmlns:cx="http://schemas.microsoft.com/office/drawing/2014/chartex" xmlns:cx1="http://schemas.microsoft.com/office/drawing/2015/9/8/chartex" xmlns:cx2="http://schemas.microsoft.com/office/drawing/2015/10/21/chartex" xmlns:cx3="http://schemas.microsoft.com/office/drawing/2016/5/9/chartex" xmlns:cx4="http://schemas.microsoft.com/office/drawing/2016/5/10/chartex" xmlns:cx5="http://schemas.microsoft.com/office/drawing/2016/5/11/chartex" xmlns:cx6="http://schemas.microsoft.com/office/drawing/2016/5/12/chartex" xmlns:cx7="http://schemas.microsoft.com/office/drawing/2016/5/13/chartex" xmlns:cx8="http://schemas.microsoft.com/office/drawing/2016/5/14/chartex" xmlns:mc="http://schemas.openxmlformats.org/markup-compatibility/2006" xmlns:aink="http://schemas.microsoft.com/office/drawing/2016/ink" xmlns:am3d="http://schemas.microsoft.com/office/drawing/2017/model3d" xmlns:o="urn:schemas-microsoft-com:office:office" xmlns:oel="http://schemas.microsoft.com/office/2019/extlst" xmlns:r="http://schemas.openxmlformats.org/officeDocument/2006/relationships" xmlns:m="http://schemas.openxmlformats.org/officeDocument/2006/math" xmlns:v="urn:schemas-microsoft-com:vml" xmlns:wp14="http://schemas.microsoft.com/office/word/2010/wordprocessingDrawing" xmlns:wp="http://schemas.openxmlformats.org/drawingml/2006/wordprocessingDrawing" xmlns:w10="urn:schemas-microsoft-com:office:word" xmlns:w="http://schemas.openxmlformats.org/wordprocessingml/2006/main" xmlns:w14="http://schemas.microsoft.com/office/word/2010/wordml" xmlns:w15="http://schemas.microsoft.com/office/word/2012/wordml" xmlns:w16cex="http://schemas.microsoft.com/office/word/2018/wordml/cex" xmlns:w16cid="http://schemas.microsoft.com/office/word/2016/wordml/cid" xmlns:w16="http://schemas.microsoft.com/office/word/2018/wordml" xmlns:w16du="http://schemas.microsoft.com/office/word/2023/wordml/word16du" xmlns:w16sdtdh="http://schemas.microsoft.com/office/word/2020/wordml/sdtdatahash" xmlns:w16sdtfl="http://schemas.microsoft.com/office/word/2024/wordml/sdtformatlock" xmlns:w16se="http://schemas.microsoft.com/office/word/2015/wordml/symex" xmlns:wpg="http://schemas.microsoft.com/office/word/2010/wordprocessingGroup" xmlns:wpi="http://schemas.microsoft.com/office/word/2010/wordprocessingInk" xmlns:wne="http://schemas.microsoft.com/office/word/2006/wordml" xmlns:wps="http://schemas.microsoft.com/office/word/2010/wordprocessingShape" mc:Ignorable="w14 w15 w16se w16cid w16 w16cex w16sdtdh w16sdtfl w16du wp14">
   <w:abstractNum w:abstractNumId="0" w15:restartNumberingAfterBreak="0">
     <w:nsid w:val="00F313A4"/>
     <w:multiLevelType w:val="hybridMultilevel"/>
@@ -5080,6 +6184,178 @@
     </w:lvl>
   </w:abstractNum>
   <w:abstractNum w:abstractNumId="4" w15:restartNumberingAfterBreak="0">
+    <w:nsid w:val="509115BC"/>
+    <w:multiLevelType w:val="hybridMultilevel"/>
+    <w:tmpl w:val="A6F810A0"/>
+    <w:lvl w:ilvl="0" w:tplc="FFFFFFFF">
+      <w:start w:val="1"/>
+      <w:numFmt w:val="upperRoman"/>
+      <w:lvlText w:val="%1."/>
+      <w:lvlJc w:val="right"/>
+      <w:pPr>
+        <w:ind w:left="1287" w:hanging="360"/>
+      </w:pPr>
+    </w:lvl>
+    <w:lvl w:ilvl="1" w:tplc="FFFFFFFF" w:tentative="1">
+      <w:start w:val="1"/>
+      <w:numFmt w:val="lowerLetter"/>
+      <w:lvlText w:val="%2."/>
+      <w:lvlJc w:val="left"/>
+      <w:pPr>
+        <w:ind w:left="2007" w:hanging="360"/>
+      </w:pPr>
+    </w:lvl>
+    <w:lvl w:ilvl="2" w:tplc="FFFFFFFF" w:tentative="1">
+      <w:start w:val="1"/>
+      <w:numFmt w:val="lowerRoman"/>
+      <w:lvlText w:val="%3."/>
+      <w:lvlJc w:val="right"/>
+      <w:pPr>
+        <w:ind w:left="2727" w:hanging="180"/>
+      </w:pPr>
+    </w:lvl>
+    <w:lvl w:ilvl="3" w:tplc="FFFFFFFF" w:tentative="1">
+      <w:start w:val="1"/>
+      <w:numFmt w:val="decimal"/>
+      <w:lvlText w:val="%4."/>
+      <w:lvlJc w:val="left"/>
+      <w:pPr>
+        <w:ind w:left="3447" w:hanging="360"/>
+      </w:pPr>
+    </w:lvl>
+    <w:lvl w:ilvl="4" w:tplc="FFFFFFFF" w:tentative="1">
+      <w:start w:val="1"/>
+      <w:numFmt w:val="lowerLetter"/>
+      <w:lvlText w:val="%5."/>
+      <w:lvlJc w:val="left"/>
+      <w:pPr>
+        <w:ind w:left="4167" w:hanging="360"/>
+      </w:pPr>
+    </w:lvl>
+    <w:lvl w:ilvl="5" w:tplc="FFFFFFFF" w:tentative="1">
+      <w:start w:val="1"/>
+      <w:numFmt w:val="lowerRoman"/>
+      <w:lvlText w:val="%6."/>
+      <w:lvlJc w:val="right"/>
+      <w:pPr>
+        <w:ind w:left="4887" w:hanging="180"/>
+      </w:pPr>
+    </w:lvl>
+    <w:lvl w:ilvl="6" w:tplc="FFFFFFFF" w:tentative="1">
+      <w:start w:val="1"/>
+      <w:numFmt w:val="decimal"/>
+      <w:lvlText w:val="%7."/>
+      <w:lvlJc w:val="left"/>
+      <w:pPr>
+        <w:ind w:left="5607" w:hanging="360"/>
+      </w:pPr>
+    </w:lvl>
+    <w:lvl w:ilvl="7" w:tplc="FFFFFFFF" w:tentative="1">
+      <w:start w:val="1"/>
+      <w:numFmt w:val="lowerLetter"/>
+      <w:lvlText w:val="%8."/>
+      <w:lvlJc w:val="left"/>
+      <w:pPr>
+        <w:ind w:left="6327" w:hanging="360"/>
+      </w:pPr>
+    </w:lvl>
+    <w:lvl w:ilvl="8" w:tplc="FFFFFFFF" w:tentative="1">
+      <w:start w:val="1"/>
+      <w:numFmt w:val="lowerRoman"/>
+      <w:lvlText w:val="%9."/>
+      <w:lvlJc w:val="right"/>
+      <w:pPr>
+        <w:ind w:left="7047" w:hanging="180"/>
+      </w:pPr>
+    </w:lvl>
+  </w:abstractNum>
+  <w:abstractNum w:abstractNumId="5" w15:restartNumberingAfterBreak="0">
+    <w:nsid w:val="56FE269B"/>
+    <w:multiLevelType w:val="hybridMultilevel"/>
+    <w:tmpl w:val="A6F810A0"/>
+    <w:lvl w:ilvl="0" w:tplc="04160013">
+      <w:start w:val="1"/>
+      <w:numFmt w:val="upperRoman"/>
+      <w:lvlText w:val="%1."/>
+      <w:lvlJc w:val="right"/>
+      <w:pPr>
+        <w:ind w:left="1287" w:hanging="360"/>
+      </w:pPr>
+    </w:lvl>
+    <w:lvl w:ilvl="1" w:tplc="04160019" w:tentative="1">
+      <w:start w:val="1"/>
+      <w:numFmt w:val="lowerLetter"/>
+      <w:lvlText w:val="%2."/>
+      <w:lvlJc w:val="left"/>
+      <w:pPr>
+        <w:ind w:left="2007" w:hanging="360"/>
+      </w:pPr>
+    </w:lvl>
+    <w:lvl w:ilvl="2" w:tplc="0416001B" w:tentative="1">
+      <w:start w:val="1"/>
+      <w:numFmt w:val="lowerRoman"/>
+      <w:lvlText w:val="%3."/>
+      <w:lvlJc w:val="right"/>
+      <w:pPr>
+        <w:ind w:left="2727" w:hanging="180"/>
+      </w:pPr>
+    </w:lvl>
+    <w:lvl w:ilvl="3" w:tplc="0416000F" w:tentative="1">
+      <w:start w:val="1"/>
+      <w:numFmt w:val="decimal"/>
+      <w:lvlText w:val="%4."/>
+      <w:lvlJc w:val="left"/>
+      <w:pPr>
+        <w:ind w:left="3447" w:hanging="360"/>
+      </w:pPr>
+    </w:lvl>
+    <w:lvl w:ilvl="4" w:tplc="04160019" w:tentative="1">
+      <w:start w:val="1"/>
+      <w:numFmt w:val="lowerLetter"/>
+      <w:lvlText w:val="%5."/>
+      <w:lvlJc w:val="left"/>
+      <w:pPr>
+        <w:ind w:left="4167" w:hanging="360"/>
+      </w:pPr>
+    </w:lvl>
+    <w:lvl w:ilvl="5" w:tplc="0416001B" w:tentative="1">
+      <w:start w:val="1"/>
+      <w:numFmt w:val="lowerRoman"/>
+      <w:lvlText w:val="%6."/>
+      <w:lvlJc w:val="right"/>
+      <w:pPr>
+        <w:ind w:left="4887" w:hanging="180"/>
+      </w:pPr>
+    </w:lvl>
+    <w:lvl w:ilvl="6" w:tplc="0416000F" w:tentative="1">
+      <w:start w:val="1"/>
+      <w:numFmt w:val="decimal"/>
+      <w:lvlText w:val="%7."/>
+      <w:lvlJc w:val="left"/>
+      <w:pPr>
+        <w:ind w:left="5607" w:hanging="360"/>
+      </w:pPr>
+    </w:lvl>
+    <w:lvl w:ilvl="7" w:tplc="04160019" w:tentative="1">
+      <w:start w:val="1"/>
+      <w:numFmt w:val="lowerLetter"/>
+      <w:lvlText w:val="%8."/>
+      <w:lvlJc w:val="left"/>
+      <w:pPr>
+        <w:ind w:left="6327" w:hanging="360"/>
+      </w:pPr>
+    </w:lvl>
+    <w:lvl w:ilvl="8" w:tplc="0416001B" w:tentative="1">
+      <w:start w:val="1"/>
+      <w:numFmt w:val="lowerRoman"/>
+      <w:lvlText w:val="%9."/>
+      <w:lvlJc w:val="right"/>
+      <w:pPr>
+        <w:ind w:left="7047" w:hanging="180"/>
+      </w:pPr>
+    </w:lvl>
+  </w:abstractNum>
+  <w:abstractNum w:abstractNumId="6" w15:restartNumberingAfterBreak="0">
     <w:nsid w:val="644C1532"/>
     <w:multiLevelType w:val="multilevel"/>
     <w:tmpl w:val="84D07E42"/>
@@ -5200,7 +6476,7 @@
       </w:rPr>
     </w:lvl>
   </w:abstractNum>
-  <w:abstractNum w:abstractNumId="5" w15:restartNumberingAfterBreak="0">
+  <w:abstractNum w:abstractNumId="7" w15:restartNumberingAfterBreak="0">
     <w:nsid w:val="72667948"/>
     <w:multiLevelType w:val="hybridMultilevel"/>
     <w:tmpl w:val="D1C0454C"/>
@@ -5286,29 +6562,124 @@
       </w:pPr>
     </w:lvl>
   </w:abstractNum>
-  <w:num w:numId="1">
+  <w:abstractNum w:abstractNumId="8" w15:restartNumberingAfterBreak="0">
+    <w:nsid w:val="7A08576B"/>
+    <w:multiLevelType w:val="hybridMultilevel"/>
+    <w:tmpl w:val="A6F810A0"/>
+    <w:lvl w:ilvl="0" w:tplc="FFFFFFFF">
+      <w:start w:val="1"/>
+      <w:numFmt w:val="upperRoman"/>
+      <w:lvlText w:val="%1."/>
+      <w:lvlJc w:val="right"/>
+      <w:pPr>
+        <w:ind w:left="1287" w:hanging="360"/>
+      </w:pPr>
+    </w:lvl>
+    <w:lvl w:ilvl="1" w:tplc="FFFFFFFF" w:tentative="1">
+      <w:start w:val="1"/>
+      <w:numFmt w:val="lowerLetter"/>
+      <w:lvlText w:val="%2."/>
+      <w:lvlJc w:val="left"/>
+      <w:pPr>
+        <w:ind w:left="2007" w:hanging="360"/>
+      </w:pPr>
+    </w:lvl>
+    <w:lvl w:ilvl="2" w:tplc="FFFFFFFF" w:tentative="1">
+      <w:start w:val="1"/>
+      <w:numFmt w:val="lowerRoman"/>
+      <w:lvlText w:val="%3."/>
+      <w:lvlJc w:val="right"/>
+      <w:pPr>
+        <w:ind w:left="2727" w:hanging="180"/>
+      </w:pPr>
+    </w:lvl>
+    <w:lvl w:ilvl="3" w:tplc="FFFFFFFF" w:tentative="1">
+      <w:start w:val="1"/>
+      <w:numFmt w:val="decimal"/>
+      <w:lvlText w:val="%4."/>
+      <w:lvlJc w:val="left"/>
+      <w:pPr>
+        <w:ind w:left="3447" w:hanging="360"/>
+      </w:pPr>
+    </w:lvl>
+    <w:lvl w:ilvl="4" w:tplc="FFFFFFFF" w:tentative="1">
+      <w:start w:val="1"/>
+      <w:numFmt w:val="lowerLetter"/>
+      <w:lvlText w:val="%5."/>
+      <w:lvlJc w:val="left"/>
+      <w:pPr>
+        <w:ind w:left="4167" w:hanging="360"/>
+      </w:pPr>
+    </w:lvl>
+    <w:lvl w:ilvl="5" w:tplc="FFFFFFFF" w:tentative="1">
+      <w:start w:val="1"/>
+      <w:numFmt w:val="lowerRoman"/>
+      <w:lvlText w:val="%6."/>
+      <w:lvlJc w:val="right"/>
+      <w:pPr>
+        <w:ind w:left="4887" w:hanging="180"/>
+      </w:pPr>
+    </w:lvl>
+    <w:lvl w:ilvl="6" w:tplc="FFFFFFFF" w:tentative="1">
+      <w:start w:val="1"/>
+      <w:numFmt w:val="decimal"/>
+      <w:lvlText w:val="%7."/>
+      <w:lvlJc w:val="left"/>
+      <w:pPr>
+        <w:ind w:left="5607" w:hanging="360"/>
+      </w:pPr>
+    </w:lvl>
+    <w:lvl w:ilvl="7" w:tplc="FFFFFFFF" w:tentative="1">
+      <w:start w:val="1"/>
+      <w:numFmt w:val="lowerLetter"/>
+      <w:lvlText w:val="%8."/>
+      <w:lvlJc w:val="left"/>
+      <w:pPr>
+        <w:ind w:left="6327" w:hanging="360"/>
+      </w:pPr>
+    </w:lvl>
+    <w:lvl w:ilvl="8" w:tplc="FFFFFFFF" w:tentative="1">
+      <w:start w:val="1"/>
+      <w:numFmt w:val="lowerRoman"/>
+      <w:lvlText w:val="%9."/>
+      <w:lvlJc w:val="right"/>
+      <w:pPr>
+        <w:ind w:left="7047" w:hanging="180"/>
+      </w:pPr>
+    </w:lvl>
+  </w:abstractNum>
+  <w:num w:numId="1" w16cid:durableId="1932160256">
     <w:abstractNumId w:val="1"/>
   </w:num>
-  <w:num w:numId="2">
+  <w:num w:numId="2" w16cid:durableId="1898128770">
+    <w:abstractNumId w:val="7"/>
+  </w:num>
+  <w:num w:numId="3" w16cid:durableId="1777559019">
+    <w:abstractNumId w:val="6"/>
+  </w:num>
+  <w:num w:numId="4" w16cid:durableId="2038120766">
+    <w:abstractNumId w:val="2"/>
+  </w:num>
+  <w:num w:numId="5" w16cid:durableId="2069188675">
+    <w:abstractNumId w:val="0"/>
+  </w:num>
+  <w:num w:numId="6" w16cid:durableId="960578418">
+    <w:abstractNumId w:val="3"/>
+  </w:num>
+  <w:num w:numId="7" w16cid:durableId="2000885320">
     <w:abstractNumId w:val="5"/>
   </w:num>
-  <w:num w:numId="3">
+  <w:num w:numId="8" w16cid:durableId="1620529728">
+    <w:abstractNumId w:val="8"/>
+  </w:num>
+  <w:num w:numId="9" w16cid:durableId="194003790">
     <w:abstractNumId w:val="4"/>
-  </w:num>
-  <w:num w:numId="4">
-    <w:abstractNumId w:val="2"/>
-  </w:num>
-  <w:num w:numId="5">
-    <w:abstractNumId w:val="0"/>
-  </w:num>
-  <w:num w:numId="6">
-    <w:abstractNumId w:val="3"/>
   </w:num>
 </w:numbering>
 </file>
 
 <file path=word/people.xml><?xml version="1.0" encoding="utf-8"?>
-<w15:people xmlns:wpc="http://schemas.microsoft.com/office/word/2010/wordprocessingCanvas" xmlns:cx="http://schemas.microsoft.com/office/drawing/2014/chartex" xmlns:mc="http://schemas.openxmlformats.org/markup-compatibility/2006" xmlns:o="urn:schemas-microsoft-com:office:office" xmlns:r="http://schemas.openxmlformats.org/officeDocument/2006/relationships" xmlns:m="http://schemas.openxmlformats.org/officeDocument/2006/math" xmlns:v="urn:schemas-microsoft-com:vml" xmlns:wp14="http://schemas.microsoft.com/office/word/2010/wordprocessingDrawing" xmlns:wp="http://schemas.openxmlformats.org/drawingml/2006/wordprocessingDrawing" xmlns:w10="urn:schemas-microsoft-com:office:word" xmlns:w="http://schemas.openxmlformats.org/wordprocessingml/2006/main" xmlns:w14="http://schemas.microsoft.com/office/word/2010/wordml" xmlns:w15="http://schemas.microsoft.com/office/word/2012/wordml" xmlns:w16se="http://schemas.microsoft.com/office/word/2015/wordml/symex" xmlns:wpg="http://schemas.microsoft.com/office/word/2010/wordprocessingGroup" xmlns:wpi="http://schemas.microsoft.com/office/word/2010/wordprocessingInk" xmlns:wne="http://schemas.microsoft.com/office/word/2006/wordml" xmlns:wps="http://schemas.microsoft.com/office/word/2010/wordprocessingShape" mc:Ignorable="w14 w15 w16se wp14">
+<w15:people xmlns:wpc="http://schemas.microsoft.com/office/word/2010/wordprocessingCanvas" xmlns:cx="http://schemas.microsoft.com/office/drawing/2014/chartex" xmlns:cx1="http://schemas.microsoft.com/office/drawing/2015/9/8/chartex" xmlns:cx2="http://schemas.microsoft.com/office/drawing/2015/10/21/chartex" xmlns:cx3="http://schemas.microsoft.com/office/drawing/2016/5/9/chartex" xmlns:cx4="http://schemas.microsoft.com/office/drawing/2016/5/10/chartex" xmlns:cx5="http://schemas.microsoft.com/office/drawing/2016/5/11/chartex" xmlns:cx6="http://schemas.microsoft.com/office/drawing/2016/5/12/chartex" xmlns:cx7="http://schemas.microsoft.com/office/drawing/2016/5/13/chartex" xmlns:cx8="http://schemas.microsoft.com/office/drawing/2016/5/14/chartex" xmlns:mc="http://schemas.openxmlformats.org/markup-compatibility/2006" xmlns:aink="http://schemas.microsoft.com/office/drawing/2016/ink" xmlns:am3d="http://schemas.microsoft.com/office/drawing/2017/model3d" xmlns:o="urn:schemas-microsoft-com:office:office" xmlns:oel="http://schemas.microsoft.com/office/2019/extlst" xmlns:r="http://schemas.openxmlformats.org/officeDocument/2006/relationships" xmlns:m="http://schemas.openxmlformats.org/officeDocument/2006/math" xmlns:v="urn:schemas-microsoft-com:vml" xmlns:wp14="http://schemas.microsoft.com/office/word/2010/wordprocessingDrawing" xmlns:wp="http://schemas.openxmlformats.org/drawingml/2006/wordprocessingDrawing" xmlns:w10="urn:schemas-microsoft-com:office:word" xmlns:w="http://schemas.openxmlformats.org/wordprocessingml/2006/main" xmlns:w14="http://schemas.microsoft.com/office/word/2010/wordml" xmlns:w15="http://schemas.microsoft.com/office/word/2012/wordml" xmlns:w16cex="http://schemas.microsoft.com/office/word/2018/wordml/cex" xmlns:w16cid="http://schemas.microsoft.com/office/word/2016/wordml/cid" xmlns:w16="http://schemas.microsoft.com/office/word/2018/wordml" xmlns:w16du="http://schemas.microsoft.com/office/word/2023/wordml/word16du" xmlns:w16sdtdh="http://schemas.microsoft.com/office/word/2020/wordml/sdtdatahash" xmlns:w16sdtfl="http://schemas.microsoft.com/office/word/2024/wordml/sdtformatlock" xmlns:w16se="http://schemas.microsoft.com/office/word/2015/wordml/symex" xmlns:wpg="http://schemas.microsoft.com/office/word/2010/wordprocessingGroup" xmlns:wpi="http://schemas.microsoft.com/office/word/2010/wordprocessingInk" xmlns:wne="http://schemas.microsoft.com/office/word/2006/wordml" xmlns:wps="http://schemas.microsoft.com/office/word/2010/wordprocessingShape" mc:Ignorable="w14 w15 w16se w16cid w16 w16cex w16sdtdh w16sdtfl w16du wp14">
   <w15:person w15:author="MAGALI BENEDITA TEIXEIRA NERY">
     <w15:presenceInfo w15:providerId="AD" w15:userId="S::magali.nery@etec.sp.gov.br::c49113fd-6916-4b03-93d1-4536d0c06272"/>
   </w15:person>
@@ -5319,7 +6690,7 @@
 </file>
 
 <file path=word/styles.xml><?xml version="1.0" encoding="utf-8"?>
-<w:styles xmlns:mc="http://schemas.openxmlformats.org/markup-compatibility/2006" xmlns:r="http://schemas.openxmlformats.org/officeDocument/2006/relationships" xmlns:w="http://schemas.openxmlformats.org/wordprocessingml/2006/main" xmlns:w14="http://schemas.microsoft.com/office/word/2010/wordml" xmlns:w15="http://schemas.microsoft.com/office/word/2012/wordml" xmlns:w16se="http://schemas.microsoft.com/office/word/2015/wordml/symex" mc:Ignorable="w14 w15 w16se">
+<w:styles xmlns:mc="http://schemas.openxmlformats.org/markup-compatibility/2006" xmlns:r="http://schemas.openxmlformats.org/officeDocument/2006/relationships" xmlns:w="http://schemas.openxmlformats.org/wordprocessingml/2006/main" xmlns:w14="http://schemas.microsoft.com/office/word/2010/wordml" xmlns:w15="http://schemas.microsoft.com/office/word/2012/wordml" xmlns:w16cex="http://schemas.microsoft.com/office/word/2018/wordml/cex" xmlns:w16cid="http://schemas.microsoft.com/office/word/2016/wordml/cid" xmlns:w16="http://schemas.microsoft.com/office/word/2018/wordml" xmlns:w16du="http://schemas.microsoft.com/office/word/2023/wordml/word16du" xmlns:w16sdtdh="http://schemas.microsoft.com/office/word/2020/wordml/sdtdatahash" xmlns:w16sdtfl="http://schemas.microsoft.com/office/word/2024/wordml/sdtformatlock" xmlns:w16se="http://schemas.microsoft.com/office/word/2015/wordml/symex" mc:Ignorable="w14 w15 w16se w16cid w16 w16cex w16sdtdh w16sdtfl w16du">
   <w:docDefaults>
     <w:rPrDefault>
       <w:rPr>
@@ -5337,7 +6708,7 @@
       </w:pPr>
     </w:pPrDefault>
   </w:docDefaults>
-  <w:latentStyles w:defLockedState="0" w:defUIPriority="99" w:defSemiHidden="0" w:defUnhideWhenUsed="0" w:defQFormat="0" w:count="371">
+  <w:latentStyles w:defLockedState="0" w:defUIPriority="99" w:defSemiHidden="0" w:defUnhideWhenUsed="0" w:defQFormat="0" w:count="376">
     <w:lsdException w:name="Normal" w:uiPriority="0" w:qFormat="1"/>
     <w:lsdException w:name="heading 1" w:uiPriority="9" w:qFormat="1"/>
     <w:lsdException w:name="heading 2" w:semiHidden="1" w:uiPriority="9" w:unhideWhenUsed="1" w:qFormat="1"/>
@@ -5709,6 +7080,11 @@
     <w:lsdException w:name="List Table 5 Dark Accent 6" w:uiPriority="50"/>
     <w:lsdException w:name="List Table 6 Colorful Accent 6" w:uiPriority="51"/>
     <w:lsdException w:name="List Table 7 Colorful Accent 6" w:uiPriority="52"/>
+    <w:lsdException w:name="Mention" w:semiHidden="1" w:unhideWhenUsed="1"/>
+    <w:lsdException w:name="Smart Hyperlink" w:semiHidden="1" w:unhideWhenUsed="1"/>
+    <w:lsdException w:name="Hashtag" w:semiHidden="1" w:unhideWhenUsed="1"/>
+    <w:lsdException w:name="Unresolved Mention" w:semiHidden="1" w:unhideWhenUsed="1"/>
+    <w:lsdException w:name="Smart Link" w:semiHidden="1" w:unhideWhenUsed="1"/>
   </w:latentStyles>
   <w:style w:type="paragraph" w:default="1" w:styleId="Normal">
     <w:name w:val="Normal"/>
@@ -5916,7 +7292,6 @@
   <w:style w:type="character" w:default="1" w:styleId="Fontepargpadro">
     <w:name w:val="Default Paragraph Font"/>
     <w:uiPriority w:val="1"/>
-    <w:semiHidden/>
     <w:unhideWhenUsed/>
   </w:style>
   <w:style w:type="table" w:default="1" w:styleId="Tabelanormal">
@@ -6527,6 +7902,36 @@
       <w:szCs w:val="24"/>
     </w:rPr>
   </w:style>
+  <w:style w:type="paragraph" w:styleId="Legenda">
+    <w:name w:val="caption"/>
+    <w:basedOn w:val="Normal"/>
+    <w:next w:val="Normal"/>
+    <w:uiPriority w:val="35"/>
+    <w:unhideWhenUsed/>
+    <w:qFormat/>
+    <w:rsid w:val="00233D0F"/>
+    <w:pPr>
+      <w:spacing w:after="200" w:line="240" w:lineRule="auto"/>
+    </w:pPr>
+    <w:rPr>
+      <w:i/>
+      <w:iCs/>
+      <w:color w:val="0E2841" w:themeColor="text2"/>
+      <w:sz w:val="18"/>
+      <w:szCs w:val="18"/>
+    </w:rPr>
+  </w:style>
+  <w:style w:type="paragraph" w:styleId="ndicedeilustraes">
+    <w:name w:val="table of figures"/>
+    <w:basedOn w:val="Normal"/>
+    <w:next w:val="Normal"/>
+    <w:uiPriority w:val="99"/>
+    <w:unhideWhenUsed/>
+    <w:rsid w:val="0030129E"/>
+    <w:pPr>
+      <w:spacing w:after="0"/>
+    </w:pPr>
+  </w:style>
 </w:styles>
 </file>
 
@@ -6826,27 +8231,10 @@
 </file>
 
 <file path=customXml/item1.xml><?xml version="1.0" encoding="utf-8"?>
-<?mso-contentType ?>
-<FormTemplates xmlns="http://schemas.microsoft.com/sharepoint/v3/contenttype/forms">
-  <Display>DocumentLibraryForm</Display>
-  <Edit>DocumentLibraryForm</Edit>
-  <New>DocumentLibraryForm</New>
-</FormTemplates>
+<b:Sources xmlns:b="http://schemas.openxmlformats.org/officeDocument/2006/bibliography" xmlns="http://schemas.openxmlformats.org/officeDocument/2006/bibliography" SelectedStyle="\APASixthEditionOfficeOnline.xsl" StyleName="APA" Version="6"/>
 </file>
 
 <file path=customXml/item2.xml><?xml version="1.0" encoding="utf-8"?>
-<p:properties xmlns:p="http://schemas.microsoft.com/office/2006/metadata/properties" xmlns:xsi="http://www.w3.org/2001/XMLSchema-instance" xmlns:pc="http://schemas.microsoft.com/office/infopath/2007/PartnerControls">
-  <documentManagement>
-    <ReferenceId xmlns="c4dd18c9-8c64-4aae-a1c6-9daeffd9368e" xsi:nil="true"/>
-    <lcf76f155ced4ddcb4097134ff3c332f xmlns="c4dd18c9-8c64-4aae-a1c6-9daeffd9368e">
-      <Terms xmlns="http://schemas.microsoft.com/office/infopath/2007/PartnerControls"/>
-    </lcf76f155ced4ddcb4097134ff3c332f>
-    <TaxCatchAll xmlns="1a48f8aa-080e-4f00-a9fc-7c5cf37f6e23" xsi:nil="true"/>
-  </documentManagement>
-</p:properties>
-</file>
-
-<file path=customXml/item3.xml><?xml version="1.0" encoding="utf-8"?>
 <ct:contentTypeSchema xmlns:ct="http://schemas.microsoft.com/office/2006/metadata/contentType" xmlns:ma="http://schemas.microsoft.com/office/2006/metadata/properties/metaAttributes" ct:_="" ma:_="" ma:contentTypeName="Document" ma:contentTypeID="0x0101007E8544934C4FA646A6D2AAD90A5D49FE" ma:contentTypeVersion="12" ma:contentTypeDescription="Create a new document." ma:contentTypeScope="" ma:versionID="250b46c39fe790000a2042345fa4f61f">
   <xsd:schema xmlns:xsd="http://www.w3.org/2001/XMLSchema" xmlns:xs="http://www.w3.org/2001/XMLSchema" xmlns:p="http://schemas.microsoft.com/office/2006/metadata/properties" xmlns:ns2="c4dd18c9-8c64-4aae-a1c6-9daeffd9368e" xmlns:ns3="1a48f8aa-080e-4f00-a9fc-7c5cf37f6e23" targetNamespace="http://schemas.microsoft.com/office/2006/metadata/properties" ma:root="true" ma:fieldsID="f5cf01226f26bdf9322d153b93711538" ns2:_="" ns3:_="">
     <xsd:import namespace="c4dd18c9-8c64-4aae-a1c6-9daeffd9368e"/>
@@ -7047,36 +8435,36 @@
 </ct:contentTypeSchema>
 </file>
 
+<file path=customXml/item3.xml><?xml version="1.0" encoding="utf-8"?>
+<?mso-contentType ?>
+<FormTemplates xmlns="http://schemas.microsoft.com/sharepoint/v3/contenttype/forms">
+  <Display>DocumentLibraryForm</Display>
+  <Edit>DocumentLibraryForm</Edit>
+  <New>DocumentLibraryForm</New>
+</FormTemplates>
+</file>
+
 <file path=customXml/item4.xml><?xml version="1.0" encoding="utf-8"?>
-<b:Sources xmlns:b="http://schemas.openxmlformats.org/officeDocument/2006/bibliography" xmlns="http://schemas.openxmlformats.org/officeDocument/2006/bibliography" SelectedStyle="\APASixthEditionOfficeOnline.xsl" StyleName="APA" Version="6"/>
+<p:properties xmlns:p="http://schemas.microsoft.com/office/2006/metadata/properties" xmlns:xsi="http://www.w3.org/2001/XMLSchema-instance" xmlns:pc="http://schemas.microsoft.com/office/infopath/2007/PartnerControls">
+  <documentManagement>
+    <ReferenceId xmlns="c4dd18c9-8c64-4aae-a1c6-9daeffd9368e" xsi:nil="true"/>
+    <lcf76f155ced4ddcb4097134ff3c332f xmlns="c4dd18c9-8c64-4aae-a1c6-9daeffd9368e">
+      <Terms xmlns="http://schemas.microsoft.com/office/infopath/2007/PartnerControls"/>
+    </lcf76f155ced4ddcb4097134ff3c332f>
+    <TaxCatchAll xmlns="1a48f8aa-080e-4f00-a9fc-7c5cf37f6e23" xsi:nil="true"/>
+  </documentManagement>
+</p:properties>
 </file>
 
 <file path=customXml/itemProps1.xml><?xml version="1.0" encoding="utf-8"?>
-<ds:datastoreItem xmlns:ds="http://schemas.openxmlformats.org/officeDocument/2006/customXml" ds:itemID="{850BAA5D-2B92-4F2C-8674-1915C88D8DA9}">
+<ds:datastoreItem xmlns:ds="http://schemas.openxmlformats.org/officeDocument/2006/customXml" ds:itemID="{27CEF08E-FC47-46F9-ADD8-179B299E99FC}">
   <ds:schemaRefs>
-    <ds:schemaRef ds:uri="http://schemas.microsoft.com/sharepoint/v3/contenttype/forms"/>
+    <ds:schemaRef ds:uri="http://schemas.openxmlformats.org/officeDocument/2006/bibliography"/>
   </ds:schemaRefs>
 </ds:datastoreItem>
 </file>
 
 <file path=customXml/itemProps2.xml><?xml version="1.0" encoding="utf-8"?>
-<ds:datastoreItem xmlns:ds="http://schemas.openxmlformats.org/officeDocument/2006/customXml" ds:itemID="{BD7514EB-A28E-42ED-8920-3B7EECE75F8A}">
-  <ds:schemaRefs>
-    <ds:schemaRef ds:uri="http://purl.org/dc/elements/1.1/"/>
-    <ds:schemaRef ds:uri="http://schemas.microsoft.com/office/2006/metadata/properties"/>
-    <ds:schemaRef ds:uri="http://schemas.openxmlformats.org/package/2006/metadata/core-properties"/>
-    <ds:schemaRef ds:uri="http://schemas.microsoft.com/office/infopath/2007/PartnerControls"/>
-    <ds:schemaRef ds:uri="http://purl.org/dc/terms/"/>
-    <ds:schemaRef ds:uri="http://schemas.microsoft.com/office/2006/documentManagement/types"/>
-    <ds:schemaRef ds:uri="http://purl.org/dc/dcmitype/"/>
-    <ds:schemaRef ds:uri="1a48f8aa-080e-4f00-a9fc-7c5cf37f6e23"/>
-    <ds:schemaRef ds:uri="c4dd18c9-8c64-4aae-a1c6-9daeffd9368e"/>
-    <ds:schemaRef ds:uri="http://www.w3.org/XML/1998/namespace"/>
-  </ds:schemaRefs>
-</ds:datastoreItem>
-</file>
-
-<file path=customXml/itemProps3.xml><?xml version="1.0" encoding="utf-8"?>
 <ds:datastoreItem xmlns:ds="http://schemas.openxmlformats.org/officeDocument/2006/customXml" ds:itemID="{39CE4147-B418-40E3-91F5-E2B7B4682BA8}">
   <ds:schemaRefs>
     <ds:schemaRef ds:uri="http://schemas.microsoft.com/office/2006/metadata/contentType"/>
@@ -7095,10 +8483,27 @@
 </ds:datastoreItem>
 </file>
 
+<file path=customXml/itemProps3.xml><?xml version="1.0" encoding="utf-8"?>
+<ds:datastoreItem xmlns:ds="http://schemas.openxmlformats.org/officeDocument/2006/customXml" ds:itemID="{850BAA5D-2B92-4F2C-8674-1915C88D8DA9}">
+  <ds:schemaRefs>
+    <ds:schemaRef ds:uri="http://schemas.microsoft.com/sharepoint/v3/contenttype/forms"/>
+  </ds:schemaRefs>
+</ds:datastoreItem>
+</file>
+
 <file path=customXml/itemProps4.xml><?xml version="1.0" encoding="utf-8"?>
-<ds:datastoreItem xmlns:ds="http://schemas.openxmlformats.org/officeDocument/2006/customXml" ds:itemID="{DAB479D6-0B80-4A37-8B37-10D3D7E7CE7E}">
+<ds:datastoreItem xmlns:ds="http://schemas.openxmlformats.org/officeDocument/2006/customXml" ds:itemID="{BD7514EB-A28E-42ED-8920-3B7EECE75F8A}">
   <ds:schemaRefs>
-    <ds:schemaRef ds:uri="http://schemas.openxmlformats.org/officeDocument/2006/bibliography"/>
+    <ds:schemaRef ds:uri="http://purl.org/dc/elements/1.1/"/>
+    <ds:schemaRef ds:uri="http://schemas.microsoft.com/office/2006/metadata/properties"/>
+    <ds:schemaRef ds:uri="http://schemas.openxmlformats.org/package/2006/metadata/core-properties"/>
+    <ds:schemaRef ds:uri="http://schemas.microsoft.com/office/infopath/2007/PartnerControls"/>
+    <ds:schemaRef ds:uri="http://purl.org/dc/terms/"/>
+    <ds:schemaRef ds:uri="http://schemas.microsoft.com/office/2006/documentManagement/types"/>
+    <ds:schemaRef ds:uri="http://purl.org/dc/dcmitype/"/>
+    <ds:schemaRef ds:uri="1a48f8aa-080e-4f00-a9fc-7c5cf37f6e23"/>
+    <ds:schemaRef ds:uri="c4dd18c9-8c64-4aae-a1c6-9daeffd9368e"/>
+    <ds:schemaRef ds:uri="http://www.w3.org/XML/1998/namespace"/>
   </ds:schemaRefs>
 </ds:datastoreItem>
 </file>
</xml_diff>